<commit_message>
component diagram and schematic view
</commit_message>
<xml_diff>
--- a/osp-template.docx
+++ b/osp-template.docx
@@ -55,31 +55,7 @@
           <w:sz w:val="22"/>
           <w:szCs w:val="22"/>
         </w:rPr>
-        <w:t>Cristian Mateos</w:t>
-      </w:r>
-      <w:r>
-        <w:rPr>
-          <w:rFonts w:eastAsia="Calibri" w:cs="Arial" w:ascii="Arial" w:hAnsi="Arial"/>
-          <w:b w:val="false"/>
-          <w:bCs w:val="false"/>
-          <w:i w:val="false"/>
-          <w:iCs w:val="false"/>
-          <w:sz w:val="22"/>
-          <w:szCs w:val="22"/>
-        </w:rPr>
-        <w:t xml:space="preserve">, </w:t>
-      </w:r>
-      <w:r>
-        <w:rPr>
-          <w:rFonts w:eastAsia="Calibri" w:cs="Arial" w:ascii="Arial" w:hAnsi="Arial"/>
-          <w:b w:val="false"/>
-          <w:bCs w:val="false"/>
-          <w:i w:val="false"/>
-          <w:iCs w:val="false"/>
-          <w:sz w:val="22"/>
-          <w:szCs w:val="22"/>
-        </w:rPr>
-        <w:t>Matías Hirsch, Juan Manuel Toloza, Alejandro Zunino</w:t>
+        <w:t>Cristian Mateos, Matías Hirsch, Juan Manuel Toloza, Alejandro Zunino</w:t>
       </w:r>
     </w:p>
     <w:p>
@@ -139,7 +115,10 @@
       </w:pPr>
       <w:r>
         <w:rPr>
-          <w:rFonts w:cs="Arial" w:ascii="Arial" w:hAnsi="Arial"/>
+          <w:rFonts w:eastAsia="Calibri" w:cs="Arial" w:ascii="Arial" w:hAnsi="Arial"/>
+          <w:i w:val="false"/>
+          <w:iCs w:val="false"/>
+          <w:sz w:val="22"/>
           <w:szCs w:val="22"/>
         </w:rPr>
       </w:r>
@@ -197,13 +176,7 @@
         </w:rPr>
       </w:pPr>
       <w:r>
-        <w:rPr>
-          <w:rFonts w:cs="Arial" w:ascii="Arial" w:hAnsi="Arial"/>
-          <w:b w:val="false"/>
-          <w:bCs w:val="false"/>
-          <w:sz w:val="22"/>
-          <w:szCs w:val="22"/>
-        </w:rPr>
+        <w:rPr/>
         <w:commentReference w:id="0"/>
       </w:r>
     </w:p>
@@ -363,6 +336,7 @@
         <w:tblW w:w="9478" w:type="dxa"/>
         <w:jc w:val="left"/>
         <w:tblInd w:w="-5" w:type="dxa"/>
+        <w:tblLayout w:type="fixed"/>
         <w:tblCellMar>
           <w:top w:w="0" w:type="dxa"/>
           <w:left w:w="108" w:type="dxa"/>
@@ -372,8 +346,8 @@
         <w:tblLook w:val="0400" w:noHBand="0" w:noVBand="1" w:firstColumn="0" w:lastRow="0" w:lastColumn="0" w:firstRow="0"/>
       </w:tblPr>
       <w:tblGrid>
-        <w:gridCol w:w="563"/>
-        <w:gridCol w:w="3558"/>
+        <w:gridCol w:w="562"/>
+        <w:gridCol w:w="3559"/>
         <w:gridCol w:w="5357"/>
       </w:tblGrid>
       <w:tr>
@@ -382,7 +356,7 @@
         </w:trPr>
         <w:tc>
           <w:tcPr>
-            <w:tcW w:w="563" w:type="dxa"/>
+            <w:tcW w:w="562" w:type="dxa"/>
             <w:tcBorders>
               <w:top w:val="single" w:sz="4" w:space="0" w:color="000000"/>
               <w:left w:val="single" w:sz="4" w:space="0" w:color="000000"/>
@@ -393,6 +367,7 @@
           <w:p>
             <w:pPr>
               <w:pStyle w:val="Normal"/>
+              <w:widowControl w:val="false"/>
               <w:spacing w:before="0" w:after="200"/>
               <w:rPr>
                 <w:rFonts w:ascii="Arial" w:hAnsi="Arial" w:cs="Arial"/>
@@ -411,7 +386,7 @@
         </w:tc>
         <w:tc>
           <w:tcPr>
-            <w:tcW w:w="3558" w:type="dxa"/>
+            <w:tcW w:w="3559" w:type="dxa"/>
             <w:tcBorders>
               <w:top w:val="single" w:sz="4" w:space="0" w:color="000000"/>
               <w:left w:val="single" w:sz="4" w:space="0" w:color="000000"/>
@@ -422,6 +397,7 @@
           <w:p>
             <w:pPr>
               <w:pStyle w:val="Normal"/>
+              <w:widowControl w:val="false"/>
               <w:spacing w:before="0" w:after="200"/>
               <w:rPr>
                 <w:rFonts w:ascii="Arial" w:hAnsi="Arial" w:cs="Arial"/>
@@ -451,6 +427,7 @@
           <w:p>
             <w:pPr>
               <w:pStyle w:val="Normal"/>
+              <w:widowControl w:val="false"/>
               <w:spacing w:before="0" w:after="200"/>
               <w:rPr>
                 <w:rFonts w:ascii="Arial" w:hAnsi="Arial" w:cs="Arial"/>
@@ -475,7 +452,7 @@
         </w:trPr>
         <w:tc>
           <w:tcPr>
-            <w:tcW w:w="563" w:type="dxa"/>
+            <w:tcW w:w="562" w:type="dxa"/>
             <w:tcBorders>
               <w:top w:val="single" w:sz="4" w:space="0" w:color="000000"/>
               <w:left w:val="single" w:sz="4" w:space="0" w:color="000000"/>
@@ -486,6 +463,7 @@
           <w:p>
             <w:pPr>
               <w:pStyle w:val="Normal"/>
+              <w:widowControl w:val="false"/>
               <w:spacing w:before="0" w:after="200"/>
               <w:rPr>
                 <w:rFonts w:ascii="Arial" w:hAnsi="Arial" w:cs="Arial"/>
@@ -503,7 +481,7 @@
         </w:tc>
         <w:tc>
           <w:tcPr>
-            <w:tcW w:w="3558" w:type="dxa"/>
+            <w:tcW w:w="3559" w:type="dxa"/>
             <w:tcBorders>
               <w:top w:val="single" w:sz="4" w:space="0" w:color="000000"/>
               <w:left w:val="single" w:sz="4" w:space="0" w:color="000000"/>
@@ -514,6 +492,7 @@
           <w:p>
             <w:pPr>
               <w:pStyle w:val="Normal"/>
+              <w:widowControl w:val="false"/>
               <w:spacing w:before="0" w:after="200"/>
               <w:rPr>
                 <w:rFonts w:ascii="Arial" w:hAnsi="Arial" w:cs="Arial"/>
@@ -542,6 +521,7 @@
           <w:p>
             <w:pPr>
               <w:pStyle w:val="Normal"/>
+              <w:widowControl w:val="false"/>
               <w:spacing w:before="0" w:after="200"/>
               <w:rPr>
                 <w:rFonts w:ascii="Arial" w:hAnsi="Arial" w:eastAsia="Calibri" w:cs="Arial"/>
@@ -575,7 +555,7 @@
         </w:trPr>
         <w:tc>
           <w:tcPr>
-            <w:tcW w:w="563" w:type="dxa"/>
+            <w:tcW w:w="562" w:type="dxa"/>
             <w:tcBorders>
               <w:top w:val="single" w:sz="4" w:space="0" w:color="000000"/>
               <w:left w:val="single" w:sz="4" w:space="0" w:color="000000"/>
@@ -586,6 +566,7 @@
           <w:p>
             <w:pPr>
               <w:pStyle w:val="Normal"/>
+              <w:widowControl w:val="false"/>
               <w:spacing w:before="0" w:after="200"/>
               <w:rPr>
                 <w:rFonts w:ascii="Arial" w:hAnsi="Arial" w:cs="Arial"/>
@@ -603,7 +584,7 @@
         </w:tc>
         <w:tc>
           <w:tcPr>
-            <w:tcW w:w="3558" w:type="dxa"/>
+            <w:tcW w:w="3559" w:type="dxa"/>
             <w:tcBorders>
               <w:top w:val="single" w:sz="4" w:space="0" w:color="000000"/>
               <w:left w:val="single" w:sz="4" w:space="0" w:color="000000"/>
@@ -614,6 +595,7 @@
           <w:p>
             <w:pPr>
               <w:pStyle w:val="Normal"/>
+              <w:widowControl w:val="false"/>
               <w:spacing w:before="0" w:after="200"/>
               <w:rPr>
                 <w:rFonts w:ascii="Arial" w:hAnsi="Arial" w:cs="Arial"/>
@@ -642,6 +624,7 @@
           <w:p>
             <w:pPr>
               <w:pStyle w:val="Normal"/>
+              <w:widowControl w:val="false"/>
               <w:spacing w:before="0" w:after="200"/>
               <w:rPr>
                 <w:rFonts w:ascii="Arial" w:hAnsi="Arial" w:cs="Arial"/>
@@ -670,7 +653,7 @@
         </w:trPr>
         <w:tc>
           <w:tcPr>
-            <w:tcW w:w="563" w:type="dxa"/>
+            <w:tcW w:w="562" w:type="dxa"/>
             <w:tcBorders>
               <w:top w:val="single" w:sz="4" w:space="0" w:color="000000"/>
               <w:left w:val="single" w:sz="4" w:space="0" w:color="000000"/>
@@ -681,6 +664,7 @@
           <w:p>
             <w:pPr>
               <w:pStyle w:val="Normal"/>
+              <w:widowControl w:val="false"/>
               <w:spacing w:before="0" w:after="200"/>
               <w:rPr>
                 <w:rFonts w:ascii="Arial" w:hAnsi="Arial" w:cs="Arial"/>
@@ -698,7 +682,7 @@
         </w:tc>
         <w:tc>
           <w:tcPr>
-            <w:tcW w:w="3558" w:type="dxa"/>
+            <w:tcW w:w="3559" w:type="dxa"/>
             <w:tcBorders>
               <w:top w:val="single" w:sz="4" w:space="0" w:color="000000"/>
               <w:left w:val="single" w:sz="4" w:space="0" w:color="000000"/>
@@ -709,6 +693,7 @@
           <w:p>
             <w:pPr>
               <w:pStyle w:val="Normal"/>
+              <w:widowControl w:val="false"/>
               <w:spacing w:before="0" w:after="200"/>
               <w:rPr>
                 <w:rFonts w:ascii="Arial" w:hAnsi="Arial" w:cs="Arial"/>
@@ -737,6 +722,7 @@
           <w:p>
             <w:pPr>
               <w:pStyle w:val="Normal"/>
+              <w:widowControl w:val="false"/>
               <w:spacing w:before="0" w:after="200"/>
               <w:rPr>
                 <w:rFonts w:ascii="Arial" w:hAnsi="Arial" w:cs="Arial"/>
@@ -765,7 +751,7 @@
         </w:trPr>
         <w:tc>
           <w:tcPr>
-            <w:tcW w:w="563" w:type="dxa"/>
+            <w:tcW w:w="562" w:type="dxa"/>
             <w:tcBorders>
               <w:top w:val="single" w:sz="4" w:space="0" w:color="000000"/>
               <w:left w:val="single" w:sz="4" w:space="0" w:color="000000"/>
@@ -776,6 +762,7 @@
           <w:p>
             <w:pPr>
               <w:pStyle w:val="Normal"/>
+              <w:widowControl w:val="false"/>
               <w:spacing w:before="0" w:after="200"/>
               <w:rPr>
                 <w:rFonts w:ascii="Arial" w:hAnsi="Arial" w:cs="Arial"/>
@@ -793,7 +780,7 @@
         </w:tc>
         <w:tc>
           <w:tcPr>
-            <w:tcW w:w="3558" w:type="dxa"/>
+            <w:tcW w:w="3559" w:type="dxa"/>
             <w:tcBorders>
               <w:top w:val="single" w:sz="4" w:space="0" w:color="000000"/>
               <w:left w:val="single" w:sz="4" w:space="0" w:color="000000"/>
@@ -804,6 +791,7 @@
           <w:p>
             <w:pPr>
               <w:pStyle w:val="Normal"/>
+              <w:widowControl w:val="false"/>
               <w:spacing w:before="0" w:after="200"/>
               <w:rPr>
                 <w:rFonts w:ascii="Arial" w:hAnsi="Arial" w:cs="Arial"/>
@@ -832,6 +820,7 @@
           <w:p>
             <w:pPr>
               <w:pStyle w:val="Normal"/>
+              <w:widowControl w:val="false"/>
               <w:spacing w:before="0" w:after="200"/>
               <w:rPr>
                 <w:rFonts w:ascii="Calibri" w:hAnsi="Calibri" w:eastAsia="Calibri" w:cs="Calibri"/>
@@ -862,7 +851,7 @@
         </w:trPr>
         <w:tc>
           <w:tcPr>
-            <w:tcW w:w="563" w:type="dxa"/>
+            <w:tcW w:w="562" w:type="dxa"/>
             <w:tcBorders>
               <w:top w:val="single" w:sz="4" w:space="0" w:color="000000"/>
               <w:left w:val="single" w:sz="4" w:space="0" w:color="000000"/>
@@ -873,6 +862,7 @@
           <w:p>
             <w:pPr>
               <w:pStyle w:val="Normal"/>
+              <w:widowControl w:val="false"/>
               <w:spacing w:before="0" w:after="200"/>
               <w:rPr>
                 <w:rFonts w:ascii="Arial" w:hAnsi="Arial" w:cs="Arial"/>
@@ -890,7 +880,7 @@
         </w:tc>
         <w:tc>
           <w:tcPr>
-            <w:tcW w:w="3558" w:type="dxa"/>
+            <w:tcW w:w="3559" w:type="dxa"/>
             <w:tcBorders>
               <w:top w:val="single" w:sz="4" w:space="0" w:color="000000"/>
               <w:left w:val="single" w:sz="4" w:space="0" w:color="000000"/>
@@ -901,6 +891,7 @@
           <w:p>
             <w:pPr>
               <w:pStyle w:val="Normal"/>
+              <w:widowControl w:val="false"/>
               <w:spacing w:before="0" w:after="200"/>
               <w:rPr>
                 <w:rFonts w:ascii="Arial" w:hAnsi="Arial" w:cs="Arial"/>
@@ -929,6 +920,7 @@
           <w:p>
             <w:pPr>
               <w:pStyle w:val="Normal"/>
+              <w:widowControl w:val="false"/>
               <w:spacing w:before="0" w:after="200"/>
               <w:rPr>
                 <w:rFonts w:ascii="Arial" w:hAnsi="Arial" w:cs="Arial"/>
@@ -952,7 +944,7 @@
         </w:trPr>
         <w:tc>
           <w:tcPr>
-            <w:tcW w:w="563" w:type="dxa"/>
+            <w:tcW w:w="562" w:type="dxa"/>
             <w:tcBorders>
               <w:top w:val="single" w:sz="4" w:space="0" w:color="000000"/>
               <w:left w:val="single" w:sz="4" w:space="0" w:color="000000"/>
@@ -963,6 +955,7 @@
           <w:p>
             <w:pPr>
               <w:pStyle w:val="Normal"/>
+              <w:widowControl w:val="false"/>
               <w:spacing w:before="0" w:after="200"/>
               <w:rPr>
                 <w:rFonts w:ascii="Arial" w:hAnsi="Arial" w:cs="Arial"/>
@@ -980,7 +973,7 @@
         </w:tc>
         <w:tc>
           <w:tcPr>
-            <w:tcW w:w="3558" w:type="dxa"/>
+            <w:tcW w:w="3559" w:type="dxa"/>
             <w:tcBorders>
               <w:top w:val="single" w:sz="4" w:space="0" w:color="000000"/>
               <w:left w:val="single" w:sz="4" w:space="0" w:color="000000"/>
@@ -991,6 +984,7 @@
           <w:p>
             <w:pPr>
               <w:pStyle w:val="Normal"/>
+              <w:widowControl w:val="false"/>
               <w:spacing w:before="0" w:after="200"/>
               <w:rPr>
                 <w:rFonts w:ascii="Arial" w:hAnsi="Arial" w:cs="Arial"/>
@@ -1019,6 +1013,7 @@
           <w:p>
             <w:pPr>
               <w:pStyle w:val="Normal"/>
+              <w:widowControl w:val="false"/>
               <w:spacing w:before="0" w:after="200"/>
               <w:rPr>
                 <w:rFonts w:ascii="Arial" w:hAnsi="Arial" w:cs="Arial"/>
@@ -1042,7 +1037,7 @@
         </w:trPr>
         <w:tc>
           <w:tcPr>
-            <w:tcW w:w="563" w:type="dxa"/>
+            <w:tcW w:w="562" w:type="dxa"/>
             <w:tcBorders>
               <w:top w:val="single" w:sz="4" w:space="0" w:color="000000"/>
               <w:left w:val="single" w:sz="4" w:space="0" w:color="000000"/>
@@ -1053,6 +1048,7 @@
           <w:p>
             <w:pPr>
               <w:pStyle w:val="Normal"/>
+              <w:widowControl w:val="false"/>
               <w:spacing w:before="0" w:after="200"/>
               <w:rPr>
                 <w:rFonts w:ascii="Arial" w:hAnsi="Arial" w:cs="Arial"/>
@@ -1070,7 +1066,7 @@
         </w:tc>
         <w:tc>
           <w:tcPr>
-            <w:tcW w:w="3558" w:type="dxa"/>
+            <w:tcW w:w="3559" w:type="dxa"/>
             <w:tcBorders>
               <w:top w:val="single" w:sz="4" w:space="0" w:color="000000"/>
               <w:left w:val="single" w:sz="4" w:space="0" w:color="000000"/>
@@ -1081,6 +1077,7 @@
           <w:p>
             <w:pPr>
               <w:pStyle w:val="Normal"/>
+              <w:widowControl w:val="false"/>
               <w:spacing w:before="0" w:after="200"/>
               <w:rPr>
                 <w:rFonts w:ascii="Arial" w:hAnsi="Arial" w:cs="Arial"/>
@@ -1109,6 +1106,7 @@
           <w:p>
             <w:pPr>
               <w:pStyle w:val="Normal"/>
+              <w:widowControl w:val="false"/>
               <w:spacing w:before="0" w:after="200"/>
               <w:rPr/>
             </w:pPr>
@@ -1133,7 +1131,7 @@
         </w:trPr>
         <w:tc>
           <w:tcPr>
-            <w:tcW w:w="563" w:type="dxa"/>
+            <w:tcW w:w="562" w:type="dxa"/>
             <w:tcBorders>
               <w:top w:val="single" w:sz="4" w:space="0" w:color="000000"/>
               <w:left w:val="single" w:sz="4" w:space="0" w:color="000000"/>
@@ -1144,6 +1142,7 @@
           <w:p>
             <w:pPr>
               <w:pStyle w:val="Normal"/>
+              <w:widowControl w:val="false"/>
               <w:spacing w:before="0" w:after="200"/>
               <w:rPr>
                 <w:rFonts w:ascii="Arial" w:hAnsi="Arial" w:cs="Arial"/>
@@ -1161,7 +1160,7 @@
         </w:tc>
         <w:tc>
           <w:tcPr>
-            <w:tcW w:w="3558" w:type="dxa"/>
+            <w:tcW w:w="3559" w:type="dxa"/>
             <w:tcBorders>
               <w:top w:val="single" w:sz="4" w:space="0" w:color="000000"/>
               <w:left w:val="single" w:sz="4" w:space="0" w:color="000000"/>
@@ -1172,6 +1171,7 @@
           <w:p>
             <w:pPr>
               <w:pStyle w:val="Normal"/>
+              <w:widowControl w:val="false"/>
               <w:spacing w:before="0" w:after="200"/>
               <w:rPr>
                 <w:rFonts w:ascii="Arial" w:hAnsi="Arial" w:cs="Arial"/>
@@ -1200,6 +1200,7 @@
           <w:p>
             <w:pPr>
               <w:pStyle w:val="Normal"/>
+              <w:widowControl w:val="false"/>
               <w:spacing w:before="0" w:after="200"/>
               <w:rPr>
                 <w:rFonts w:ascii="Arial" w:hAnsi="Arial" w:cs="Arial"/>
@@ -1228,7 +1229,7 @@
         </w:trPr>
         <w:tc>
           <w:tcPr>
-            <w:tcW w:w="563" w:type="dxa"/>
+            <w:tcW w:w="562" w:type="dxa"/>
             <w:tcBorders>
               <w:top w:val="single" w:sz="4" w:space="0" w:color="000000"/>
               <w:left w:val="single" w:sz="4" w:space="0" w:color="000000"/>
@@ -1239,6 +1240,7 @@
           <w:p>
             <w:pPr>
               <w:pStyle w:val="Normal"/>
+              <w:widowControl w:val="false"/>
               <w:spacing w:before="0" w:after="200"/>
               <w:rPr>
                 <w:rFonts w:ascii="Arial" w:hAnsi="Arial" w:cs="Arial"/>
@@ -1256,7 +1258,7 @@
         </w:tc>
         <w:tc>
           <w:tcPr>
-            <w:tcW w:w="3558" w:type="dxa"/>
+            <w:tcW w:w="3559" w:type="dxa"/>
             <w:tcBorders>
               <w:top w:val="single" w:sz="4" w:space="0" w:color="000000"/>
               <w:left w:val="single" w:sz="4" w:space="0" w:color="000000"/>
@@ -1267,6 +1269,7 @@
           <w:p>
             <w:pPr>
               <w:pStyle w:val="Normal"/>
+              <w:widowControl w:val="false"/>
               <w:spacing w:before="0" w:after="200"/>
               <w:rPr>
                 <w:rFonts w:ascii="Arial" w:hAnsi="Arial" w:cs="Arial"/>
@@ -1295,6 +1298,7 @@
           <w:p>
             <w:pPr>
               <w:pStyle w:val="Normal"/>
+              <w:widowControl w:val="false"/>
               <w:spacing w:before="0" w:after="200"/>
               <w:rPr>
                 <w:rFonts w:ascii="Arial" w:hAnsi="Arial" w:cs="Arial"/>
@@ -1552,51 +1556,7 @@
           <w:szCs w:val="22"/>
         </w:rPr>
         <w:tab/>
-        <w:t xml:space="preserve">This paper presents a software framework aimed at supporting experimentation with a </w:t>
-      </w:r>
-      <w:r>
-        <w:rPr>
-          <w:rFonts w:eastAsia="Calibri" w:cs="Arial" w:ascii="Arial" w:hAnsi="Arial"/>
-          <w:b w:val="false"/>
-          <w:i w:val="false"/>
-          <w:iCs w:val="false"/>
-          <w:sz w:val="22"/>
-          <w:szCs w:val="22"/>
-        </w:rPr>
-        <w:t xml:space="preserve">specific but </w:t>
-      </w:r>
-      <w:r>
-        <w:rPr>
-          <w:rFonts w:eastAsia="Calibri" w:cs="Arial" w:ascii="Arial" w:hAnsi="Arial"/>
-          <w:b w:val="false"/>
-          <w:i w:val="false"/>
-          <w:iCs w:val="false"/>
-          <w:sz w:val="22"/>
-          <w:szCs w:val="22"/>
-        </w:rPr>
-        <w:t>broad family of such applications, i.e. those using deep learning over image data streams. The framework allows users -</w:t>
-      </w:r>
-      <w:r>
-        <w:rPr>
-          <w:rFonts w:eastAsia="Calibri" w:cs="Arial" w:ascii="Arial" w:hAnsi="Arial"/>
-          <w:b w:val="false"/>
-          <w:i w:val="false"/>
-          <w:iCs w:val="false"/>
-          <w:sz w:val="22"/>
-          <w:szCs w:val="22"/>
-        </w:rPr>
-        <w:t xml:space="preserve">in-lab </w:t>
-      </w:r>
-      <w:r>
-        <w:rPr>
-          <w:rFonts w:eastAsia="Calibri" w:cs="Arial" w:ascii="Arial" w:hAnsi="Arial"/>
-          <w:b w:val="false"/>
-          <w:i w:val="false"/>
-          <w:iCs w:val="false"/>
-          <w:sz w:val="22"/>
-          <w:szCs w:val="22"/>
-        </w:rPr>
-        <w:t xml:space="preserve">Dew researchers- to specify automatic, repeatable batch benchmark plans, while indicating specific smartphone-ready deep learning models and task scheduling algorithms for the cluster. Even when we have already proposed a Dew simulation software [3], our framework represents </w:t>
+        <w:t xml:space="preserve">This paper presents a software framework aimed at supporting experimentation with a specific but broad family of such applications, i.e. those using deep learning over image data streams. The framework allows users -in-lab Dew researchers- to specify automatic, repeatable batch benchmark plans, while indicating specific smartphone-ready deep learning models and task scheduling algorithms for the cluster. Even when we have already proposed a Dew simulation software [3], our framework represents </w:t>
       </w:r>
       <w:r>
         <w:rPr>
@@ -1621,18 +1581,7 @@
           <w:sz w:val="22"/>
           <w:szCs w:val="22"/>
         </w:rPr>
-        <w:t xml:space="preserve">step towards “in vivo” benchmarking of mobile devices for such applications, pretty much like commercial platforms such as BrowserStack [4] and LambdaTest [5] allow users to create in-Cloud device farms with the goal of test automation of web and mobile applications. </w:t>
-      </w:r>
-      <w:r>
-        <w:rPr>
-          <w:rFonts w:eastAsia="Calibri" w:cs="Arial" w:ascii="Arial" w:hAnsi="Arial"/>
-          <w:b w:val="false"/>
-          <w:i w:val="false"/>
-          <w:iCs w:val="false"/>
-          <w:sz w:val="22"/>
-          <w:szCs w:val="22"/>
-        </w:rPr>
-        <w:t xml:space="preserve">The scientific value of this </w:t>
+        <w:t xml:space="preserve">step towards “in vivo” benchmarking of mobile devices for such applications, pretty much like commercial platforms such as BrowserStack [4] and LambdaTest [5] allow users to create in-Cloud device farms with the goal of test automation of web and mobile applications. The scientific value of this </w:t>
       </w:r>
       <w:r>
         <w:rPr>
@@ -1646,77 +1595,7 @@
           <w:szCs w:val="22"/>
           <w:lang w:val="en-GB" w:eastAsia="en-GB" w:bidi="ar-SA"/>
         </w:rPr>
-        <w:t xml:space="preserve">experimentation platform is threefold, namely to allow researchers to a) to realistically characterize and compare smartphone hardware capabilities when it comes to executing deep learning codes over arbritrary data streams using multi-core CPUs and GPUs, b) to experiment with different cluster settings and task scheduling logics, and c) to gather </w:t>
-      </w:r>
-      <w:r>
-        <w:rPr>
-          <w:rFonts w:eastAsia="Calibri" w:cs="Arial" w:ascii="Arial" w:hAnsi="Arial"/>
-          <w:b w:val="false"/>
-          <w:i w:val="false"/>
-          <w:iCs w:val="false"/>
-          <w:color w:val="000000"/>
-          <w:kern w:val="0"/>
-          <w:sz w:val="22"/>
-          <w:szCs w:val="22"/>
-          <w:lang w:val="en-GB" w:eastAsia="en-GB" w:bidi="ar-SA"/>
-        </w:rPr>
-        <w:t xml:space="preserve">smartphone profile </w:t>
-      </w:r>
-      <w:r>
-        <w:rPr>
-          <w:rFonts w:eastAsia="Calibri" w:cs="Arial" w:ascii="Arial" w:hAnsi="Arial"/>
-          <w:b w:val="false"/>
-          <w:i w:val="false"/>
-          <w:iCs w:val="false"/>
-          <w:color w:val="000000"/>
-          <w:kern w:val="0"/>
-          <w:sz w:val="22"/>
-          <w:szCs w:val="22"/>
-          <w:lang w:val="en-GB" w:eastAsia="en-GB" w:bidi="ar-SA"/>
-        </w:rPr>
-        <w:t xml:space="preserve">data that might be in turn employed to feed back existing Dew simulators, thus creating a virtuous circle </w:t>
-      </w:r>
-      <w:r>
-        <w:rPr>
-          <w:rFonts w:eastAsia="Calibri" w:cs="Arial" w:ascii="Arial" w:hAnsi="Arial"/>
-          <w:b w:val="false"/>
-          <w:i w:val="false"/>
-          <w:iCs w:val="false"/>
-          <w:color w:val="000000"/>
-          <w:kern w:val="0"/>
-          <w:sz w:val="22"/>
-          <w:szCs w:val="22"/>
-          <w:lang w:val="en-GB" w:eastAsia="en-GB" w:bidi="ar-SA"/>
-        </w:rPr>
-        <w:t>in deriving task schedulers [9]</w:t>
-      </w:r>
-      <w:r>
-        <w:rPr>
-          <w:rFonts w:eastAsia="Calibri" w:cs="Arial" w:ascii="Arial" w:hAnsi="Arial"/>
-          <w:b w:val="false"/>
-          <w:i w:val="false"/>
-          <w:iCs w:val="false"/>
-          <w:color w:val="000000"/>
-          <w:kern w:val="0"/>
-          <w:sz w:val="22"/>
-          <w:szCs w:val="22"/>
-          <w:lang w:val="en-GB" w:eastAsia="en-GB" w:bidi="ar-SA"/>
-        </w:rPr>
-        <w:t xml:space="preserve">. </w:t>
-      </w:r>
-      <w:r>
-        <w:rPr>
-          <w:rFonts w:eastAsia="Calibri" w:cs="Arial" w:ascii="Arial" w:hAnsi="Arial"/>
-          <w:b w:val="false"/>
-          <w:i w:val="false"/>
-          <w:iCs w:val="false"/>
-          <w:color w:val="000000"/>
-          <w:kern w:val="0"/>
-          <w:sz w:val="22"/>
-          <w:szCs w:val="22"/>
-          <w:lang w:val="en-GB" w:eastAsia="en-GB" w:bidi="ar-SA"/>
-        </w:rPr>
-        <w:t>As we support arbritrary streams and tensorflow models, in practice, derived knowledge using our platform might impact many disciplines where Dew computing is the killer computing paradigm, such as the ones illustrated later in the paper, i.e. Smart cities and Agriculture 4.0.</w:t>
+        <w:t>experimentation platform is threefold, namely to allow researchers to a) to realistically characterize and compare smartphone hardware capabilities when it comes to executing deep learning codes over arbritrary data streams using multi-core CPUs and GPUs, b) to experiment with different cluster settings and task scheduling logics, and c) to gather smartphone profile data that might be in turn employed to feed back existing Dew simulators, thus creating a virtuous circle in deriving task schedulers [9]. As we support arbritrary streams and tensorflow models, in practice, derived knowledge using our platform might impact many disciplines where Dew computing is the killer computing paradigm, such as the ones illustrated later in the paper, i.e. Smart cities and Agriculture 4.0.</w:t>
       </w:r>
     </w:p>
     <w:p>
@@ -1783,7 +1662,6 @@
         <w:ind w:left="360" w:right="0" w:hanging="360"/>
         <w:contextualSpacing/>
         <w:jc w:val="left"/>
-        <w:outlineLvl w:val="0"/>
         <w:rPr>
           <w:rFonts w:ascii="Arial" w:hAnsi="Arial" w:cs="Arial"/>
           <w:sz w:val="22"/>
@@ -1835,6 +1713,28 @@
       <w:r>
         <w:rPr>
           <w:rFonts w:cs="Arial" w:ascii="Arial" w:hAnsi="Arial"/>
+          <w:szCs w:val="22"/>
+        </w:rPr>
+      </w:r>
+    </w:p>
+    <w:p>
+      <w:pPr>
+        <w:pStyle w:val="Normal"/>
+        <w:spacing w:lineRule="auto" w:line="240" w:before="0" w:after="0"/>
+        <w:jc w:val="both"/>
+        <w:rPr>
+          <w:rFonts w:ascii="Arial" w:hAnsi="Arial" w:cs="Arial"/>
+          <w:i w:val="false"/>
+          <w:i w:val="false"/>
+          <w:iCs w:val="false"/>
+          <w:szCs w:val="22"/>
+        </w:rPr>
+      </w:pPr>
+      <w:r>
+        <w:rPr>
+          <w:rFonts w:cs="Arial" w:ascii="Arial" w:hAnsi="Arial"/>
+          <w:i w:val="false"/>
+          <w:iCs w:val="false"/>
           <w:szCs w:val="22"/>
         </w:rPr>
       </w:r>
@@ -1853,9 +1753,260 @@
           <w:iCs w:val="false"/>
           <w:szCs w:val="22"/>
         </w:rPr>
-        <w:t xml:space="preserve">From an architectural standpoint, the platform is a client-server software system, complemented (optionally) with a hardware device called Motrol </w:t>
-      </w:r>
-      <w:commentRangeStart w:id="4"/>
+        <mc:AlternateContent>
+          <mc:Choice Requires="wps">
+            <w:drawing>
+              <wp:anchor behindDoc="0" distT="0" distB="0" distL="0" distR="0" simplePos="0" locked="0" layoutInCell="0" allowOverlap="1" relativeHeight="2">
+                <wp:simplePos x="0" y="0"/>
+                <wp:positionH relativeFrom="column">
+                  <wp:align>center</wp:align>
+                </wp:positionH>
+                <wp:positionV relativeFrom="paragraph">
+                  <wp:posOffset>635</wp:posOffset>
+                </wp:positionV>
+                <wp:extent cx="5944235" cy="4609465"/>
+                <wp:effectExtent l="0" t="0" r="0" b="0"/>
+                <wp:wrapSquare wrapText="largest"/>
+                <wp:docPr id="1" name="Frame1"/>
+                <a:graphic xmlns:a="http://schemas.openxmlformats.org/drawingml/2006/main">
+                  <a:graphicData uri="http://schemas.microsoft.com/office/word/2010/wordprocessingShape">
+                    <wps:wsp>
+                      <wps:cNvSpPr/>
+                      <wps:spPr>
+                        <a:xfrm>
+                          <a:off x="0" y="0"/>
+                          <a:ext cx="5943600" cy="4608720"/>
+                        </a:xfrm>
+                        <a:prstGeom prst="rect">
+                          <a:avLst/>
+                        </a:prstGeom>
+                        <a:solidFill>
+                          <a:srgbClr val="ffffff"/>
+                        </a:solidFill>
+                        <a:ln w="0">
+                          <a:noFill/>
+                        </a:ln>
+                      </wps:spPr>
+                      <wps:style>
+                        <a:lnRef idx="0"/>
+                        <a:fillRef idx="0"/>
+                        <a:effectRef idx="0"/>
+                        <a:fontRef idx="minor"/>
+                      </wps:style>
+                      <wps:txbx>
+                        <w:txbxContent>
+                          <w:p>
+                            <w:pPr>
+                              <w:pStyle w:val="Figure"/>
+                              <w:spacing w:before="120" w:after="120"/>
+                              <w:rPr>
+                                <w:color w:val="000000"/>
+                              </w:rPr>
+                            </w:pPr>
+                            <w:r>
+                              <w:rPr>
+                                <w:color w:val="000000"/>
+                              </w:rPr>
+                              <w:drawing>
+                                <wp:inline distT="0" distB="0" distL="0" distR="0">
+                                  <wp:extent cx="5943600" cy="4243070"/>
+                                  <wp:effectExtent l="0" t="0" r="0" b="0"/>
+                                  <wp:docPr id="3" name="Image1" descr=""/>
+                                  <wp:cNvGraphicFramePr>
+                                    <a:graphicFrameLocks xmlns:a="http://schemas.openxmlformats.org/drawingml/2006/main" noChangeAspect="1"/>
+                                  </wp:cNvGraphicFramePr>
+                                  <a:graphic xmlns:a="http://schemas.openxmlformats.org/drawingml/2006/main">
+                                    <a:graphicData uri="http://schemas.openxmlformats.org/drawingml/2006/picture">
+                                      <pic:pic xmlns:pic="http://schemas.openxmlformats.org/drawingml/2006/picture">
+                                        <pic:nvPicPr>
+                                          <pic:cNvPr id="3" name="Image1" descr=""/>
+                                          <pic:cNvPicPr>
+                                            <a:picLocks noChangeAspect="1" noChangeArrowheads="1"/>
+                                          </pic:cNvPicPr>
+                                        </pic:nvPicPr>
+                                        <pic:blipFill>
+                                          <a:blip r:embed="rId6"/>
+                                          <a:stretch>
+                                            <a:fillRect/>
+                                          </a:stretch>
+                                        </pic:blipFill>
+                                        <pic:spPr bwMode="auto">
+                                          <a:xfrm>
+                                            <a:off x="0" y="0"/>
+                                            <a:ext cx="5943600" cy="4243070"/>
+                                          </a:xfrm>
+                                          <a:prstGeom prst="rect">
+                                            <a:avLst/>
+                                          </a:prstGeom>
+                                        </pic:spPr>
+                                      </pic:pic>
+                                    </a:graphicData>
+                                  </a:graphic>
+                                </wp:inline>
+                              </w:drawing>
+                            </w:r>
+                            <w:r>
+                              <w:rPr>
+                                <w:color w:val="000000"/>
+                              </w:rPr>
+                              <w:t xml:space="preserve">Figure </w:t>
+                            </w:r>
+                            <w:r>
+                              <w:rPr>
+                                <w:color w:val="000000"/>
+                              </w:rPr>
+                              <w:fldChar w:fldCharType="begin"/>
+                            </w:r>
+                            <w:r>
+                              <w:rPr>
+                                <w:color w:val="000000"/>
+                              </w:rPr>
+                              <w:instrText> SEQ Figure \* ARABIC </w:instrText>
+                            </w:r>
+                            <w:r>
+                              <w:rPr>
+                                <w:color w:val="000000"/>
+                              </w:rPr>
+                              <w:fldChar w:fldCharType="separate"/>
+                            </w:r>
+                            <w:r>
+                              <w:rPr>
+                                <w:color w:val="000000"/>
+                              </w:rPr>
+                              <w:t>1</w:t>
+                            </w:r>
+                            <w:r>
+                              <w:rPr>
+                                <w:color w:val="000000"/>
+                              </w:rPr>
+                              <w:fldChar w:fldCharType="end"/>
+                            </w:r>
+                            <w:r>
+                              <w:rPr>
+                                <w:color w:val="000000"/>
+                              </w:rPr>
+                              <w:t>: Arquitectural view: main entities deploy, components and class diagrams</w:t>
+                            </w:r>
+                          </w:p>
+                        </w:txbxContent>
+                      </wps:txbx>
+                      <wps:bodyPr lIns="0" rIns="0" tIns="0" bIns="0" anchor="t">
+                        <a:noAutofit/>
+                      </wps:bodyPr>
+                    </wps:wsp>
+                  </a:graphicData>
+                </a:graphic>
+              </wp:anchor>
+            </w:drawing>
+          </mc:Choice>
+          <mc:Fallback>
+            <w:pict>
+              <v:rect id="shape_0" ID="Frame1" path="m0,0l-2147483645,0l-2147483645,-2147483646l0,-2147483646xe" fillcolor="white" stroked="f" o:allowincell="f" style="position:absolute;margin-left:0pt;margin-top:0.05pt;width:467.95pt;height:362.85pt;mso-wrap-style:square;v-text-anchor:top;mso-position-horizontal:center">
+                <v:fill o:detectmouseclick="t" type="solid" color2="black"/>
+                <v:stroke color="#3465a4" joinstyle="round" endcap="flat"/>
+                <v:textbox>
+                  <w:txbxContent>
+                    <w:p>
+                      <w:pPr>
+                        <w:pStyle w:val="Figure"/>
+                        <w:spacing w:before="120" w:after="120"/>
+                        <w:rPr>
+                          <w:color w:val="000000"/>
+                        </w:rPr>
+                      </w:pPr>
+                      <w:r>
+                        <w:rPr>
+                          <w:color w:val="000000"/>
+                        </w:rPr>
+                        <w:drawing>
+                          <wp:inline distT="0" distB="0" distL="0" distR="0">
+                            <wp:extent cx="5943600" cy="4243070"/>
+                            <wp:effectExtent l="0" t="0" r="0" b="0"/>
+                            <wp:docPr id="4" name="Image1" descr=""/>
+                            <wp:cNvGraphicFramePr>
+                              <a:graphicFrameLocks xmlns:a="http://schemas.openxmlformats.org/drawingml/2006/main" noChangeAspect="1"/>
+                            </wp:cNvGraphicFramePr>
+                            <a:graphic xmlns:a="http://schemas.openxmlformats.org/drawingml/2006/main">
+                              <a:graphicData uri="http://schemas.openxmlformats.org/drawingml/2006/picture">
+                                <pic:pic xmlns:pic="http://schemas.openxmlformats.org/drawingml/2006/picture">
+                                  <pic:nvPicPr>
+                                    <pic:cNvPr id="4" name="Image1" descr=""/>
+                                    <pic:cNvPicPr>
+                                      <a:picLocks noChangeAspect="1" noChangeArrowheads="1"/>
+                                    </pic:cNvPicPr>
+                                  </pic:nvPicPr>
+                                  <pic:blipFill>
+                                    <a:blip r:embed="rId7"/>
+                                    <a:stretch>
+                                      <a:fillRect/>
+                                    </a:stretch>
+                                  </pic:blipFill>
+                                  <pic:spPr bwMode="auto">
+                                    <a:xfrm>
+                                      <a:off x="0" y="0"/>
+                                      <a:ext cx="5943600" cy="4243070"/>
+                                    </a:xfrm>
+                                    <a:prstGeom prst="rect">
+                                      <a:avLst/>
+                                    </a:prstGeom>
+                                  </pic:spPr>
+                                </pic:pic>
+                              </a:graphicData>
+                            </a:graphic>
+                          </wp:inline>
+                        </w:drawing>
+                      </w:r>
+                      <w:r>
+                        <w:rPr>
+                          <w:color w:val="000000"/>
+                        </w:rPr>
+                        <w:t xml:space="preserve">Figure </w:t>
+                      </w:r>
+                      <w:r>
+                        <w:rPr>
+                          <w:color w:val="000000"/>
+                        </w:rPr>
+                        <w:fldChar w:fldCharType="begin"/>
+                      </w:r>
+                      <w:r>
+                        <w:rPr>
+                          <w:color w:val="000000"/>
+                        </w:rPr>
+                        <w:instrText> SEQ Figure \* ARABIC </w:instrText>
+                      </w:r>
+                      <w:r>
+                        <w:rPr>
+                          <w:color w:val="000000"/>
+                        </w:rPr>
+                        <w:fldChar w:fldCharType="separate"/>
+                      </w:r>
+                      <w:r>
+                        <w:rPr>
+                          <w:color w:val="000000"/>
+                        </w:rPr>
+                        <w:t>1</w:t>
+                      </w:r>
+                      <w:r>
+                        <w:rPr>
+                          <w:color w:val="000000"/>
+                        </w:rPr>
+                        <w:fldChar w:fldCharType="end"/>
+                      </w:r>
+                      <w:r>
+                        <w:rPr>
+                          <w:color w:val="000000"/>
+                        </w:rPr>
+                        <w:t>: Arquitectural view: main entities deploy, components and class diagrams</w:t>
+                      </w:r>
+                    </w:p>
+                  </w:txbxContent>
+                </v:textbox>
+                <w10:wrap type="square" side="largest"/>
+              </v:rect>
+            </w:pict>
+          </mc:Fallback>
+        </mc:AlternateContent>
+      </w:r>
       <w:r>
         <w:rPr>
           <w:rFonts w:cs="Arial" w:ascii="Arial" w:hAnsi="Arial"/>
@@ -1863,257 +2014,7 @@
           <w:iCs w:val="false"/>
           <w:szCs w:val="22"/>
         </w:rPr>
-        <w:t>(see Figure 1)</w:t>
-      </w:r>
-      <w:r>
-        <w:rPr>
-          <w:rFonts w:cs="Arial" w:ascii="Arial" w:hAnsi="Arial"/>
-          <w:i w:val="false"/>
-          <w:iCs w:val="false"/>
-          <w:szCs w:val="22"/>
-        </w:rPr>
-      </w:r>
-      <w:commentRangeEnd w:id="4"/>
-      <w:r>
-        <w:commentReference w:id="4"/>
-      </w:r>
-      <w:r>
-        <w:rPr>
-          <w:rFonts w:cs="Arial" w:ascii="Arial" w:hAnsi="Arial"/>
-          <w:i w:val="false"/>
-          <w:iCs w:val="false"/>
-          <w:szCs w:val="22"/>
-        </w:rPr>
-        <w:t xml:space="preserve">. Clients are on one hand </w:t>
-      </w:r>
-      <w:r>
-        <w:rPr>
-          <w:rFonts w:eastAsia="Calibri" w:cs="Arial" w:ascii="Arial" w:hAnsi="Arial"/>
-          <w:i w:val="false"/>
-          <w:iCs w:val="false"/>
-          <w:color w:val="000000"/>
-          <w:kern w:val="0"/>
-          <w:sz w:val="22"/>
-          <w:szCs w:val="22"/>
-          <w:lang w:val="en-GB" w:eastAsia="en-GB" w:bidi="ar-SA"/>
-        </w:rPr>
-        <w:t xml:space="preserve">the mobile devices being exercised, for which we </w:t>
-      </w:r>
-      <w:r>
-        <w:rPr>
-          <w:rFonts w:cs="Arial" w:ascii="Arial" w:hAnsi="Arial"/>
-          <w:i w:val="false"/>
-          <w:iCs w:val="false"/>
-          <w:szCs w:val="22"/>
-        </w:rPr>
-        <w:t xml:space="preserve">provide a native Android application called </w:t>
-      </w:r>
-      <w:r>
-        <w:rPr>
-          <w:rFonts w:cs="Arial" w:ascii="Arial" w:hAnsi="Arial"/>
-          <w:i/>
-          <w:iCs/>
-          <w:szCs w:val="22"/>
-        </w:rPr>
-        <w:t>Normapp</w:t>
-      </w:r>
-      <w:r>
-        <w:rPr>
-          <w:rFonts w:cs="Arial" w:ascii="Arial" w:hAnsi="Arial"/>
-          <w:i w:val="false"/>
-          <w:iCs w:val="false"/>
-          <w:szCs w:val="22"/>
-        </w:rPr>
-        <w:t xml:space="preserve">. This application has been tested with devices running Android 6 onwards. </w:t>
-      </w:r>
-      <w:r>
-        <w:rPr>
-          <w:rFonts w:eastAsia="Calibri" w:cs="Arial" w:ascii="Arial" w:hAnsi="Arial"/>
-          <w:i w:val="false"/>
-          <w:iCs w:val="false"/>
-          <w:color w:val="000000"/>
-          <w:kern w:val="0"/>
-          <w:sz w:val="22"/>
-          <w:szCs w:val="22"/>
-          <w:lang w:val="en-GB" w:eastAsia="en-GB" w:bidi="ar-SA"/>
-        </w:rPr>
-        <w:t>The</w:t>
-      </w:r>
-      <w:r>
-        <w:rPr>
-          <w:rFonts w:cs="Arial" w:ascii="Arial" w:hAnsi="Arial"/>
-          <w:i w:val="false"/>
-          <w:iCs w:val="false"/>
-          <w:szCs w:val="22"/>
-        </w:rPr>
-        <w:t xml:space="preserve"> server, called </w:t>
-      </w:r>
-      <w:r>
-        <w:rPr>
-          <w:rFonts w:cs="Arial" w:ascii="Arial" w:hAnsi="Arial"/>
-          <w:i/>
-          <w:iCs/>
-          <w:szCs w:val="22"/>
-        </w:rPr>
-        <w:t>emanager_server</w:t>
-      </w:r>
-      <w:r>
-        <w:rPr>
-          <w:rFonts w:cs="Arial" w:ascii="Arial" w:hAnsi="Arial"/>
-          <w:i w:val="false"/>
-          <w:iCs w:val="false"/>
-          <w:szCs w:val="22"/>
-        </w:rPr>
-        <w:t xml:space="preserve">, runs on a conventional Linux-powered </w:t>
-      </w:r>
-      <w:r>
-        <w:rPr>
-          <w:rFonts w:eastAsia="Calibri" w:cs="Arial" w:ascii="Arial" w:hAnsi="Arial"/>
-          <w:i w:val="false"/>
-          <w:iCs w:val="false"/>
-          <w:color w:val="000000"/>
-          <w:kern w:val="0"/>
-          <w:sz w:val="22"/>
-          <w:szCs w:val="22"/>
-          <w:lang w:val="en-GB" w:eastAsia="en-GB" w:bidi="ar-SA"/>
-        </w:rPr>
-        <w:t>machine</w:t>
-      </w:r>
-      <w:r>
-        <w:rPr>
-          <w:rFonts w:cs="Arial" w:ascii="Arial" w:hAnsi="Arial"/>
-          <w:i w:val="false"/>
-          <w:iCs w:val="false"/>
-          <w:szCs w:val="22"/>
-        </w:rPr>
-        <w:t xml:space="preserve">. It is implemented in Python 3.7+ </w:t>
-      </w:r>
-      <w:r>
-        <w:rPr>
-          <w:rFonts w:eastAsia="Calibri" w:cs="Arial" w:ascii="Arial" w:hAnsi="Arial"/>
-          <w:i w:val="false"/>
-          <w:iCs w:val="false"/>
-          <w:color w:val="000000"/>
-          <w:kern w:val="0"/>
-          <w:sz w:val="22"/>
-          <w:szCs w:val="22"/>
-          <w:lang w:val="en-GB" w:eastAsia="en-GB" w:bidi="ar-SA"/>
-        </w:rPr>
-        <w:t>as an HTTP-powered backend</w:t>
-      </w:r>
-      <w:r>
-        <w:rPr>
-          <w:rFonts w:cs="Arial" w:ascii="Arial" w:hAnsi="Arial"/>
-          <w:i w:val="false"/>
-          <w:iCs w:val="false"/>
-          <w:szCs w:val="22"/>
-        </w:rPr>
-        <w:t xml:space="preserve">. The server </w:t>
-      </w:r>
-      <w:r>
-        <w:rPr>
-          <w:rFonts w:eastAsia="Calibri" w:cs="Arial" w:ascii="Arial" w:hAnsi="Arial"/>
-          <w:i w:val="false"/>
-          <w:iCs w:val="false"/>
-          <w:color w:val="000000"/>
-          <w:kern w:val="0"/>
-          <w:sz w:val="22"/>
-          <w:szCs w:val="22"/>
-          <w:lang w:val="en-GB" w:eastAsia="en-GB" w:bidi="ar-SA"/>
-        </w:rPr>
-        <w:t xml:space="preserve">implements logging and graceful shutdown using the </w:t>
-      </w:r>
-      <w:r>
-        <w:rPr>
-          <w:rFonts w:eastAsia="Calibri" w:cs="Arial" w:ascii="Arial" w:hAnsi="Arial"/>
-          <w:i/>
-          <w:iCs/>
-          <w:color w:val="000000"/>
-          <w:kern w:val="0"/>
-          <w:sz w:val="22"/>
-          <w:szCs w:val="22"/>
-          <w:lang w:val="en-GB" w:eastAsia="en-GB" w:bidi="ar-SA"/>
-        </w:rPr>
-        <w:t>logging</w:t>
-      </w:r>
-      <w:r>
-        <w:rPr>
-          <w:rFonts w:eastAsia="Calibri" w:cs="Arial" w:ascii="Arial" w:hAnsi="Arial"/>
-          <w:i w:val="false"/>
-          <w:iCs w:val="false"/>
-          <w:color w:val="000000"/>
-          <w:kern w:val="0"/>
-          <w:sz w:val="22"/>
-          <w:szCs w:val="22"/>
-          <w:lang w:val="en-GB" w:eastAsia="en-GB" w:bidi="ar-SA"/>
-        </w:rPr>
-        <w:t xml:space="preserve"> and </w:t>
-      </w:r>
-      <w:r>
-        <w:rPr>
-          <w:rFonts w:eastAsia="Calibri" w:cs="Arial" w:ascii="Arial" w:hAnsi="Arial"/>
-          <w:i/>
-          <w:iCs/>
-          <w:color w:val="000000"/>
-          <w:kern w:val="0"/>
-          <w:sz w:val="22"/>
-          <w:szCs w:val="22"/>
-          <w:lang w:val="en-GB" w:eastAsia="en-GB" w:bidi="ar-SA"/>
-        </w:rPr>
-        <w:t>signal</w:t>
-      </w:r>
-      <w:r>
-        <w:rPr>
-          <w:rFonts w:eastAsia="Calibri" w:cs="Arial" w:ascii="Arial" w:hAnsi="Arial"/>
-          <w:i w:val="false"/>
-          <w:iCs w:val="false"/>
-          <w:color w:val="000000"/>
-          <w:kern w:val="0"/>
-          <w:sz w:val="22"/>
-          <w:szCs w:val="22"/>
-          <w:lang w:val="en-GB" w:eastAsia="en-GB" w:bidi="ar-SA"/>
-        </w:rPr>
-        <w:t xml:space="preserve"> modules of Python</w:t>
-      </w:r>
-      <w:r>
-        <w:rPr>
-          <w:rFonts w:cs="Arial" w:ascii="Arial" w:hAnsi="Arial"/>
-          <w:i w:val="false"/>
-          <w:iCs w:val="false"/>
-          <w:szCs w:val="22"/>
-        </w:rPr>
-        <w:t xml:space="preserve">. Finally, another client is a module named </w:t>
-      </w:r>
-      <w:r>
-        <w:rPr>
-          <w:rFonts w:cs="Arial" w:ascii="Arial" w:hAnsi="Arial"/>
-          <w:i/>
-          <w:iCs/>
-          <w:szCs w:val="22"/>
-        </w:rPr>
-        <w:t>scnrunner</w:t>
-      </w:r>
-      <w:r>
-        <w:rPr>
-          <w:rFonts w:cs="Arial" w:ascii="Arial" w:hAnsi="Arial"/>
-          <w:i w:val="false"/>
-          <w:iCs w:val="false"/>
-          <w:szCs w:val="22"/>
-        </w:rPr>
-        <w:t xml:space="preserve">, which is also written in Python 3.7+. This is the module in charge of generating data streams, and </w:t>
-      </w:r>
-      <w:r>
-        <w:rPr>
-          <w:rFonts w:eastAsia="Calibri" w:cs="Arial" w:ascii="Arial" w:hAnsi="Arial"/>
-          <w:i w:val="false"/>
-          <w:iCs w:val="false"/>
-          <w:color w:val="000000"/>
-          <w:kern w:val="0"/>
-          <w:sz w:val="22"/>
-          <w:szCs w:val="22"/>
-          <w:lang w:val="en-GB" w:eastAsia="en-GB" w:bidi="ar-SA"/>
-        </w:rPr>
-        <w:t>submitting deep learning-based benchmark plans on them to the server and hence indirectly exploiting the attached mobile devices.</w:t>
+        <w:br/>
       </w:r>
     </w:p>
     <w:p>
@@ -2125,6 +2026,46 @@
       </w:pPr>
       <w:r>
         <w:rPr>
+          <w:rFonts w:cs="Arial" w:ascii="Arial" w:hAnsi="Arial"/>
+          <w:i w:val="false"/>
+          <w:iCs w:val="false"/>
+          <w:szCs w:val="22"/>
+        </w:rPr>
+        <w:t xml:space="preserve">From an architectural standpoint, the platform is a client-server software system, complemented (optionally) with a hardware device called Motrol </w:t>
+      </w:r>
+      <w:commentRangeStart w:id="4"/>
+      <w:r>
+        <w:rPr>
+          <w:rFonts w:cs="Arial" w:ascii="Arial" w:hAnsi="Arial"/>
+          <w:i w:val="false"/>
+          <w:iCs w:val="false"/>
+          <w:szCs w:val="22"/>
+        </w:rPr>
+        <w:t>(see Figure 1)</w:t>
+      </w:r>
+      <w:r>
+        <w:rPr>
+          <w:rFonts w:cs="Arial" w:ascii="Arial" w:hAnsi="Arial"/>
+          <w:i w:val="false"/>
+          <w:iCs w:val="false"/>
+          <w:szCs w:val="22"/>
+        </w:rPr>
+      </w:r>
+      <w:commentRangeEnd w:id="4"/>
+      <w:r>
+        <w:commentReference w:id="4"/>
+      </w:r>
+      <w:r>
+        <w:rPr>
+          <w:rFonts w:cs="Arial" w:ascii="Arial" w:hAnsi="Arial"/>
+          <w:i w:val="false"/>
+          <w:iCs w:val="false"/>
+          <w:szCs w:val="22"/>
+        </w:rPr>
+        <w:t xml:space="preserve">. Clients are on one hand </w:t>
+      </w:r>
+      <w:r>
+        <w:rPr>
           <w:rFonts w:eastAsia="Calibri" w:cs="Arial" w:ascii="Arial" w:hAnsi="Arial"/>
           <w:i w:val="false"/>
           <w:iCs w:val="false"/>
@@ -2134,10 +2075,35 @@
           <w:szCs w:val="22"/>
           <w:lang w:val="en-GB" w:eastAsia="en-GB" w:bidi="ar-SA"/>
         </w:rPr>
-        <w:tab/>
-        <w:t xml:space="preserve">The server works by assuming an energy managing device -Motrol- is plugged to the PC and to the power grid, to which in turn mobile devices are plugged. The energy device should be either recognized and/or operated as a /dev/ttyUSB or a /dev/ttyACM Linux device, for which Python-based drivers are provided. Currently, we support an USB-interfaced Arduino device called Motrol 1.0 [6], and a WiFi-enabled Arduino device called Motrol 1.5 </w:t>
-      </w:r>
-      <w:commentRangeStart w:id="5"/>
+        <w:t xml:space="preserve">the mobile devices being exercised, for which we </w:t>
+      </w:r>
+      <w:r>
+        <w:rPr>
+          <w:rFonts w:cs="Arial" w:ascii="Arial" w:hAnsi="Arial"/>
+          <w:i w:val="false"/>
+          <w:iCs w:val="false"/>
+          <w:szCs w:val="22"/>
+        </w:rPr>
+        <w:t xml:space="preserve">provide a native Android application called </w:t>
+      </w:r>
+      <w:r>
+        <w:rPr>
+          <w:rFonts w:cs="Arial" w:ascii="Arial" w:hAnsi="Arial"/>
+          <w:i/>
+          <w:iCs/>
+          <w:szCs w:val="22"/>
+        </w:rPr>
+        <w:t>Normapp</w:t>
+      </w:r>
+      <w:r>
+        <w:rPr>
+          <w:rFonts w:cs="Arial" w:ascii="Arial" w:hAnsi="Arial"/>
+          <w:i w:val="false"/>
+          <w:iCs w:val="false"/>
+          <w:szCs w:val="22"/>
+        </w:rPr>
+        <w:t xml:space="preserve">. This application has been tested with devices running Android 6 onwards. </w:t>
+      </w:r>
       <w:r>
         <w:rPr>
           <w:rFonts w:eastAsia="Calibri" w:cs="Arial" w:ascii="Arial" w:hAnsi="Arial"/>
@@ -2149,7 +2115,34 @@
           <w:szCs w:val="22"/>
           <w:lang w:val="en-GB" w:eastAsia="en-GB" w:bidi="ar-SA"/>
         </w:rPr>
-        <w:t xml:space="preserve">(see Figure 1 – </w:t>
+        <w:t>The</w:t>
+      </w:r>
+      <w:r>
+        <w:rPr>
+          <w:rFonts w:cs="Arial" w:ascii="Arial" w:hAnsi="Arial"/>
+          <w:i w:val="false"/>
+          <w:iCs w:val="false"/>
+          <w:szCs w:val="22"/>
+        </w:rPr>
+        <w:t xml:space="preserve"> server, called </w:t>
+      </w:r>
+      <w:r>
+        <w:rPr>
+          <w:rFonts w:cs="Arial" w:ascii="Arial" w:hAnsi="Arial"/>
+          <w:i/>
+          <w:iCs/>
+          <w:szCs w:val="22"/>
+        </w:rPr>
+        <w:t>emanager_server</w:t>
+      </w:r>
+      <w:r>
+        <w:rPr>
+          <w:rFonts w:cs="Arial" w:ascii="Arial" w:hAnsi="Arial"/>
+          <w:i w:val="false"/>
+          <w:iCs w:val="false"/>
+          <w:szCs w:val="22"/>
+        </w:rPr>
+        <w:t xml:space="preserve">, runs on a conventional Linux-powered </w:t>
       </w:r>
       <w:r>
         <w:rPr>
@@ -2162,7 +2155,16 @@
           <w:szCs w:val="22"/>
           <w:lang w:val="en-GB" w:eastAsia="en-GB" w:bidi="ar-SA"/>
         </w:rPr>
-        <w:t>right side</w:t>
+        <w:t>machine</w:t>
+      </w:r>
+      <w:r>
+        <w:rPr>
+          <w:rFonts w:cs="Arial" w:ascii="Arial" w:hAnsi="Arial"/>
+          <w:i w:val="false"/>
+          <w:iCs w:val="false"/>
+          <w:szCs w:val="22"/>
+        </w:rPr>
+        <w:t xml:space="preserve">. It is implemented in Python 3.7+ </w:t>
       </w:r>
       <w:r>
         <w:rPr>
@@ -2175,7 +2177,16 @@
           <w:szCs w:val="22"/>
           <w:lang w:val="en-GB" w:eastAsia="en-GB" w:bidi="ar-SA"/>
         </w:rPr>
-        <w:t>)</w:t>
+        <w:t>as an HTTP-powered backend</w:t>
+      </w:r>
+      <w:r>
+        <w:rPr>
+          <w:rFonts w:cs="Arial" w:ascii="Arial" w:hAnsi="Arial"/>
+          <w:i w:val="false"/>
+          <w:iCs w:val="false"/>
+          <w:szCs w:val="22"/>
+        </w:rPr>
+        <w:t xml:space="preserve">. The server </w:t>
       </w:r>
       <w:r>
         <w:rPr>
@@ -2188,23 +2199,411 @@
           <w:szCs w:val="22"/>
           <w:lang w:val="en-GB" w:eastAsia="en-GB" w:bidi="ar-SA"/>
         </w:rPr>
-      </w:r>
-      <w:commentRangeEnd w:id="5"/>
-      <w:r>
-        <w:commentReference w:id="5"/>
-      </w:r>
-      <w:r>
-        <w:rPr>
-          <w:rFonts w:eastAsia="Calibri" w:cs="Arial" w:ascii="Arial" w:hAnsi="Arial"/>
-          <w:i w:val="false"/>
-          <w:iCs w:val="false"/>
+        <w:t xml:space="preserve">implements logging and graceful shutdown using the </w:t>
+      </w:r>
+      <w:r>
+        <w:rPr>
+          <w:rFonts w:eastAsia="Calibri" w:cs="Arial" w:ascii="Arial" w:hAnsi="Arial"/>
+          <w:i/>
+          <w:iCs/>
           <w:color w:val="000000"/>
           <w:kern w:val="0"/>
           <w:sz w:val="22"/>
           <w:szCs w:val="22"/>
           <w:lang w:val="en-GB" w:eastAsia="en-GB" w:bidi="ar-SA"/>
         </w:rPr>
+        <w:t>logging</w:t>
+      </w:r>
+      <w:r>
+        <w:rPr>
+          <w:rFonts w:eastAsia="Calibri" w:cs="Arial" w:ascii="Arial" w:hAnsi="Arial"/>
+          <w:i w:val="false"/>
+          <w:iCs w:val="false"/>
+          <w:color w:val="000000"/>
+          <w:kern w:val="0"/>
+          <w:sz w:val="22"/>
+          <w:szCs w:val="22"/>
+          <w:lang w:val="en-GB" w:eastAsia="en-GB" w:bidi="ar-SA"/>
+        </w:rPr>
+        <w:t xml:space="preserve"> and </w:t>
+      </w:r>
+      <w:r>
+        <w:rPr>
+          <w:rFonts w:eastAsia="Calibri" w:cs="Arial" w:ascii="Arial" w:hAnsi="Arial"/>
+          <w:i/>
+          <w:iCs/>
+          <w:color w:val="000000"/>
+          <w:kern w:val="0"/>
+          <w:sz w:val="22"/>
+          <w:szCs w:val="22"/>
+          <w:lang w:val="en-GB" w:eastAsia="en-GB" w:bidi="ar-SA"/>
+        </w:rPr>
+        <w:t>signal</w:t>
+      </w:r>
+      <w:r>
+        <w:rPr>
+          <w:rFonts w:eastAsia="Calibri" w:cs="Arial" w:ascii="Arial" w:hAnsi="Arial"/>
+          <w:i w:val="false"/>
+          <w:iCs w:val="false"/>
+          <w:color w:val="000000"/>
+          <w:kern w:val="0"/>
+          <w:sz w:val="22"/>
+          <w:szCs w:val="22"/>
+          <w:lang w:val="en-GB" w:eastAsia="en-GB" w:bidi="ar-SA"/>
+        </w:rPr>
+        <w:t xml:space="preserve"> modules of Python</w:t>
+      </w:r>
+      <w:r>
+        <w:rPr>
+          <w:rFonts w:cs="Arial" w:ascii="Arial" w:hAnsi="Arial"/>
+          <w:i w:val="false"/>
+          <w:iCs w:val="false"/>
+          <w:szCs w:val="22"/>
+        </w:rPr>
+        <w:t xml:space="preserve">. Finally, another client is a module named </w:t>
+      </w:r>
+      <w:r>
+        <w:rPr>
+          <w:rFonts w:cs="Arial" w:ascii="Arial" w:hAnsi="Arial"/>
+          <w:i/>
+          <w:iCs/>
+          <w:szCs w:val="22"/>
+        </w:rPr>
+        <w:t>scnrunner</w:t>
+      </w:r>
+      <w:r>
+        <w:rPr>
+          <w:rFonts w:cs="Arial" w:ascii="Arial" w:hAnsi="Arial"/>
+          <w:i w:val="false"/>
+          <w:iCs w:val="false"/>
+          <w:szCs w:val="22"/>
+        </w:rPr>
+        <w:t xml:space="preserve">, which is also written in Python 3.7+. This is the module in charge of generating data streams, and </w:t>
+      </w:r>
+      <w:r>
+        <w:rPr>
+          <w:rFonts w:eastAsia="Calibri" w:cs="Arial" w:ascii="Arial" w:hAnsi="Arial"/>
+          <w:i w:val="false"/>
+          <w:iCs w:val="false"/>
+          <w:color w:val="000000"/>
+          <w:kern w:val="0"/>
+          <w:sz w:val="22"/>
+          <w:szCs w:val="22"/>
+          <w:lang w:val="en-GB" w:eastAsia="en-GB" w:bidi="ar-SA"/>
+        </w:rPr>
+        <w:t>submitting deep learning-based benchmark plans on them to the server and hence indirectly exploiting the attached mobile devices.</w:t>
+      </w:r>
+    </w:p>
+    <w:p>
+      <w:pPr>
+        <w:pStyle w:val="Normal"/>
+        <w:spacing w:lineRule="auto" w:line="240" w:before="0" w:after="0"/>
+        <w:jc w:val="both"/>
+        <w:rPr/>
+      </w:pPr>
+      <w:r>
+        <w:rPr>
+          <w:rFonts w:eastAsia="Calibri" w:cs="Arial" w:ascii="Arial" w:hAnsi="Arial"/>
+          <w:i w:val="false"/>
+          <w:iCs w:val="false"/>
+          <w:color w:val="000000"/>
+          <w:kern w:val="0"/>
+          <w:sz w:val="22"/>
+          <w:szCs w:val="22"/>
+          <w:lang w:val="en-GB" w:eastAsia="en-GB" w:bidi="ar-SA"/>
+        </w:rPr>
+        <w:tab/>
+        <w:t xml:space="preserve">The server works by assuming an energy managing device -Motrol- is plugged to the PC and to the power grid, to which in turn mobile devices are plugged. The energy device should be either recognized and/or operated as a /dev/ttyUSB or a /dev/ttyACM Linux device, for which Python-based drivers are provided. Currently, we support an USB-interfaced Arduino device called Motrol 1.0 [6], and a WiFi-enabled ESP8266 device called Motrol 1.5 </w:t>
+      </w:r>
+      <w:commentRangeStart w:id="5"/>
+      <w:r>
+        <w:rPr>
+          <w:rFonts w:eastAsia="Calibri" w:cs="Arial" w:ascii="Arial" w:hAnsi="Arial"/>
+          <w:i w:val="false"/>
+          <w:iCs w:val="false"/>
+          <w:color w:val="000000"/>
+          <w:kern w:val="0"/>
+          <w:sz w:val="22"/>
+          <w:szCs w:val="22"/>
+          <w:lang w:val="en-GB" w:eastAsia="en-GB" w:bidi="ar-SA"/>
+        </w:rPr>
+        <w:t xml:space="preserve">(see Figure </w:t>
+      </w:r>
+      <w:r>
+        <w:rPr>
+          <w:rFonts w:eastAsia="Calibri" w:cs="Arial" w:ascii="Arial" w:hAnsi="Arial"/>
+          <w:i w:val="false"/>
+          <w:iCs w:val="false"/>
+          <w:color w:val="000000"/>
+          <w:kern w:val="0"/>
+          <w:sz w:val="22"/>
+          <w:szCs w:val="22"/>
+          <w:lang w:val="en-GB" w:eastAsia="en-GB" w:bidi="ar-SA"/>
+        </w:rPr>
+        <w:t>2</w:t>
+      </w:r>
+      <w:r>
+        <w:rPr>
+          <w:rFonts w:eastAsia="Calibri" w:cs="Arial" w:ascii="Arial" w:hAnsi="Arial"/>
+          <w:i w:val="false"/>
+          <w:iCs w:val="false"/>
+          <w:color w:val="000000"/>
+          <w:kern w:val="0"/>
+          <w:sz w:val="22"/>
+          <w:szCs w:val="22"/>
+          <w:lang w:val="en-GB" w:eastAsia="en-GB" w:bidi="ar-SA"/>
+        </w:rPr>
+        <w:t>)</w:t>
+      </w:r>
+      <w:r>
+        <w:rPr>
+          <w:rFonts w:eastAsia="Calibri" w:cs="Arial" w:ascii="Arial" w:hAnsi="Arial"/>
+          <w:i w:val="false"/>
+          <w:iCs w:val="false"/>
+          <w:color w:val="000000"/>
+          <w:kern w:val="0"/>
+          <w:sz w:val="22"/>
+          <w:szCs w:val="22"/>
+          <w:lang w:val="en-GB" w:eastAsia="en-GB" w:bidi="ar-SA"/>
+        </w:rPr>
+      </w:r>
+      <w:commentRangeEnd w:id="5"/>
+      <w:r>
+        <w:commentReference w:id="5"/>
+      </w:r>
+      <w:r>
+        <w:rPr>
+          <w:rFonts w:eastAsia="Calibri" w:cs="Arial" w:ascii="Arial" w:hAnsi="Arial"/>
+          <w:i w:val="false"/>
+          <w:iCs w:val="false"/>
+          <w:color w:val="000000"/>
+          <w:kern w:val="0"/>
+          <w:sz w:val="22"/>
+          <w:szCs w:val="22"/>
+          <w:lang w:val="en-GB" w:eastAsia="en-GB" w:bidi="ar-SA"/>
+        </w:rPr>
         <w:t>. A more complex prototype based on the Raspberry Pi 4 Model B, called Motrol 2.0 [7], is under development but it is still not considered in this submission. For example, this model will support USB-charging in addition to AC-charging, a feature missing in Motrol 1.0 and Motrol 1.5.</w:t>
+      </w:r>
+    </w:p>
+    <w:p>
+      <w:pPr>
+        <w:pStyle w:val="Normal"/>
+        <w:spacing w:lineRule="auto" w:line="240" w:before="0" w:after="0"/>
+        <w:jc w:val="both"/>
+        <w:rPr>
+          <w:rFonts w:ascii="Arial" w:hAnsi="Arial" w:eastAsia="Calibri" w:cs="Arial"/>
+          <w:i w:val="false"/>
+          <w:i w:val="false"/>
+          <w:iCs w:val="false"/>
+          <w:color w:val="000000"/>
+          <w:kern w:val="0"/>
+          <w:sz w:val="22"/>
+          <w:szCs w:val="22"/>
+          <w:lang w:val="en-GB" w:eastAsia="en-GB" w:bidi="ar-SA"/>
+        </w:rPr>
+      </w:pPr>
+      <w:r>
+        <w:rPr/>
+      </w:r>
+      <w:r>
+        <mc:AlternateContent>
+          <mc:Choice Requires="wps">
+            <w:drawing>
+              <wp:anchor behindDoc="0" distT="0" distB="0" distL="0" distR="0" simplePos="0" locked="0" layoutInCell="0" allowOverlap="1" relativeHeight="5">
+                <wp:simplePos x="0" y="0"/>
+                <wp:positionH relativeFrom="column">
+                  <wp:align>center</wp:align>
+                </wp:positionH>
+                <wp:positionV relativeFrom="paragraph">
+                  <wp:posOffset>635</wp:posOffset>
+                </wp:positionV>
+                <wp:extent cx="5943600" cy="4823460"/>
+                <wp:effectExtent l="0" t="0" r="0" b="0"/>
+                <wp:wrapSquare wrapText="largest"/>
+                <wp:docPr id="5" name="Frame2"/>
+                <a:graphic xmlns:a="http://schemas.openxmlformats.org/drawingml/2006/main">
+                  <a:graphicData uri="http://schemas.microsoft.com/office/word/2010/wordprocessingShape">
+                    <wps:wsp>
+                      <wps:cNvSpPr txBox="1"/>
+                      <wps:spPr>
+                        <a:xfrm>
+                          <a:off x="0" y="0"/>
+                          <a:ext cx="5943600" cy="4823460"/>
+                        </a:xfrm>
+                        <a:prstGeom prst="rect"/>
+                        <a:solidFill>
+                          <a:srgbClr val="FFFFFF"/>
+                        </a:solidFill>
+                      </wps:spPr>
+                      <wps:txbx>
+                        <w:txbxContent>
+                          <w:p>
+                            <w:pPr>
+                              <w:pStyle w:val="Figure"/>
+                              <w:spacing w:before="120" w:after="120"/>
+                              <w:rPr/>
+                            </w:pPr>
+                            <w:r>
+                              <w:rPr/>
+                              <w:drawing>
+                                <wp:inline distT="0" distB="0" distL="0" distR="0">
+                                  <wp:extent cx="5943600" cy="4457700"/>
+                                  <wp:effectExtent l="0" t="0" r="0" b="0"/>
+                                  <wp:docPr id="6" name="Image2" descr=""/>
+                                  <wp:cNvGraphicFramePr>
+                                    <a:graphicFrameLocks xmlns:a="http://schemas.openxmlformats.org/drawingml/2006/main" noChangeAspect="1"/>
+                                  </wp:cNvGraphicFramePr>
+                                  <a:graphic xmlns:a="http://schemas.openxmlformats.org/drawingml/2006/main">
+                                    <a:graphicData uri="http://schemas.openxmlformats.org/drawingml/2006/picture">
+                                      <pic:pic xmlns:pic="http://schemas.openxmlformats.org/drawingml/2006/picture">
+                                        <pic:nvPicPr>
+                                          <pic:cNvPr id="6" name="Image2" descr=""/>
+                                          <pic:cNvPicPr>
+                                            <a:picLocks noChangeAspect="1" noChangeArrowheads="1"/>
+                                          </pic:cNvPicPr>
+                                        </pic:nvPicPr>
+                                        <pic:blipFill>
+                                          <a:blip r:embed="rId8"/>
+                                          <a:stretch>
+                                            <a:fillRect/>
+                                          </a:stretch>
+                                        </pic:blipFill>
+                                        <pic:spPr bwMode="auto">
+                                          <a:xfrm>
+                                            <a:off x="0" y="0"/>
+                                            <a:ext cx="5943600" cy="4457700"/>
+                                          </a:xfrm>
+                                          <a:prstGeom prst="rect">
+                                            <a:avLst/>
+                                          </a:prstGeom>
+                                        </pic:spPr>
+                                      </pic:pic>
+                                    </a:graphicData>
+                                  </a:graphic>
+                                </wp:inline>
+                              </w:drawing>
+                              <w:t xml:space="preserve">Figure </w:t>
+                            </w:r>
+                            <w:r>
+                              <w:rPr/>
+                              <w:fldChar w:fldCharType="begin"/>
+                            </w:r>
+                            <w:r>
+                              <w:rPr/>
+                              <w:instrText> SEQ Figure \* ARABIC </w:instrText>
+                            </w:r>
+                            <w:r>
+                              <w:rPr/>
+                              <w:fldChar w:fldCharType="separate"/>
+                            </w:r>
+                            <w:r>
+                              <w:rPr/>
+                              <w:t>2</w:t>
+                            </w:r>
+                            <w:r>
+                              <w:rPr/>
+                              <w:fldChar w:fldCharType="end"/>
+                            </w:r>
+                            <w:r>
+                              <w:rPr/>
+                              <w:t>: Physical nodes where livestreamdew proyect operates</w:t>
+                            </w:r>
+                          </w:p>
+                        </w:txbxContent>
+                      </wps:txbx>
+                      <wps:bodyPr anchor="t" lIns="0" tIns="0" rIns="0" bIns="0">
+                        <a:noAutofit/>
+                      </wps:bodyPr>
+                    </wps:wsp>
+                  </a:graphicData>
+                </a:graphic>
+              </wp:anchor>
+            </w:drawing>
+          </mc:Choice>
+          <mc:Fallback>
+            <w:pict>
+              <v:rect style="position:absolute;rotation:0;width:468pt;height:379.8pt;mso-wrap-distance-left:0pt;mso-wrap-distance-right:0pt;mso-wrap-distance-top:0pt;mso-wrap-distance-bottom:0pt;margin-top:0pt;mso-position-vertical:top;mso-position-vertical-relative:text;margin-left:0pt;mso-position-horizontal:center;mso-position-horizontal-relative:text">
+                <v:textbox inset="0in,0in,0in,0in">
+                  <w:txbxContent>
+                    <w:p>
+                      <w:pPr>
+                        <w:pStyle w:val="Figure"/>
+                        <w:spacing w:before="120" w:after="120"/>
+                        <w:rPr/>
+                      </w:pPr>
+                      <w:r>
+                        <w:rPr/>
+                        <w:drawing>
+                          <wp:inline distT="0" distB="0" distL="0" distR="0">
+                            <wp:extent cx="5943600" cy="4457700"/>
+                            <wp:effectExtent l="0" t="0" r="0" b="0"/>
+                            <wp:docPr id="7" name="Image2" descr=""/>
+                            <wp:cNvGraphicFramePr>
+                              <a:graphicFrameLocks xmlns:a="http://schemas.openxmlformats.org/drawingml/2006/main" noChangeAspect="1"/>
+                            </wp:cNvGraphicFramePr>
+                            <a:graphic xmlns:a="http://schemas.openxmlformats.org/drawingml/2006/main">
+                              <a:graphicData uri="http://schemas.openxmlformats.org/drawingml/2006/picture">
+                                <pic:pic xmlns:pic="http://schemas.openxmlformats.org/drawingml/2006/picture">
+                                  <pic:nvPicPr>
+                                    <pic:cNvPr id="7" name="Image2" descr=""/>
+                                    <pic:cNvPicPr>
+                                      <a:picLocks noChangeAspect="1" noChangeArrowheads="1"/>
+                                    </pic:cNvPicPr>
+                                  </pic:nvPicPr>
+                                  <pic:blipFill>
+                                    <a:blip r:embed="rId9"/>
+                                    <a:stretch>
+                                      <a:fillRect/>
+                                    </a:stretch>
+                                  </pic:blipFill>
+                                  <pic:spPr bwMode="auto">
+                                    <a:xfrm>
+                                      <a:off x="0" y="0"/>
+                                      <a:ext cx="5943600" cy="4457700"/>
+                                    </a:xfrm>
+                                    <a:prstGeom prst="rect">
+                                      <a:avLst/>
+                                    </a:prstGeom>
+                                  </pic:spPr>
+                                </pic:pic>
+                              </a:graphicData>
+                            </a:graphic>
+                          </wp:inline>
+                        </w:drawing>
+                        <w:t xml:space="preserve">Figure </w:t>
+                      </w:r>
+                      <w:r>
+                        <w:rPr/>
+                        <w:fldChar w:fldCharType="begin"/>
+                      </w:r>
+                      <w:r>
+                        <w:rPr/>
+                        <w:instrText> SEQ Figure \* ARABIC </w:instrText>
+                      </w:r>
+                      <w:r>
+                        <w:rPr/>
+                        <w:fldChar w:fldCharType="separate"/>
+                      </w:r>
+                      <w:r>
+                        <w:rPr/>
+                        <w:t>2</w:t>
+                      </w:r>
+                      <w:r>
+                        <w:rPr/>
+                        <w:fldChar w:fldCharType="end"/>
+                      </w:r>
+                      <w:r>
+                        <w:rPr/>
+                        <w:t>: Physical nodes where livestreamdew proyect operates</w:t>
+                      </w:r>
+                    </w:p>
+                  </w:txbxContent>
+                </v:textbox>
+                <w10:wrap type="square" side="largest"/>
+              </v:rect>
+            </w:pict>
+          </mc:Fallback>
+        </mc:AlternateContent>
       </w:r>
     </w:p>
     <w:p>
@@ -2313,6 +2712,7 @@
         <w:tblW w:w="9360" w:type="dxa"/>
         <w:jc w:val="left"/>
         <w:tblInd w:w="0" w:type="dxa"/>
+        <w:tblLayout w:type="fixed"/>
         <w:tblCellMar>
           <w:top w:w="0" w:type="dxa"/>
           <w:left w:w="0" w:type="dxa"/>
@@ -2337,6 +2737,7 @@
           <w:p>
             <w:pPr>
               <w:pStyle w:val="TableContents"/>
+              <w:widowControl w:val="false"/>
               <w:spacing w:before="0" w:after="200"/>
               <w:rPr>
                 <w:b/>
@@ -2362,6 +2763,7 @@
           <w:p>
             <w:pPr>
               <w:pStyle w:val="TableContents"/>
+              <w:widowControl w:val="false"/>
               <w:spacing w:before="0" w:after="200"/>
               <w:rPr>
                 <w:b/>
@@ -2387,6 +2789,7 @@
           <w:p>
             <w:pPr>
               <w:pStyle w:val="TableContents"/>
+              <w:widowControl w:val="false"/>
               <w:spacing w:before="0" w:after="200"/>
               <w:rPr>
                 <w:b/>
@@ -2412,6 +2815,7 @@
           <w:p>
             <w:pPr>
               <w:pStyle w:val="TableContents"/>
+              <w:widowControl w:val="false"/>
               <w:spacing w:before="0" w:after="200"/>
               <w:rPr>
                 <w:b/>
@@ -2437,6 +2841,7 @@
           <w:p>
             <w:pPr>
               <w:pStyle w:val="TableContents"/>
+              <w:widowControl w:val="false"/>
               <w:spacing w:before="0" w:after="200"/>
               <w:rPr>
                 <w:b/>
@@ -2474,6 +2879,7 @@
           <w:p>
             <w:pPr>
               <w:pStyle w:val="TableContents"/>
+              <w:widowControl w:val="false"/>
               <w:spacing w:before="0" w:after="200"/>
               <w:rPr>
                 <w:rFonts w:ascii="Arial" w:hAnsi="Arial"/>
@@ -2504,6 +2910,7 @@
           <w:p>
             <w:pPr>
               <w:pStyle w:val="TableContents"/>
+              <w:widowControl w:val="false"/>
               <w:spacing w:before="0" w:after="200"/>
               <w:rPr>
                 <w:rFonts w:ascii="Arial" w:hAnsi="Arial"/>
@@ -2550,6 +2957,7 @@
           <w:p>
             <w:pPr>
               <w:pStyle w:val="TableContents"/>
+              <w:widowControl w:val="false"/>
               <w:spacing w:before="0" w:after="200"/>
               <w:rPr>
                 <w:rFonts w:ascii="Arial" w:hAnsi="Arial"/>
@@ -2579,6 +2987,7 @@
           <w:p>
             <w:pPr>
               <w:pStyle w:val="TableContents"/>
+              <w:widowControl w:val="false"/>
               <w:spacing w:before="0" w:after="200"/>
               <w:rPr>
                 <w:rFonts w:ascii="Arial" w:hAnsi="Arial" w:eastAsia="Calibri" w:cs="Calibri"/>
@@ -2618,6 +3027,7 @@
           <w:p>
             <w:pPr>
               <w:pStyle w:val="TableContents"/>
+              <w:widowControl w:val="false"/>
               <w:spacing w:before="0" w:after="200"/>
               <w:rPr>
                 <w:rFonts w:ascii="Arial" w:hAnsi="Arial"/>
@@ -2649,6 +3059,7 @@
           <w:p>
             <w:pPr>
               <w:pStyle w:val="TableContents"/>
+              <w:widowControl w:val="false"/>
               <w:spacing w:before="0" w:after="200"/>
               <w:rPr>
                 <w:rFonts w:ascii="Arial" w:hAnsi="Arial"/>
@@ -2676,6 +3087,7 @@
           <w:p>
             <w:pPr>
               <w:pStyle w:val="TableContents"/>
+              <w:widowControl w:val="false"/>
               <w:spacing w:before="0" w:after="200"/>
               <w:rPr>
                 <w:rFonts w:ascii="Arial" w:hAnsi="Arial"/>
@@ -2696,6 +3108,7 @@
           <w:p>
             <w:pPr>
               <w:pStyle w:val="TableContents"/>
+              <w:widowControl w:val="false"/>
               <w:spacing w:before="0" w:after="200"/>
               <w:rPr>
                 <w:rFonts w:ascii="Arial" w:hAnsi="Arial"/>
@@ -2717,6 +3130,7 @@
           <w:p>
             <w:pPr>
               <w:pStyle w:val="TableContents"/>
+              <w:widowControl w:val="false"/>
               <w:spacing w:before="0" w:after="200"/>
               <w:rPr>
                 <w:rFonts w:ascii="Arial" w:hAnsi="Arial" w:eastAsia="Calibri" w:cs="Calibri"/>
@@ -2748,6 +3162,7 @@
           <w:p>
             <w:pPr>
               <w:pStyle w:val="TableContents"/>
+              <w:widowControl w:val="false"/>
               <w:spacing w:before="0" w:after="200"/>
               <w:rPr>
                 <w:rFonts w:ascii="Arial" w:hAnsi="Arial"/>
@@ -2780,6 +3195,7 @@
           <w:p>
             <w:pPr>
               <w:pStyle w:val="TableContents"/>
+              <w:widowControl w:val="false"/>
               <w:spacing w:before="0" w:after="200"/>
               <w:rPr>
                 <w:rFonts w:ascii="Arial" w:hAnsi="Arial"/>
@@ -2810,6 +3226,7 @@
           <w:p>
             <w:pPr>
               <w:pStyle w:val="TableContents"/>
+              <w:widowControl w:val="false"/>
               <w:spacing w:before="0" w:after="200"/>
               <w:rPr>
                 <w:rFonts w:ascii="Arial" w:hAnsi="Arial" w:eastAsia="Calibri" w:cs="Calibri"/>
@@ -2849,6 +3266,7 @@
           <w:p>
             <w:pPr>
               <w:pStyle w:val="TableContents"/>
+              <w:widowControl w:val="false"/>
               <w:spacing w:before="0" w:after="200"/>
               <w:rPr>
                 <w:rFonts w:ascii="Arial" w:hAnsi="Arial"/>
@@ -2878,6 +3296,7 @@
           <w:p>
             <w:pPr>
               <w:pStyle w:val="TableContents"/>
+              <w:widowControl w:val="false"/>
               <w:spacing w:before="0" w:after="200"/>
               <w:rPr>
                 <w:rFonts w:ascii="Arial" w:hAnsi="Arial"/>
@@ -2907,6 +3326,7 @@
           <w:p>
             <w:pPr>
               <w:pStyle w:val="TableContents"/>
+              <w:widowControl w:val="false"/>
               <w:spacing w:before="0" w:after="200"/>
               <w:rPr>
                 <w:rFonts w:ascii="Arial" w:hAnsi="Arial"/>
@@ -2938,6 +3358,7 @@
           <w:p>
             <w:pPr>
               <w:pStyle w:val="TableContents"/>
+              <w:widowControl w:val="false"/>
               <w:spacing w:before="0" w:after="200"/>
               <w:rPr>
                 <w:rFonts w:ascii="Arial" w:hAnsi="Arial"/>
@@ -2965,6 +3386,7 @@
           <w:p>
             <w:pPr>
               <w:pStyle w:val="TableContents"/>
+              <w:widowControl w:val="false"/>
               <w:spacing w:before="0" w:after="200"/>
               <w:rPr>
                 <w:rFonts w:ascii="Arial" w:hAnsi="Arial"/>
@@ -2985,6 +3407,7 @@
           <w:p>
             <w:pPr>
               <w:pStyle w:val="TableContents"/>
+              <w:widowControl w:val="false"/>
               <w:spacing w:before="0" w:after="200"/>
               <w:rPr>
                 <w:rFonts w:ascii="Arial" w:hAnsi="Arial"/>
@@ -3006,6 +3429,7 @@
           <w:p>
             <w:pPr>
               <w:pStyle w:val="TableContents"/>
+              <w:widowControl w:val="false"/>
               <w:spacing w:before="0" w:after="200"/>
               <w:rPr>
                 <w:rFonts w:ascii="Arial" w:hAnsi="Arial"/>
@@ -3038,6 +3462,7 @@
           <w:p>
             <w:pPr>
               <w:pStyle w:val="TableContents"/>
+              <w:widowControl w:val="false"/>
               <w:spacing w:before="0" w:after="200"/>
               <w:rPr>
                 <w:rFonts w:ascii="Arial" w:hAnsi="Arial"/>
@@ -3068,6 +3493,7 @@
           <w:p>
             <w:pPr>
               <w:pStyle w:val="TableContents"/>
+              <w:widowControl w:val="false"/>
               <w:spacing w:before="0" w:after="200"/>
               <w:rPr>
                 <w:rFonts w:ascii="Arial" w:hAnsi="Arial"/>
@@ -3095,6 +3521,7 @@
           <w:p>
             <w:pPr>
               <w:pStyle w:val="TableContents"/>
+              <w:widowControl w:val="false"/>
               <w:spacing w:before="0" w:after="200"/>
               <w:rPr>
                 <w:rFonts w:ascii="Arial" w:hAnsi="Arial"/>
@@ -3115,6 +3542,7 @@
           <w:p>
             <w:pPr>
               <w:pStyle w:val="TableContents"/>
+              <w:widowControl w:val="false"/>
               <w:spacing w:before="0" w:after="200"/>
               <w:rPr>
                 <w:rFonts w:ascii="Arial" w:hAnsi="Arial"/>
@@ -3136,6 +3564,7 @@
           <w:p>
             <w:pPr>
               <w:pStyle w:val="TableContents"/>
+              <w:widowControl w:val="false"/>
               <w:spacing w:before="0" w:after="200"/>
               <w:rPr>
                 <w:rFonts w:ascii="Arial" w:hAnsi="Arial"/>
@@ -3157,6 +3586,7 @@
           <w:p>
             <w:pPr>
               <w:pStyle w:val="TableContents"/>
+              <w:widowControl w:val="false"/>
               <w:spacing w:before="0" w:after="200"/>
               <w:rPr>
                 <w:rFonts w:ascii="Arial" w:hAnsi="Arial"/>
@@ -3189,6 +3619,7 @@
           <w:p>
             <w:pPr>
               <w:pStyle w:val="TableContents"/>
+              <w:widowControl w:val="false"/>
               <w:spacing w:before="0" w:after="200"/>
               <w:rPr>
                 <w:rFonts w:ascii="Arial" w:hAnsi="Arial"/>
@@ -3219,6 +3650,7 @@
           <w:p>
             <w:pPr>
               <w:pStyle w:val="TableContents"/>
+              <w:widowControl w:val="false"/>
               <w:spacing w:before="0" w:after="200"/>
               <w:rPr>
                 <w:rFonts w:ascii="Arial" w:hAnsi="Arial"/>
@@ -3259,6 +3691,7 @@
           <w:p>
             <w:pPr>
               <w:pStyle w:val="TableContents"/>
+              <w:widowControl w:val="false"/>
               <w:spacing w:before="0" w:after="200"/>
               <w:rPr>
                 <w:rFonts w:ascii="Arial" w:hAnsi="Arial"/>
@@ -3288,6 +3721,7 @@
           <w:p>
             <w:pPr>
               <w:pStyle w:val="TableContents"/>
+              <w:widowControl w:val="false"/>
               <w:spacing w:before="0" w:after="200"/>
               <w:rPr>
                 <w:rFonts w:ascii="Arial" w:hAnsi="Arial"/>
@@ -3328,6 +3762,7 @@
           <w:p>
             <w:pPr>
               <w:pStyle w:val="TableContents"/>
+              <w:widowControl w:val="false"/>
               <w:spacing w:before="0" w:after="200"/>
               <w:rPr>
                 <w:rFonts w:ascii="Arial" w:hAnsi="Arial"/>
@@ -3359,6 +3794,7 @@
           <w:p>
             <w:pPr>
               <w:pStyle w:val="TableContents"/>
+              <w:widowControl w:val="false"/>
               <w:spacing w:before="0" w:after="200"/>
               <w:rPr>
                 <w:rFonts w:ascii="Arial" w:hAnsi="Arial"/>
@@ -3386,6 +3822,7 @@
           <w:p>
             <w:pPr>
               <w:pStyle w:val="TableContents"/>
+              <w:widowControl w:val="false"/>
               <w:spacing w:before="0" w:after="200"/>
               <w:rPr>
                 <w:rFonts w:ascii="Arial" w:hAnsi="Arial"/>
@@ -3406,6 +3843,7 @@
           <w:p>
             <w:pPr>
               <w:pStyle w:val="TableContents"/>
+              <w:widowControl w:val="false"/>
               <w:spacing w:before="0" w:after="200"/>
               <w:rPr>
                 <w:rFonts w:ascii="Arial" w:hAnsi="Arial"/>
@@ -3427,6 +3865,7 @@
           <w:p>
             <w:pPr>
               <w:pStyle w:val="TableContents"/>
+              <w:widowControl w:val="false"/>
               <w:spacing w:before="0" w:after="200"/>
               <w:rPr>
                 <w:rFonts w:ascii="Arial" w:hAnsi="Arial"/>
@@ -3459,6 +3898,7 @@
           <w:p>
             <w:pPr>
               <w:pStyle w:val="TableContents"/>
+              <w:widowControl w:val="false"/>
               <w:spacing w:before="0" w:after="200"/>
               <w:rPr>
                 <w:rFonts w:ascii="Arial" w:hAnsi="Arial"/>
@@ -3490,6 +3930,7 @@
           <w:p>
             <w:pPr>
               <w:pStyle w:val="TableContents"/>
+              <w:widowControl w:val="false"/>
               <w:spacing w:before="0" w:after="200"/>
               <w:rPr>
                 <w:rFonts w:ascii="Arial" w:hAnsi="Arial"/>
@@ -3519,6 +3960,7 @@
           <w:p>
             <w:pPr>
               <w:pStyle w:val="TableContents"/>
+              <w:widowControl w:val="false"/>
               <w:spacing w:before="0" w:after="200"/>
               <w:rPr>
                 <w:rFonts w:ascii="Arial" w:hAnsi="Arial"/>
@@ -3570,6 +4012,7 @@
           <w:p>
             <w:pPr>
               <w:pStyle w:val="TableContents"/>
+              <w:widowControl w:val="false"/>
               <w:spacing w:before="0" w:after="200"/>
               <w:rPr>
                 <w:rFonts w:ascii="Arial" w:hAnsi="Arial"/>
@@ -3599,6 +4042,7 @@
           <w:p>
             <w:pPr>
               <w:pStyle w:val="TableContents"/>
+              <w:widowControl w:val="false"/>
               <w:spacing w:before="0" w:after="200"/>
               <w:rPr>
                 <w:rFonts w:ascii="Arial" w:hAnsi="Arial"/>
@@ -3639,6 +4083,7 @@
           <w:p>
             <w:pPr>
               <w:pStyle w:val="TableContents"/>
+              <w:widowControl w:val="false"/>
               <w:spacing w:before="0" w:after="200"/>
               <w:rPr>
                 <w:rFonts w:ascii="Arial" w:hAnsi="Arial"/>
@@ -3671,6 +4116,7 @@
           <w:p>
             <w:pPr>
               <w:pStyle w:val="TableContents"/>
+              <w:widowControl w:val="false"/>
               <w:spacing w:before="0" w:after="200"/>
               <w:rPr>
                 <w:rFonts w:ascii="Arial" w:hAnsi="Arial"/>
@@ -3700,6 +4146,7 @@
           <w:p>
             <w:pPr>
               <w:pStyle w:val="TableContents"/>
+              <w:widowControl w:val="false"/>
               <w:spacing w:before="0" w:after="200"/>
               <w:rPr>
                 <w:rFonts w:ascii="Arial" w:hAnsi="Arial"/>
@@ -3729,6 +4176,7 @@
           <w:p>
             <w:pPr>
               <w:pStyle w:val="TableContents"/>
+              <w:widowControl w:val="false"/>
               <w:spacing w:before="0" w:after="200"/>
               <w:rPr>
                 <w:rFonts w:ascii="Arial" w:hAnsi="Arial"/>
@@ -3758,6 +4206,7 @@
           <w:p>
             <w:pPr>
               <w:pStyle w:val="TableContents"/>
+              <w:widowControl w:val="false"/>
               <w:spacing w:before="0" w:after="200"/>
               <w:rPr>
                 <w:rFonts w:ascii="Arial" w:hAnsi="Arial"/>
@@ -3836,6 +4285,7 @@
           <w:p>
             <w:pPr>
               <w:pStyle w:val="TableContents"/>
+              <w:widowControl w:val="false"/>
               <w:spacing w:before="0" w:after="200"/>
               <w:rPr>
                 <w:rFonts w:ascii="Arial" w:hAnsi="Arial"/>
@@ -3948,13 +4398,7 @@
         <w:t xml:space="preserve"> </w:t>
       </w:r>
       <w:r>
-        <w:rPr>
-          <w:rFonts w:eastAsia="Calibri" w:cs="Arial" w:ascii="Arial" w:hAnsi="Arial"/>
-          <w:b w:val="false"/>
-          <w:i/>
-          <w:sz w:val="22"/>
-          <w:szCs w:val="22"/>
-        </w:rPr>
+        <w:rPr/>
         <w:commentReference w:id="6"/>
       </w:r>
     </w:p>
@@ -3994,7 +4438,6 @@
         <w:ind w:left="360" w:right="0" w:hanging="360"/>
         <w:contextualSpacing/>
         <w:jc w:val="left"/>
-        <w:outlineLvl w:val="0"/>
         <w:rPr>
           <w:rFonts w:ascii="Arial" w:hAnsi="Arial" w:cs="Arial"/>
           <w:sz w:val="22"/>
@@ -4121,63 +4564,35 @@
           <w:szCs w:val="22"/>
           <w:lang w:val="en-GB" w:eastAsia="en-GB" w:bidi="ar-SA"/>
         </w:rPr>
-        <w:t xml:space="preserve">this parameter is the maximum number of smartphones </w:t>
+        <w:t xml:space="preserve">this parameter is the maximum number of smartphones (connecting </w:t>
       </w:r>
       <w:r>
         <w:rPr>
           <w:rFonts w:eastAsia="Calibri" w:cs="Arial" w:ascii="Arial" w:hAnsi="Arial"/>
           <w:b w:val="false"/>
-          <w:i w:val="false"/>
-          <w:iCs w:val="false"/>
+          <w:i/>
+          <w:iCs/>
           <w:color w:val="000000"/>
           <w:kern w:val="0"/>
           <w:sz w:val="22"/>
           <w:szCs w:val="22"/>
           <w:lang w:val="en-GB" w:eastAsia="en-GB" w:bidi="ar-SA"/>
         </w:rPr>
-        <w:t xml:space="preserve">(connecting </w:t>
+        <w:t>slots</w:t>
       </w:r>
       <w:r>
         <w:rPr>
           <w:rFonts w:eastAsia="Calibri" w:cs="Arial" w:ascii="Arial" w:hAnsi="Arial"/>
           <w:b w:val="false"/>
-          <w:i/>
-          <w:iCs/>
+          <w:i w:val="false"/>
+          <w:iCs w:val="false"/>
           <w:color w:val="000000"/>
           <w:kern w:val="0"/>
           <w:sz w:val="22"/>
           <w:szCs w:val="22"/>
           <w:lang w:val="en-GB" w:eastAsia="en-GB" w:bidi="ar-SA"/>
         </w:rPr>
-        <w:t>slots</w:t>
-      </w:r>
-      <w:r>
-        <w:rPr>
-          <w:rFonts w:eastAsia="Calibri" w:cs="Arial" w:ascii="Arial" w:hAnsi="Arial"/>
-          <w:b w:val="false"/>
-          <w:i w:val="false"/>
-          <w:iCs w:val="false"/>
-          <w:color w:val="000000"/>
-          <w:kern w:val="0"/>
-          <w:sz w:val="22"/>
-          <w:szCs w:val="22"/>
-          <w:lang w:val="en-GB" w:eastAsia="en-GB" w:bidi="ar-SA"/>
-        </w:rPr>
-        <w:t xml:space="preserve">) </w:t>
-      </w:r>
-      <w:r>
-        <w:rPr>
-          <w:rFonts w:eastAsia="Calibri" w:cs="Arial" w:ascii="Arial" w:hAnsi="Arial"/>
-          <w:b w:val="false"/>
-          <w:i w:val="false"/>
-          <w:iCs w:val="false"/>
-          <w:color w:val="000000"/>
-          <w:kern w:val="0"/>
-          <w:sz w:val="22"/>
-          <w:szCs w:val="22"/>
-          <w:lang w:val="en-GB" w:eastAsia="en-GB" w:bidi="ar-SA"/>
-        </w:rPr>
-        <w:t xml:space="preserve">supported by the configured energy device (please see </w:t>
+        <w:t xml:space="preserve">) supported by the configured energy device (please see </w:t>
       </w:r>
       <w:r>
         <w:rPr>
@@ -4536,7 +4951,13 @@
         </w:rPr>
       </w:pPr>
       <w:r>
-        <w:rPr/>
+        <w:rPr>
+          <w:rFonts w:cs="Arial" w:ascii="Arial" w:hAnsi="Arial"/>
+          <w:bCs/>
+          <w:iCs/>
+          <w:sz w:val="22"/>
+          <w:szCs w:val="22"/>
+        </w:rPr>
       </w:r>
     </w:p>
     <w:p>
@@ -4553,13 +4974,7 @@
         </w:rPr>
       </w:pPr>
       <w:r>
-        <w:rPr>
-          <w:rFonts w:eastAsia="Calibri" w:cs="Arial" w:ascii="Arial" w:hAnsi="Arial"/>
-          <w:bCs/>
-          <w:iCs/>
-          <w:sz w:val="22"/>
-          <w:szCs w:val="22"/>
-        </w:rPr>
+        <w:rPr/>
         <w:commentReference w:id="8"/>
       </w:r>
     </w:p>
@@ -5145,7 +5560,7 @@
           <w:b/>
           <w:b/>
           <w:szCs w:val="22"/>
-          <w:lang w:val="en"/>
+          <w:lang w:val="en-US"/>
         </w:rPr>
       </w:pPr>
       <w:r>
@@ -5153,7 +5568,7 @@
           <w:rFonts w:eastAsia="Times New Roman" w:cs="Arial" w:ascii="Arial" w:hAnsi="Arial"/>
           <w:b/>
           <w:szCs w:val="22"/>
-          <w:lang w:val="en"/>
+          <w:lang w:val="en-US"/>
         </w:rPr>
         <w:t xml:space="preserve">Acknowledgements </w:t>
       </w:r>
@@ -5179,7 +5594,7 @@
         </w:rPr>
         <w:t>We thank Eng. Pablo Sanabria (</w:t>
       </w:r>
-      <w:hyperlink r:id="rId6">
+      <w:hyperlink r:id="rId10">
         <w:r>
           <w:rPr>
             <w:rStyle w:val="InternetLink"/>
@@ -5555,25 +5970,7 @@
           <w:sz w:val="22"/>
           <w:szCs w:val="22"/>
         </w:rPr>
-        <w:t>5</w:t>
-      </w:r>
-      <w:r>
-        <w:rPr>
-          <w:rFonts w:eastAsia="Calibri" w:cs="Arial" w:ascii="Arial" w:hAnsi="Arial"/>
-          <w:iCs/>
-          <w:sz w:val="22"/>
-          <w:szCs w:val="22"/>
-        </w:rPr>
-        <w:t>):</w:t>
-      </w:r>
-      <w:r>
-        <w:rPr>
-          <w:rFonts w:eastAsia="Calibri" w:cs="Arial" w:ascii="Arial" w:hAnsi="Arial"/>
-          <w:iCs/>
-          <w:sz w:val="22"/>
-          <w:szCs w:val="22"/>
-        </w:rPr>
-        <w:t>688-718, 2020.</w:t>
+        <w:t>5):688-718, 2020.</w:t>
       </w:r>
     </w:p>
     <w:p>
@@ -5592,7 +5989,7 @@
         </w:rPr>
         <w:t xml:space="preserve">4. BrowserStack. </w:t>
       </w:r>
-      <w:hyperlink r:id="rId7">
+      <w:hyperlink r:id="rId11">
         <w:r>
           <w:rPr>
             <w:rStyle w:val="InternetLink"/>
@@ -5855,18 +6252,16 @@
         </w:rPr>
         <w:t xml:space="preserve">8. Swagger: API Documentation &amp; Design Tools for Teams. </w:t>
       </w:r>
-      <w:hyperlink r:id="rId9">
-        <w:r>
-          <w:rPr>
-            <w:rStyle w:val="InternetLink"/>
-            <w:rFonts w:eastAsia="Calibri" w:cs="Arial" w:ascii="Arial" w:hAnsi="Arial"/>
-            <w:iCs/>
-            <w:sz w:val="22"/>
-            <w:szCs w:val="22"/>
-          </w:rPr>
-          <w:t>http://swagger.io</w:t>
-        </w:r>
-      </w:hyperlink>
+      <w:r>
+        <w:rPr>
+          <w:rStyle w:val="InternetLink"/>
+          <w:rFonts w:eastAsia="Calibri" w:cs="Arial" w:ascii="Arial" w:hAnsi="Arial"/>
+          <w:iCs/>
+          <w:sz w:val="22"/>
+          <w:szCs w:val="22"/>
+        </w:rPr>
+        <w:t>http://swagger.io</w:t>
+      </w:r>
     </w:p>
     <w:p>
       <w:pPr>
@@ -5882,16 +6277,7 @@
           <w:sz w:val="22"/>
           <w:szCs w:val="22"/>
         </w:rPr>
-        <w:t xml:space="preserve">9. M. </w:t>
-      </w:r>
-      <w:r>
-        <w:rPr>
-          <w:rFonts w:eastAsia="Calibri" w:cs="Arial" w:ascii="Arial" w:hAnsi="Arial"/>
-          <w:iCs/>
-          <w:sz w:val="22"/>
-          <w:szCs w:val="22"/>
-        </w:rPr>
-        <w:t xml:space="preserve">Hirsch, </w:t>
+        <w:t xml:space="preserve">9. M. Hirsch, </w:t>
       </w:r>
       <w:r>
         <w:rPr>
@@ -6059,14 +6445,14 @@
       </w:r>
     </w:p>
     <w:sectPr>
-      <w:headerReference w:type="default" r:id="rId10"/>
-      <w:footerReference w:type="default" r:id="rId11"/>
+      <w:headerReference w:type="default" r:id="rId12"/>
+      <w:footerReference w:type="default" r:id="rId13"/>
       <w:footnotePr>
         <w:numFmt w:val="decimal"/>
       </w:footnotePr>
       <w:type w:val="nextPage"/>
       <w:pgSz w:w="12240" w:h="15840"/>
-      <w:pgMar w:left="1440" w:right="1440" w:header="720" w:top="1440" w:footer="720" w:bottom="1440" w:gutter="0"/>
+      <w:pgMar w:left="1440" w:right="1440" w:gutter="0" w:header="720" w:top="1440" w:footer="720" w:bottom="1440"/>
       <w:lnNumType w:countBy="1" w:restart="continuous" w:distance="283"/>
       <w:pgNumType w:fmt="decimal"/>
       <w:formProt w:val="false"/>
@@ -6117,7 +6503,7 @@
     <w:p>
       <w:r>
         <w:rPr>
-          <w:rFonts w:cs="Calibri" w:ascii="Calibri" w:hAnsi="Calibri" w:eastAsia="Calibri"/>
+          <w:rFonts w:ascii="Calibri" w:hAnsi="Calibri" w:eastAsia="Calibri" w:cs="Calibri"/>
           <w:b w:val="false"/>
           <w:bCs w:val="false"/>
           <w:i w:val="false"/>
@@ -6141,7 +6527,7 @@
           <w:u w:val="none"/>
           <w:vertAlign w:val="baseline"/>
           <w:em w:val="none"/>
-          <w:lang w:val="en-GB" w:bidi="ar-SA" w:eastAsia="en-GB"/>
+          <w:lang w:val="en-GB" w:eastAsia="en-GB" w:bidi="ar-SA"/>
         </w:rPr>
         <w:t>In this section, we want you to introduce the scientific background and the motivation for developing the software.</w:t>
       </w:r>
@@ -6149,7 +6535,7 @@
     <w:p>
       <w:r>
         <w:rPr>
-          <w:rFonts w:cs="Calibri" w:ascii="Calibri" w:hAnsi="Calibri" w:eastAsia="Calibri"/>
+          <w:rFonts w:ascii="Calibri" w:hAnsi="Calibri" w:eastAsia="Calibri" w:cs="Calibri"/>
           <w:b w:val="false"/>
           <w:bCs w:val="false"/>
           <w:i w:val="false"/>
@@ -6173,7 +6559,7 @@
           <w:u w:val="none"/>
           <w:vertAlign w:val="baseline"/>
           <w:em w:val="none"/>
-          <w:lang w:val="en-GB" w:bidi="ar-SA" w:eastAsia="en-GB"/>
+          <w:lang w:val="en-GB" w:eastAsia="en-GB" w:bidi="ar-SA"/>
         </w:rPr>
         <w:t xml:space="preserve">    • Explain why the software is important and describe the exact (scientific) problem(s) it solves.</w:t>
       </w:r>
@@ -6181,7 +6567,7 @@
     <w:p>
       <w:r>
         <w:rPr>
-          <w:rFonts w:cs="Calibri" w:ascii="Calibri" w:hAnsi="Calibri" w:eastAsia="Calibri"/>
+          <w:rFonts w:ascii="Calibri" w:hAnsi="Calibri" w:eastAsia="Calibri" w:cs="Calibri"/>
           <w:b w:val="false"/>
           <w:bCs w:val="false"/>
           <w:i w:val="false"/>
@@ -6205,7 +6591,7 @@
           <w:u w:val="none"/>
           <w:vertAlign w:val="baseline"/>
           <w:em w:val="none"/>
-          <w:lang w:val="en-GB" w:bidi="ar-SA" w:eastAsia="en-GB"/>
+          <w:lang w:val="en-GB" w:eastAsia="en-GB" w:bidi="ar-SA"/>
         </w:rPr>
         <w:t xml:space="preserve">    • Indicate in what way the software has contributed (or will contribute in the future) to the process of scientific discovery; if available, please cite a research paper using the software.</w:t>
       </w:r>
@@ -6213,7 +6599,7 @@
     <w:p>
       <w:r>
         <w:rPr>
-          <w:rFonts w:cs="Calibri" w:ascii="Calibri" w:hAnsi="Calibri" w:eastAsia="Calibri"/>
+          <w:rFonts w:ascii="Calibri" w:hAnsi="Calibri" w:eastAsia="Calibri" w:cs="Calibri"/>
           <w:b w:val="false"/>
           <w:bCs w:val="false"/>
           <w:i w:val="false"/>
@@ -6237,7 +6623,7 @@
           <w:u w:val="none"/>
           <w:vertAlign w:val="baseline"/>
           <w:em w:val="none"/>
-          <w:lang w:val="en-GB" w:bidi="ar-SA" w:eastAsia="en-GB"/>
+          <w:lang w:val="en-GB" w:eastAsia="en-GB" w:bidi="ar-SA"/>
         </w:rPr>
         <w:t xml:space="preserve">    • Provide a description of the experimental setting. (How does the user use the software?)</w:t>
       </w:r>
@@ -6245,7 +6631,7 @@
     <w:p>
       <w:r>
         <w:rPr>
-          <w:rFonts w:cs="Calibri" w:ascii="Calibri" w:hAnsi="Calibri" w:eastAsia="Calibri"/>
+          <w:rFonts w:ascii="Calibri" w:hAnsi="Calibri" w:eastAsia="Calibri" w:cs="Calibri"/>
           <w:b w:val="false"/>
           <w:bCs w:val="false"/>
           <w:i w:val="false"/>
@@ -6269,7 +6655,7 @@
           <w:u w:val="none"/>
           <w:vertAlign w:val="baseline"/>
           <w:em w:val="none"/>
-          <w:lang w:val="en-GB" w:bidi="ar-SA" w:eastAsia="en-GB"/>
+          <w:lang w:val="en-GB" w:eastAsia="en-GB" w:bidi="ar-SA"/>
         </w:rPr>
         <w:t xml:space="preserve">    • Introduce related work in literature (cite or list algorithms used, other software etc.).</w:t>
       </w:r>
@@ -6290,7 +6676,7 @@
     <w:p>
       <w:r>
         <w:rPr>
-          <w:rFonts w:cs="Calibri" w:ascii="Calibri" w:hAnsi="Calibri" w:eastAsia="Calibri"/>
+          <w:rFonts w:ascii="Calibri" w:hAnsi="Calibri" w:eastAsia="Calibri" w:cs="Calibri"/>
           <w:b w:val="false"/>
           <w:bCs w:val="false"/>
           <w:i w:val="false"/>
@@ -6314,7 +6700,7 @@
           <w:u w:val="none"/>
           <w:vertAlign w:val="baseline"/>
           <w:em w:val="none"/>
-          <w:lang w:val="en-GB" w:bidi="ar-SA" w:eastAsia="en-GB"/>
+          <w:lang w:val="en-GB" w:eastAsia="en-GB" w:bidi="ar-SA"/>
         </w:rPr>
         <w:t xml:space="preserve">Describe the software. Provide enough detail to help the reader understand its impact. </w:t>
       </w:r>
@@ -6324,7 +6710,7 @@
     <w:p>
       <w:r>
         <w:rPr>
-          <w:rFonts w:cs="Arial" w:ascii="Arial" w:hAnsi="Arial" w:eastAsia="Calibri"/>
+          <w:rFonts w:ascii="Arial" w:hAnsi="Arial" w:eastAsia="Calibri" w:cs="Arial"/>
           <w:b w:val="false"/>
           <w:bCs w:val="false"/>
           <w:i w:val="false"/>
@@ -6348,7 +6734,7 @@
           <w:u w:val="none"/>
           <w:vertAlign w:val="baseline"/>
           <w:em w:val="none"/>
-          <w:lang w:val="en-GB" w:bidi="ar-SA" w:eastAsia="en-GB"/>
+          <w:lang w:val="en-GB" w:eastAsia="en-GB" w:bidi="ar-SA"/>
         </w:rPr>
         <w:t>Give a short overview of the overall software architecture; provide a pictorial overview where possible; for example, an image showing the components. If necessary, provide implementation details.</w:t>
       </w:r>
@@ -6358,7 +6744,7 @@
     <w:p>
       <w:r>
         <w:rPr>
-          <w:rFonts w:cs="Calibri" w:ascii="Calibri" w:hAnsi="Calibri" w:eastAsia="Calibri"/>
+          <w:rFonts w:ascii="Calibri" w:hAnsi="Calibri" w:eastAsia="Calibri" w:cs="Calibri"/>
           <w:b w:val="false"/>
           <w:bCs w:val="false"/>
           <w:i w:val="false"/>
@@ -6382,9 +6768,9 @@
           <w:u w:val="none"/>
           <w:vertAlign w:val="baseline"/>
           <w:em w:val="none"/>
-          <w:lang w:val="en-GB" w:bidi="ar-SA" w:eastAsia="en-GB"/>
-        </w:rPr>
-        <w:t>TODO</w:t>
+          <w:lang w:val="en-GB" w:eastAsia="en-GB" w:bidi="ar-SA"/>
+        </w:rPr>
+        <w:t>TODO. Done</w:t>
       </w:r>
     </w:p>
   </w:comment>
@@ -6392,7 +6778,7 @@
     <w:p>
       <w:r>
         <w:rPr>
-          <w:rFonts w:cs="Calibri" w:ascii="Calibri" w:hAnsi="Calibri" w:eastAsia="Calibri"/>
+          <w:rFonts w:ascii="Calibri" w:hAnsi="Calibri" w:eastAsia="Calibri" w:cs="Calibri"/>
           <w:b w:val="false"/>
           <w:bCs w:val="false"/>
           <w:i w:val="false"/>
@@ -6416,9 +6802,9 @@
           <w:u w:val="none"/>
           <w:vertAlign w:val="baseline"/>
           <w:em w:val="none"/>
-          <w:lang w:val="en-GB" w:bidi="ar-SA" w:eastAsia="en-GB"/>
-        </w:rPr>
-        <w:t>TODO</w:t>
+          <w:lang w:val="en-GB" w:eastAsia="en-GB" w:bidi="ar-SA"/>
+        </w:rPr>
+        <w:t>TODO. Done</w:t>
       </w:r>
     </w:p>
   </w:comment>
@@ -6426,40 +6812,7 @@
     <w:p>
       <w:r>
         <w:rPr>
-          <w:rFonts w:eastAsia="Calibri" w:cs="Calibri" w:ascii="Calibri" w:hAnsi="Calibri"/>
-          <w:b w:val="false"/>
-          <w:bCs w:val="false"/>
-          <w:i w:val="false"/>
-          <w:iCs w:val="false"/>
-          <w:caps w:val="false"/>
-          <w:smallCaps w:val="false"/>
-          <w:strike w:val="false"/>
-          <w:dstrike w:val="false"/>
-          <w:outline w:val="false"/>
-          <w:shadow w:val="false"/>
-          <w:emboss w:val="false"/>
-          <w:imprint w:val="false"/>
-          <w:color w:val="000000"/>
-          <w:spacing w:val="0"/>
-          <w:w w:val="100"/>
-          <w:kern w:val="0"/>
-          <w:position w:val="0"/>
-          <w:sz w:val="20"/>
-          <w:szCs w:val="20"/>
-          <w:u w:val="none"/>
-          <w:vertAlign w:val="baseline"/>
-          <w:em w:val="none"/>
-          <w:lang w:bidi="ar-SA" w:eastAsia="en-GB" w:val="en-GB"/>
-        </w:rPr>
-        <w:t>Acá yo pondría la descripción de arquitectura de alto nivel de scnrunner (UML, o diagrama de componentes). Se podrían mencionar los puntos de extensión también acá, y qué implementaciones por defecto vienen en el pack</w:t>
-      </w:r>
-    </w:p>
-  </w:comment>
-  <w:comment w:id="7" w:author="Unknown Author" w:date="2022-05-19T12:53:18Z" w:initials="">
-    <w:p>
-      <w:r>
-        <w:rPr>
-          <w:rFonts w:cs="Calibri" w:ascii="Calibri" w:hAnsi="Calibri" w:eastAsia="Calibri"/>
+          <w:rFonts w:ascii="Calibri" w:hAnsi="Calibri" w:eastAsia="Calibri" w:cs="Calibri"/>
           <w:b w:val="false"/>
           <w:bCs w:val="false"/>
           <w:i w:val="false"/>
@@ -6483,17 +6836,17 @@
           <w:u w:val="none"/>
           <w:vertAlign w:val="baseline"/>
           <w:em w:val="none"/>
-          <w:lang w:val="en-GB" w:bidi="ar-SA" w:eastAsia="en-GB"/>
-        </w:rPr>
-        <w:t>Present the major functionalities of the software</w:t>
+          <w:lang w:val="en-GB" w:eastAsia="en-GB" w:bidi="ar-SA"/>
+        </w:rPr>
+        <w:t>Acá yo pondría la descripción de arquitectura de alto nivel de scnrunner (UML, o diagrama de componentes). Se podrían mencionar los puntos de extensión también acá, y qué implementaciones por defecto vienen en el pack</w:t>
       </w:r>
     </w:p>
   </w:comment>
-  <w:comment w:id="8" w:author="Unknown Author" w:date="2022-05-24T11:05:03Z" w:initials="">
-    <w:p>
-      <w:r>
-        <w:rPr>
-          <w:rFonts w:eastAsia="Calibri" w:cs="Calibri" w:ascii="Calibri" w:hAnsi="Calibri"/>
+  <w:comment w:id="7" w:author="Unknown Author" w:date="2022-05-19T12:53:18Z" w:initials="">
+    <w:p>
+      <w:r>
+        <w:rPr>
+          <w:rFonts w:ascii="Calibri" w:hAnsi="Calibri" w:eastAsia="Calibri" w:cs="Calibri"/>
           <w:b w:val="false"/>
           <w:bCs w:val="false"/>
           <w:i w:val="false"/>
@@ -6512,21 +6865,22 @@
           <w:kern w:val="0"/>
           <w:position w:val="0"/>
           <w:sz w:val="20"/>
+          <w:sz w:val="20"/>
           <w:szCs w:val="20"/>
           <w:u w:val="none"/>
           <w:vertAlign w:val="baseline"/>
           <w:em w:val="none"/>
-          <w:lang w:bidi="ar-SA" w:eastAsia="en-GB" w:val="en-GB"/>
-        </w:rPr>
-        <w:t>Acá contaría el scnrunner desde el punto de vista del uso en sí: estructura del archivo de entrada, qué hace cada parámetro e implicancia en la prueba, estructura de los resultados (folder en server, columnas soportadas, como se procesan para sacar un sheet consolidado, etc.).</w:t>
+          <w:lang w:val="en-GB" w:eastAsia="en-GB" w:bidi="ar-SA"/>
+        </w:rPr>
+        <w:t>Present the major functionalities of the software</w:t>
       </w:r>
     </w:p>
   </w:comment>
-  <w:comment w:id="9" w:author="Unknown Author" w:date="2022-05-24T11:09:23Z" w:initials="">
-    <w:p>
-      <w:r>
-        <w:rPr>
-          <w:rFonts w:eastAsia="Calibri" w:cs="Calibri" w:ascii="Calibri" w:hAnsi="Calibri"/>
+  <w:comment w:id="8" w:author="Unknown Author" w:date="2022-05-24T11:05:03Z" w:initials="">
+    <w:p>
+      <w:r>
+        <w:rPr>
+          <w:rFonts w:ascii="Calibri" w:hAnsi="Calibri" w:eastAsia="Calibri" w:cs="Calibri"/>
           <w:b w:val="false"/>
           <w:bCs w:val="false"/>
           <w:i w:val="false"/>
@@ -6545,11 +6899,46 @@
           <w:kern w:val="0"/>
           <w:position w:val="0"/>
           <w:sz w:val="20"/>
+          <w:sz w:val="20"/>
           <w:szCs w:val="20"/>
           <w:u w:val="none"/>
           <w:vertAlign w:val="baseline"/>
           <w:em w:val="none"/>
-          <w:lang w:bidi="ar-SA" w:eastAsia="en-GB" w:val="en-GB"/>
+          <w:lang w:val="en-GB" w:eastAsia="en-GB" w:bidi="ar-SA"/>
+        </w:rPr>
+        <w:t>Acá contaría el scnrunner desde el punto de vista del uso en sí: estructura del archivo de entrada, qué hace cada parámetro e implicancia en la prueba, estructura de los resultados (folder en server, columnas soportadas, como se procesan para sacar un sheet consolidado, etc.).</w:t>
+      </w:r>
+    </w:p>
+  </w:comment>
+  <w:comment w:id="9" w:author="Unknown Author" w:date="2022-05-24T11:09:23Z" w:initials="">
+    <w:p>
+      <w:r>
+        <w:rPr>
+          <w:rFonts w:ascii="Calibri" w:hAnsi="Calibri" w:eastAsia="Calibri" w:cs="Calibri"/>
+          <w:b w:val="false"/>
+          <w:bCs w:val="false"/>
+          <w:i w:val="false"/>
+          <w:iCs w:val="false"/>
+          <w:caps w:val="false"/>
+          <w:smallCaps w:val="false"/>
+          <w:strike w:val="false"/>
+          <w:dstrike w:val="false"/>
+          <w:outline w:val="false"/>
+          <w:shadow w:val="false"/>
+          <w:emboss w:val="false"/>
+          <w:imprint w:val="false"/>
+          <w:color w:val="000000"/>
+          <w:spacing w:val="0"/>
+          <w:w w:val="100"/>
+          <w:kern w:val="0"/>
+          <w:position w:val="0"/>
+          <w:sz w:val="20"/>
+          <w:sz w:val="20"/>
+          <w:szCs w:val="20"/>
+          <w:u w:val="none"/>
+          <w:vertAlign w:val="baseline"/>
+          <w:em w:val="none"/>
+          <w:lang w:val="en-GB" w:eastAsia="en-GB" w:bidi="ar-SA"/>
         </w:rPr>
         <w:t>Habrá que esmerarse :)</w:t>
       </w:r>
@@ -6566,7 +6955,7 @@
         <w:docPartGallery w:val="Page Numbers (Bottom of Page)"/>
         <w:docPartUnique w:val="true"/>
       </w:docPartObj>
-      <w:id w:val="728240197"/>
+      <w:id w:val="1714442329"/>
     </w:sdtPr>
     <w:sdtContent>
       <w:p>
@@ -6589,7 +6978,7 @@
         </w:r>
         <w:r>
           <w:rPr/>
-          <w:t>6</w:t>
+          <w:t>7</w:t>
         </w:r>
         <w:r>
           <w:rPr/>
@@ -6694,7 +7083,7 @@
 </file>
 
 <file path=word/numbering.xml><?xml version="1.0" encoding="utf-8"?>
-<w:numbering xmlns:w="http://schemas.openxmlformats.org/wordprocessingml/2006/main" xmlns:o="urn:schemas-microsoft-com:office:office" xmlns:r="http://schemas.openxmlformats.org/officeDocument/2006/relationships" xmlns:v="urn:schemas-microsoft-com:vml">
+<w:numbering xmlns:w="http://schemas.openxmlformats.org/wordprocessingml/2006/main" xmlns:o="urn:schemas-microsoft-com:office:office" xmlns:r="http://schemas.openxmlformats.org/officeDocument/2006/relationships" xmlns:v="urn:schemas-microsoft-com:vml" xmlns:mc="http://schemas.openxmlformats.org/markup-compatibility/2006" xmlns:w14="http://schemas.microsoft.com/office/word/2010/wordml" mc:Ignorable="w14">
   <w:abstractNum w:abstractNumId="1">
     <w:lvl w:ilvl="0">
       <w:start w:val="1"/>
@@ -8126,6 +8515,20 @@
       <w:bCs/>
     </w:rPr>
   </w:style>
+  <w:style w:type="paragraph" w:styleId="Figure">
+    <w:name w:val="Figure"/>
+    <w:basedOn w:val="Caption"/>
+    <w:qFormat/>
+    <w:pPr/>
+    <w:rPr/>
+  </w:style>
+  <w:style w:type="paragraph" w:styleId="FrameContents">
+    <w:name w:val="Frame Contents"/>
+    <w:basedOn w:val="Normal"/>
+    <w:qFormat/>
+    <w:pPr/>
+    <w:rPr/>
+  </w:style>
   <w:style w:type="numbering" w:styleId="NoList" w:default="1">
     <w:name w:val="No List"/>
     <w:uiPriority w:val="99"/>
@@ -8139,7 +8542,6 @@
     <w:semiHidden/>
     <w:unhideWhenUsed/>
     <w:tblPr>
-      <w:tblInd w:w="0" w:type="dxa"/>
       <w:tblCellMar>
         <w:top w:w="0" w:type="dxa"/>
         <w:left w:w="108" w:type="dxa"/>

</xml_diff>

<commit_message>
completing osp-template.docx Sections 2.1, 2.3 and 3
</commit_message>
<xml_diff>
--- a/osp-template.docx
+++ b/osp-template.docx
@@ -1747,12 +1747,6 @@
         <w:rPr/>
       </w:pPr>
       <w:r>
-        <w:rPr>
-          <w:rFonts w:cs="Arial" w:ascii="Arial" w:hAnsi="Arial"/>
-          <w:i w:val="false"/>
-          <w:iCs w:val="false"/>
-          <w:szCs w:val="22"/>
-        </w:rPr>
         <mc:AlternateContent>
           <mc:Choice Requires="wps">
             <w:drawing>
@@ -1764,7 +1758,7 @@
                 <wp:positionV relativeFrom="paragraph">
                   <wp:posOffset>635</wp:posOffset>
                 </wp:positionV>
-                <wp:extent cx="5944235" cy="4609465"/>
+                <wp:extent cx="5944870" cy="4610100"/>
                 <wp:effectExtent l="0" t="0" r="0" b="0"/>
                 <wp:wrapSquare wrapText="largest"/>
                 <wp:docPr id="1" name="Frame1"/>
@@ -1775,7 +1769,7 @@
                       <wps:spPr>
                         <a:xfrm>
                           <a:off x="0" y="0"/>
-                          <a:ext cx="5943600" cy="4608720"/>
+                          <a:ext cx="5944320" cy="4609440"/>
                         </a:xfrm>
                         <a:prstGeom prst="rect">
                           <a:avLst/>
@@ -1804,9 +1798,7 @@
                               </w:rPr>
                             </w:pPr>
                             <w:r>
-                              <w:rPr>
-                                <w:color w:val="000000"/>
-                              </w:rPr>
+                              <w:rPr/>
                               <w:drawing>
                                 <wp:inline distT="0" distB="0" distL="0" distR="0">
                                   <wp:extent cx="5943600" cy="4243070"/>
@@ -1901,7 +1893,7 @@
           </mc:Choice>
           <mc:Fallback>
             <w:pict>
-              <v:rect id="shape_0" ID="Frame1" path="m0,0l-2147483645,0l-2147483645,-2147483646l0,-2147483646xe" fillcolor="white" stroked="f" o:allowincell="f" style="position:absolute;margin-left:0pt;margin-top:0.05pt;width:467.95pt;height:362.85pt;mso-wrap-style:square;v-text-anchor:top;mso-position-horizontal:center">
+              <v:rect id="shape_0" ID="Frame1" path="m0,0l-2147483645,0l-2147483645,-2147483646l0,-2147483646xe" fillcolor="white" stroked="f" o:allowincell="f" style="position:absolute;margin-left:-0.05pt;margin-top:0.05pt;width:468pt;height:362.9pt;mso-wrap-style:square;v-text-anchor:top;mso-position-horizontal:center">
                 <v:fill o:detectmouseclick="t" type="solid" color2="black"/>
                 <v:stroke color="#3465a4" joinstyle="round" endcap="flat"/>
                 <v:textbox>
@@ -1915,9 +1907,7 @@
                         </w:rPr>
                       </w:pPr>
                       <w:r>
-                        <w:rPr>
-                          <w:color w:val="000000"/>
-                        </w:rPr>
+                        <w:rPr/>
                         <w:drawing>
                           <wp:inline distT="0" distB="0" distL="0" distR="0">
                             <wp:extent cx="5943600" cy="4243070"/>
@@ -2278,7 +2268,70 @@
           <w:iCs w:val="false"/>
           <w:szCs w:val="22"/>
         </w:rPr>
-        <w:t xml:space="preserve">, which is also written in Python 3.7+. This is the module in charge of generating data streams, and </w:t>
+        <w:t xml:space="preserve">, which is also written in Python 3.7+. This is the module in charge of </w:t>
+      </w:r>
+      <w:r>
+        <w:rPr>
+          <w:rFonts w:cs="Arial" w:ascii="Arial" w:hAnsi="Arial"/>
+          <w:i w:val="false"/>
+          <w:iCs w:val="false"/>
+          <w:szCs w:val="22"/>
+        </w:rPr>
+        <w:t xml:space="preserve">parsing a dew computing scenario </w:t>
+      </w:r>
+      <w:r>
+        <w:rPr>
+          <w:rFonts w:cs="Arial" w:ascii="Arial" w:hAnsi="Arial"/>
+          <w:i w:val="false"/>
+          <w:iCs w:val="false"/>
+          <w:szCs w:val="22"/>
+        </w:rPr>
+        <w:t>parameters</w:t>
+      </w:r>
+      <w:r>
+        <w:rPr>
+          <w:rFonts w:cs="Arial" w:ascii="Arial" w:hAnsi="Arial"/>
+          <w:i w:val="false"/>
+          <w:iCs w:val="false"/>
+          <w:szCs w:val="22"/>
+        </w:rPr>
+        <w:t>,</w:t>
+      </w:r>
+      <w:r>
+        <w:rPr>
+          <w:rFonts w:cs="Arial" w:ascii="Arial" w:hAnsi="Arial"/>
+          <w:i w:val="false"/>
+          <w:iCs w:val="false"/>
+          <w:szCs w:val="22"/>
+        </w:rPr>
+        <w:t xml:space="preserve"> generating </w:t>
+      </w:r>
+      <w:r>
+        <w:rPr>
+          <w:rFonts w:cs="Arial" w:ascii="Arial" w:hAnsi="Arial"/>
+          <w:i w:val="false"/>
+          <w:iCs w:val="false"/>
+          <w:szCs w:val="22"/>
+        </w:rPr>
+        <w:t xml:space="preserve">the corresponding </w:t>
+      </w:r>
+      <w:r>
+        <w:rPr>
+          <w:rFonts w:cs="Arial" w:ascii="Arial" w:hAnsi="Arial"/>
+          <w:i w:val="false"/>
+          <w:iCs w:val="false"/>
+          <w:szCs w:val="22"/>
+        </w:rPr>
+        <w:t xml:space="preserve">data stream, </w:t>
+      </w:r>
+      <w:r>
+        <w:rPr>
+          <w:rFonts w:cs="Arial" w:ascii="Arial" w:hAnsi="Arial"/>
+          <w:i w:val="false"/>
+          <w:iCs w:val="false"/>
+          <w:szCs w:val="22"/>
+        </w:rPr>
+        <w:t>derive</w:t>
       </w:r>
       <w:r>
         <w:rPr>
@@ -2291,7 +2344,59 @@
           <w:szCs w:val="22"/>
           <w:lang w:val="en-GB" w:eastAsia="en-GB" w:bidi="ar-SA"/>
         </w:rPr>
-        <w:t>submitting deep learning-based benchmark plans on them to the server and hence indirectly exploiting the attached mobile devices.</w:t>
+        <w:t xml:space="preserve"> deep learning-based </w:t>
+      </w:r>
+      <w:r>
+        <w:rPr>
+          <w:rFonts w:eastAsia="Calibri" w:cs="Arial" w:ascii="Arial" w:hAnsi="Arial"/>
+          <w:i w:val="false"/>
+          <w:iCs w:val="false"/>
+          <w:color w:val="000000"/>
+          <w:kern w:val="0"/>
+          <w:sz w:val="22"/>
+          <w:szCs w:val="22"/>
+          <w:lang w:val="en-GB" w:eastAsia="en-GB" w:bidi="ar-SA"/>
+        </w:rPr>
+        <w:t xml:space="preserve">jobs, decide which </w:t>
+      </w:r>
+      <w:r>
+        <w:rPr>
+          <w:rFonts w:eastAsia="Calibri" w:cs="Arial" w:ascii="Arial" w:hAnsi="Arial"/>
+          <w:i w:val="false"/>
+          <w:iCs w:val="false"/>
+          <w:color w:val="000000"/>
+          <w:kern w:val="0"/>
+          <w:sz w:val="22"/>
+          <w:szCs w:val="22"/>
+          <w:lang w:val="en-GB" w:eastAsia="en-GB" w:bidi="ar-SA"/>
+        </w:rPr>
+        <w:t>node executes each</w:t>
+      </w:r>
+      <w:r>
+        <w:rPr>
+          <w:rFonts w:eastAsia="Calibri" w:cs="Arial" w:ascii="Arial" w:hAnsi="Arial"/>
+          <w:i w:val="false"/>
+          <w:iCs w:val="false"/>
+          <w:color w:val="000000"/>
+          <w:kern w:val="0"/>
+          <w:sz w:val="22"/>
+          <w:szCs w:val="22"/>
+          <w:lang w:val="en-GB" w:eastAsia="en-GB" w:bidi="ar-SA"/>
+        </w:rPr>
+        <w:t xml:space="preserve"> job, submitting</w:t>
+      </w:r>
+      <w:r>
+        <w:rPr>
+          <w:rFonts w:eastAsia="Calibri" w:cs="Arial" w:ascii="Arial" w:hAnsi="Arial"/>
+          <w:i w:val="false"/>
+          <w:iCs w:val="false"/>
+          <w:color w:val="000000"/>
+          <w:kern w:val="0"/>
+          <w:sz w:val="22"/>
+          <w:szCs w:val="22"/>
+          <w:lang w:val="en-GB" w:eastAsia="en-GB" w:bidi="ar-SA"/>
+        </w:rPr>
+        <w:t xml:space="preserve"> them to the server and hence indirectly exploiting the attached mobile devices.</w:t>
       </w:r>
     </w:p>
     <w:p>
@@ -2313,7 +2418,7 @@
           <w:lang w:val="en-GB" w:eastAsia="en-GB" w:bidi="ar-SA"/>
         </w:rPr>
         <w:tab/>
-        <w:t xml:space="preserve">The server works by assuming an energy managing device -Motrol- is plugged to the PC and to the power grid, to which in turn mobile devices are plugged. The energy device should be either recognized and/or operated as a /dev/ttyUSB or a /dev/ttyACM Linux device, for which Python-based drivers are provided. Currently, we support an USB-interfaced Arduino device called Motrol 1.0 [6], and a WiFi-enabled ESP8266 device called Motrol 1.5 </w:t>
+        <w:t xml:space="preserve">The server works by assuming an energy managing device -Motrol- </w:t>
       </w:r>
       <w:commentRangeStart w:id="5"/>
       <w:r>
@@ -2321,39 +2426,45 @@
           <w:rFonts w:eastAsia="Calibri" w:cs="Arial" w:ascii="Arial" w:hAnsi="Arial"/>
           <w:i w:val="false"/>
           <w:iCs w:val="false"/>
+          <w:strike/>
           <w:color w:val="000000"/>
           <w:kern w:val="0"/>
           <w:sz w:val="22"/>
           <w:szCs w:val="22"/>
           <w:lang w:val="en-GB" w:eastAsia="en-GB" w:bidi="ar-SA"/>
         </w:rPr>
-        <w:t xml:space="preserve">(see Figure </w:t>
-      </w:r>
-      <w:r>
-        <w:rPr>
-          <w:rFonts w:eastAsia="Calibri" w:cs="Arial" w:ascii="Arial" w:hAnsi="Arial"/>
-          <w:i w:val="false"/>
-          <w:iCs w:val="false"/>
+        <w:t xml:space="preserve">is </w:t>
+      </w:r>
+      <w:r>
+        <w:rPr>
+          <w:rFonts w:eastAsia="Calibri" w:cs="Arial" w:ascii="Arial" w:hAnsi="Arial"/>
+          <w:i w:val="false"/>
+          <w:iCs w:val="false"/>
+          <w:strike/>
           <w:color w:val="000000"/>
           <w:kern w:val="0"/>
           <w:sz w:val="22"/>
           <w:szCs w:val="22"/>
           <w:lang w:val="en-GB" w:eastAsia="en-GB" w:bidi="ar-SA"/>
         </w:rPr>
-        <w:t>2</w:t>
-      </w:r>
-      <w:r>
-        <w:rPr>
-          <w:rFonts w:eastAsia="Calibri" w:cs="Arial" w:ascii="Arial" w:hAnsi="Arial"/>
-          <w:i w:val="false"/>
-          <w:iCs w:val="false"/>
+      </w:r>
+      <w:commentRangeEnd w:id="5"/>
+      <w:r>
+        <w:commentReference w:id="5"/>
+      </w:r>
+      <w:r>
+        <w:rPr>
+          <w:rFonts w:eastAsia="Calibri" w:cs="Arial" w:ascii="Arial" w:hAnsi="Arial"/>
+          <w:i w:val="false"/>
+          <w:iCs w:val="false"/>
+          <w:strike/>
           <w:color w:val="000000"/>
           <w:kern w:val="0"/>
           <w:sz w:val="22"/>
           <w:szCs w:val="22"/>
           <w:lang w:val="en-GB" w:eastAsia="en-GB" w:bidi="ar-SA"/>
         </w:rPr>
-        <w:t>)</w:t>
+        <w:t>plugged to the PC and to the power grid, to which in turn mobile devices are plugged. The energy device should be either recognized and/or operated as a /dev/ttyUSB or a /dev/ttyACM Linux device,</w:t>
       </w:r>
       <w:r>
         <w:rPr>
@@ -2366,10 +2477,219 @@
           <w:szCs w:val="22"/>
           <w:lang w:val="en-GB" w:eastAsia="en-GB" w:bidi="ar-SA"/>
         </w:rPr>
-      </w:r>
-      <w:commentRangeEnd w:id="5"/>
-      <w:r>
-        <w:commentReference w:id="5"/>
+        <w:t xml:space="preserve"> for which Python-based drivers are provided. </w:t>
+      </w:r>
+      <w:r>
+        <w:rPr>
+          <w:rFonts w:eastAsia="Calibri" w:cs="Arial" w:ascii="Arial" w:hAnsi="Arial"/>
+          <w:i w:val="false"/>
+          <w:iCs w:val="false"/>
+          <w:color w:val="000000"/>
+          <w:kern w:val="0"/>
+          <w:sz w:val="22"/>
+          <w:szCs w:val="22"/>
+          <w:lang w:val="en-GB" w:eastAsia="en-GB" w:bidi="ar-SA"/>
+        </w:rPr>
+        <w:t>Motrol allow researchers to automatically re</w:t>
+      </w:r>
+      <w:r>
+        <w:rPr>
+          <w:rFonts w:eastAsia="Calibri" w:cs="Arial" w:ascii="Arial" w:hAnsi="Arial"/>
+          <w:i w:val="false"/>
+          <w:iCs w:val="false"/>
+          <w:color w:val="000000"/>
+          <w:kern w:val="0"/>
+          <w:sz w:val="22"/>
+          <w:szCs w:val="22"/>
+          <w:lang w:val="en-GB" w:eastAsia="en-GB" w:bidi="ar-SA"/>
+        </w:rPr>
+        <w:t>peat</w:t>
+      </w:r>
+      <w:r>
+        <w:rPr>
+          <w:rFonts w:eastAsia="Calibri" w:cs="Arial" w:ascii="Arial" w:hAnsi="Arial"/>
+          <w:i w:val="false"/>
+          <w:iCs w:val="false"/>
+          <w:color w:val="000000"/>
+          <w:kern w:val="0"/>
+          <w:sz w:val="22"/>
+          <w:szCs w:val="22"/>
+          <w:lang w:val="en-GB" w:eastAsia="en-GB" w:bidi="ar-SA"/>
+        </w:rPr>
+        <w:t>/reproduce jobs set execution</w:t>
+      </w:r>
+      <w:r>
+        <w:rPr>
+          <w:rFonts w:eastAsia="Calibri" w:cs="Arial" w:ascii="Arial" w:hAnsi="Arial"/>
+          <w:i w:val="false"/>
+          <w:iCs w:val="false"/>
+          <w:color w:val="000000"/>
+          <w:kern w:val="0"/>
+          <w:sz w:val="22"/>
+          <w:szCs w:val="22"/>
+          <w:lang w:val="en-GB" w:eastAsia="en-GB" w:bidi="ar-SA"/>
+        </w:rPr>
+        <w:t>s</w:t>
+      </w:r>
+      <w:r>
+        <w:rPr>
+          <w:rFonts w:eastAsia="Calibri" w:cs="Arial" w:ascii="Arial" w:hAnsi="Arial"/>
+          <w:i w:val="false"/>
+          <w:iCs w:val="false"/>
+          <w:color w:val="000000"/>
+          <w:kern w:val="0"/>
+          <w:sz w:val="22"/>
+          <w:szCs w:val="22"/>
+          <w:lang w:val="en-GB" w:eastAsia="en-GB" w:bidi="ar-SA"/>
+        </w:rPr>
+        <w:t xml:space="preserve"> </w:t>
+      </w:r>
+      <w:r>
+        <w:rPr>
+          <w:rFonts w:eastAsia="Calibri" w:cs="Arial" w:ascii="Arial" w:hAnsi="Arial"/>
+          <w:i w:val="false"/>
+          <w:iCs w:val="false"/>
+          <w:color w:val="000000"/>
+          <w:kern w:val="0"/>
+          <w:sz w:val="22"/>
+          <w:szCs w:val="22"/>
+          <w:lang w:val="en-GB" w:eastAsia="en-GB" w:bidi="ar-SA"/>
+        </w:rPr>
+        <w:t>that</w:t>
+      </w:r>
+      <w:r>
+        <w:rPr>
+          <w:rFonts w:eastAsia="Calibri" w:cs="Arial" w:ascii="Arial" w:hAnsi="Arial"/>
+          <w:i w:val="false"/>
+          <w:iCs w:val="false"/>
+          <w:color w:val="000000"/>
+          <w:kern w:val="0"/>
+          <w:sz w:val="22"/>
+          <w:szCs w:val="22"/>
+          <w:lang w:val="en-GB" w:eastAsia="en-GB" w:bidi="ar-SA"/>
+        </w:rPr>
+        <w:t xml:space="preserve"> involve several smartphone </w:t>
+      </w:r>
+      <w:r>
+        <w:rPr>
+          <w:rFonts w:eastAsia="Calibri" w:cs="Arial" w:ascii="Arial" w:hAnsi="Arial"/>
+          <w:i w:val="false"/>
+          <w:iCs w:val="false"/>
+          <w:color w:val="000000"/>
+          <w:kern w:val="0"/>
+          <w:sz w:val="22"/>
+          <w:szCs w:val="22"/>
+          <w:lang w:val="en-GB" w:eastAsia="en-GB" w:bidi="ar-SA"/>
+        </w:rPr>
+        <w:t>configured</w:t>
+      </w:r>
+      <w:r>
+        <w:rPr>
+          <w:rFonts w:eastAsia="Calibri" w:cs="Arial" w:ascii="Arial" w:hAnsi="Arial"/>
+          <w:i w:val="false"/>
+          <w:iCs w:val="false"/>
+          <w:color w:val="000000"/>
+          <w:kern w:val="0"/>
+          <w:sz w:val="22"/>
+          <w:szCs w:val="22"/>
+          <w:lang w:val="en-GB" w:eastAsia="en-GB" w:bidi="ar-SA"/>
+        </w:rPr>
+        <w:t xml:space="preserve"> with a specific battery level.  </w:t>
+      </w:r>
+      <w:r>
+        <w:rPr>
+          <w:rFonts w:eastAsia="Calibri" w:cs="Arial" w:ascii="Arial" w:hAnsi="Arial"/>
+          <w:i w:val="false"/>
+          <w:iCs w:val="false"/>
+          <w:color w:val="000000"/>
+          <w:kern w:val="0"/>
+          <w:sz w:val="22"/>
+          <w:szCs w:val="22"/>
+          <w:lang w:val="en-GB" w:eastAsia="en-GB" w:bidi="ar-SA"/>
+        </w:rPr>
+        <w:t>Currently, we support an USB-interfaced Arduino device called Motrol 1.0 [6], and a WiFi-enabled ESP8266-</w:t>
+      </w:r>
+      <w:r>
+        <w:rPr>
+          <w:rFonts w:eastAsia="Calibri" w:cs="Arial" w:ascii="Arial" w:hAnsi="Arial"/>
+          <w:i w:val="false"/>
+          <w:iCs w:val="false"/>
+          <w:color w:val="000000"/>
+          <w:kern w:val="0"/>
+          <w:sz w:val="22"/>
+          <w:szCs w:val="22"/>
+          <w:lang w:val="en-GB" w:eastAsia="en-GB" w:bidi="ar-SA"/>
+        </w:rPr>
+        <w:t>based</w:t>
+      </w:r>
+      <w:r>
+        <w:rPr>
+          <w:rFonts w:eastAsia="Calibri" w:cs="Arial" w:ascii="Arial" w:hAnsi="Arial"/>
+          <w:i w:val="false"/>
+          <w:iCs w:val="false"/>
+          <w:color w:val="000000"/>
+          <w:kern w:val="0"/>
+          <w:sz w:val="22"/>
+          <w:szCs w:val="22"/>
+          <w:lang w:val="en-GB" w:eastAsia="en-GB" w:bidi="ar-SA"/>
+        </w:rPr>
+        <w:t xml:space="preserve"> </w:t>
+      </w:r>
+      <w:r>
+        <w:rPr>
+          <w:rFonts w:eastAsia="Calibri" w:cs="Arial" w:ascii="Arial" w:hAnsi="Arial"/>
+          <w:i w:val="false"/>
+          <w:iCs w:val="false"/>
+          <w:color w:val="000000"/>
+          <w:kern w:val="0"/>
+          <w:sz w:val="22"/>
+          <w:szCs w:val="22"/>
+          <w:lang w:val="en-GB" w:eastAsia="en-GB" w:bidi="ar-SA"/>
+        </w:rPr>
+        <w:t>microcontroller device</w:t>
+      </w:r>
+      <w:r>
+        <w:rPr>
+          <w:rFonts w:eastAsia="Calibri" w:cs="Arial" w:ascii="Arial" w:hAnsi="Arial"/>
+          <w:i w:val="false"/>
+          <w:iCs w:val="false"/>
+          <w:color w:val="000000"/>
+          <w:kern w:val="0"/>
+          <w:sz w:val="22"/>
+          <w:szCs w:val="22"/>
+          <w:lang w:val="en-GB" w:eastAsia="en-GB" w:bidi="ar-SA"/>
+        </w:rPr>
+        <w:t xml:space="preserve"> called Motrol 1.5 </w:t>
+      </w:r>
+      <w:commentRangeStart w:id="6"/>
+      <w:r>
+        <w:rPr>
+          <w:rFonts w:eastAsia="Calibri" w:cs="Arial" w:ascii="Arial" w:hAnsi="Arial"/>
+          <w:i w:val="false"/>
+          <w:iCs w:val="false"/>
+          <w:color w:val="000000"/>
+          <w:kern w:val="0"/>
+          <w:sz w:val="22"/>
+          <w:szCs w:val="22"/>
+          <w:lang w:val="en-GB" w:eastAsia="en-GB" w:bidi="ar-SA"/>
+        </w:rPr>
+        <w:t>(see Figure 2)</w:t>
+      </w:r>
+      <w:r>
+        <w:rPr>
+          <w:rFonts w:eastAsia="Calibri" w:cs="Arial" w:ascii="Arial" w:hAnsi="Arial"/>
+          <w:i w:val="false"/>
+          <w:iCs w:val="false"/>
+          <w:color w:val="000000"/>
+          <w:kern w:val="0"/>
+          <w:sz w:val="22"/>
+          <w:szCs w:val="22"/>
+          <w:lang w:val="en-GB" w:eastAsia="en-GB" w:bidi="ar-SA"/>
+        </w:rPr>
+      </w:r>
+      <w:commentRangeEnd w:id="6"/>
+      <w:r>
+        <w:commentReference w:id="6"/>
       </w:r>
       <w:r>
         <w:rPr>
@@ -2403,13 +2723,20 @@
         </w:rPr>
       </w:pPr>
       <w:r>
-        <w:rPr/>
-      </w:r>
-      <w:r>
+        <w:rPr>
+          <w:rFonts w:eastAsia="Calibri" w:cs="Arial" w:ascii="Arial" w:hAnsi="Arial"/>
+          <w:i w:val="false"/>
+          <w:iCs w:val="false"/>
+          <w:color w:val="000000"/>
+          <w:kern w:val="0"/>
+          <w:sz w:val="22"/>
+          <w:szCs w:val="22"/>
+          <w:lang w:val="en-GB" w:eastAsia="en-GB" w:bidi="ar-SA"/>
+        </w:rPr>
         <mc:AlternateContent>
           <mc:Choice Requires="wps">
             <w:drawing>
-              <wp:anchor behindDoc="0" distT="0" distB="0" distL="0" distR="0" simplePos="0" locked="0" layoutInCell="0" allowOverlap="1" relativeHeight="5">
+              <wp:anchor behindDoc="0" distT="0" distB="0" distL="0" distR="0" simplePos="0" locked="0" layoutInCell="0" allowOverlap="1" relativeHeight="4">
                 <wp:simplePos x="0" y="0"/>
                 <wp:positionH relativeFrom="column">
                   <wp:align>center</wp:align>
@@ -2417,39 +2744,54 @@
                 <wp:positionV relativeFrom="paragraph">
                   <wp:posOffset>635</wp:posOffset>
                 </wp:positionV>
-                <wp:extent cx="5943600" cy="4823460"/>
+                <wp:extent cx="5944235" cy="4824095"/>
                 <wp:effectExtent l="0" t="0" r="0" b="0"/>
                 <wp:wrapSquare wrapText="largest"/>
                 <wp:docPr id="5" name="Frame2"/>
                 <a:graphic xmlns:a="http://schemas.openxmlformats.org/drawingml/2006/main">
                   <a:graphicData uri="http://schemas.microsoft.com/office/word/2010/wordprocessingShape">
                     <wps:wsp>
-                      <wps:cNvSpPr txBox="1"/>
+                      <wps:cNvSpPr/>
                       <wps:spPr>
                         <a:xfrm>
                           <a:off x="0" y="0"/>
-                          <a:ext cx="5943600" cy="4823460"/>
+                          <a:ext cx="5943600" cy="4823640"/>
                         </a:xfrm>
-                        <a:prstGeom prst="rect"/>
+                        <a:prstGeom prst="rect">
+                          <a:avLst/>
+                        </a:prstGeom>
                         <a:solidFill>
-                          <a:srgbClr val="FFFFFF"/>
+                          <a:srgbClr val="ffffff"/>
                         </a:solidFill>
+                        <a:ln w="0">
+                          <a:noFill/>
+                        </a:ln>
                       </wps:spPr>
+                      <wps:style>
+                        <a:lnRef idx="0"/>
+                        <a:fillRef idx="0"/>
+                        <a:effectRef idx="0"/>
+                        <a:fontRef idx="minor"/>
+                      </wps:style>
                       <wps:txbx>
                         <w:txbxContent>
                           <w:p>
                             <w:pPr>
                               <w:pStyle w:val="Figure"/>
                               <w:spacing w:before="120" w:after="120"/>
-                              <w:rPr/>
+                              <w:rPr>
+                                <w:color w:val="000000"/>
+                              </w:rPr>
                             </w:pPr>
                             <w:r>
-                              <w:rPr/>
+                              <w:rPr>
+                                <w:color w:val="000000"/>
+                              </w:rPr>
                               <w:drawing>
                                 <wp:inline distT="0" distB="0" distL="0" distR="0">
                                   <wp:extent cx="5943600" cy="4457700"/>
                                   <wp:effectExtent l="0" t="0" r="0" b="0"/>
-                                  <wp:docPr id="6" name="Image2" descr=""/>
+                                  <wp:docPr id="7" name="Image2" descr=""/>
                                   <wp:cNvGraphicFramePr>
                                     <a:graphicFrameLocks xmlns:a="http://schemas.openxmlformats.org/drawingml/2006/main" noChangeAspect="1"/>
                                   </wp:cNvGraphicFramePr>
@@ -2457,7 +2799,7 @@
                                     <a:graphicData uri="http://schemas.openxmlformats.org/drawingml/2006/picture">
                                       <pic:pic xmlns:pic="http://schemas.openxmlformats.org/drawingml/2006/picture">
                                         <pic:nvPicPr>
-                                          <pic:cNvPr id="6" name="Image2" descr=""/>
+                                          <pic:cNvPr id="7" name="Image2" descr=""/>
                                           <pic:cNvPicPr>
                                             <a:picLocks noChangeAspect="1" noChangeArrowheads="1"/>
                                           </pic:cNvPicPr>
@@ -2482,36 +2824,53 @@
                                   </a:graphic>
                                 </wp:inline>
                               </w:drawing>
+                            </w:r>
+                            <w:r>
+                              <w:rPr>
+                                <w:color w:val="000000"/>
+                              </w:rPr>
                               <w:t xml:space="preserve">Figure </w:t>
                             </w:r>
                             <w:r>
-                              <w:rPr/>
+                              <w:rPr>
+                                <w:color w:val="000000"/>
+                              </w:rPr>
                               <w:fldChar w:fldCharType="begin"/>
                             </w:r>
                             <w:r>
-                              <w:rPr/>
+                              <w:rPr>
+                                <w:color w:val="000000"/>
+                              </w:rPr>
                               <w:instrText> SEQ Figure \* ARABIC </w:instrText>
                             </w:r>
                             <w:r>
-                              <w:rPr/>
+                              <w:rPr>
+                                <w:color w:val="000000"/>
+                              </w:rPr>
                               <w:fldChar w:fldCharType="separate"/>
                             </w:r>
                             <w:r>
-                              <w:rPr/>
+                              <w:rPr>
+                                <w:color w:val="000000"/>
+                              </w:rPr>
                               <w:t>2</w:t>
                             </w:r>
                             <w:r>
-                              <w:rPr/>
+                              <w:rPr>
+                                <w:color w:val="000000"/>
+                              </w:rPr>
                               <w:fldChar w:fldCharType="end"/>
                             </w:r>
                             <w:r>
-                              <w:rPr/>
+                              <w:rPr>
+                                <w:color w:val="000000"/>
+                              </w:rPr>
                               <w:t>: Physical nodes where livestreamdew proyect operates</w:t>
                             </w:r>
                           </w:p>
                         </w:txbxContent>
                       </wps:txbx>
-                      <wps:bodyPr anchor="t" lIns="0" tIns="0" rIns="0" bIns="0">
+                      <wps:bodyPr lIns="0" rIns="0" tIns="0" bIns="0" anchor="t">
                         <a:noAutofit/>
                       </wps:bodyPr>
                     </wps:wsp>
@@ -2522,22 +2881,28 @@
           </mc:Choice>
           <mc:Fallback>
             <w:pict>
-              <v:rect style="position:absolute;rotation:0;width:468pt;height:379.8pt;mso-wrap-distance-left:0pt;mso-wrap-distance-right:0pt;mso-wrap-distance-top:0pt;mso-wrap-distance-bottom:0pt;margin-top:0pt;mso-position-vertical:top;mso-position-vertical-relative:text;margin-left:0pt;mso-position-horizontal:center;mso-position-horizontal-relative:text">
-                <v:textbox inset="0in,0in,0in,0in">
+              <v:rect id="shape_0" ID="Frame2" path="m0,0l-2147483645,0l-2147483645,-2147483646l0,-2147483646xe" fillcolor="white" stroked="f" o:allowincell="f" style="position:absolute;margin-left:0pt;margin-top:0.05pt;width:467.95pt;height:379.75pt;mso-wrap-style:square;v-text-anchor:top;mso-position-horizontal:center">
+                <v:fill o:detectmouseclick="t" type="solid" color2="black"/>
+                <v:stroke color="#3465a4" joinstyle="round" endcap="flat"/>
+                <v:textbox>
                   <w:txbxContent>
                     <w:p>
                       <w:pPr>
                         <w:pStyle w:val="Figure"/>
                         <w:spacing w:before="120" w:after="120"/>
-                        <w:rPr/>
+                        <w:rPr>
+                          <w:color w:val="000000"/>
+                        </w:rPr>
                       </w:pPr>
                       <w:r>
-                        <w:rPr/>
+                        <w:rPr>
+                          <w:color w:val="000000"/>
+                        </w:rPr>
                         <w:drawing>
                           <wp:inline distT="0" distB="0" distL="0" distR="0">
                             <wp:extent cx="5943600" cy="4457700"/>
                             <wp:effectExtent l="0" t="0" r="0" b="0"/>
-                            <wp:docPr id="7" name="Image2" descr=""/>
+                            <wp:docPr id="8" name="Image2" descr=""/>
                             <wp:cNvGraphicFramePr>
                               <a:graphicFrameLocks xmlns:a="http://schemas.openxmlformats.org/drawingml/2006/main" noChangeAspect="1"/>
                             </wp:cNvGraphicFramePr>
@@ -2545,7 +2910,7 @@
                               <a:graphicData uri="http://schemas.openxmlformats.org/drawingml/2006/picture">
                                 <pic:pic xmlns:pic="http://schemas.openxmlformats.org/drawingml/2006/picture">
                                   <pic:nvPicPr>
-                                    <pic:cNvPr id="7" name="Image2" descr=""/>
+                                    <pic:cNvPr id="8" name="Image2" descr=""/>
                                     <pic:cNvPicPr>
                                       <a:picLocks noChangeAspect="1" noChangeArrowheads="1"/>
                                     </pic:cNvPicPr>
@@ -2570,30 +2935,47 @@
                             </a:graphic>
                           </wp:inline>
                         </w:drawing>
+                      </w:r>
+                      <w:r>
+                        <w:rPr>
+                          <w:color w:val="000000"/>
+                        </w:rPr>
                         <w:t xml:space="preserve">Figure </w:t>
                       </w:r>
                       <w:r>
-                        <w:rPr/>
+                        <w:rPr>
+                          <w:color w:val="000000"/>
+                        </w:rPr>
                         <w:fldChar w:fldCharType="begin"/>
                       </w:r>
                       <w:r>
-                        <w:rPr/>
+                        <w:rPr>
+                          <w:color w:val="000000"/>
+                        </w:rPr>
                         <w:instrText> SEQ Figure \* ARABIC </w:instrText>
                       </w:r>
                       <w:r>
-                        <w:rPr/>
+                        <w:rPr>
+                          <w:color w:val="000000"/>
+                        </w:rPr>
                         <w:fldChar w:fldCharType="separate"/>
                       </w:r>
                       <w:r>
-                        <w:rPr/>
+                        <w:rPr>
+                          <w:color w:val="000000"/>
+                        </w:rPr>
                         <w:t>2</w:t>
                       </w:r>
                       <w:r>
-                        <w:rPr/>
+                        <w:rPr>
+                          <w:color w:val="000000"/>
+                        </w:rPr>
                         <w:fldChar w:fldCharType="end"/>
                       </w:r>
                       <w:r>
-                        <w:rPr/>
+                        <w:rPr>
+                          <w:color w:val="000000"/>
+                        </w:rPr>
                         <w:t>: Physical nodes where livestreamdew proyect operates</w:t>
                       </w:r>
                     </w:p>
@@ -2604,6 +2986,365 @@
             </w:pict>
           </mc:Fallback>
         </mc:AlternateContent>
+        <mc:AlternateContent>
+          <mc:Choice Requires="wps">
+            <w:drawing>
+              <wp:anchor behindDoc="0" distT="0" distB="0" distL="0" distR="0" simplePos="0" locked="0" layoutInCell="0" allowOverlap="1" relativeHeight="8">
+                <wp:simplePos x="0" y="0"/>
+                <wp:positionH relativeFrom="column">
+                  <wp:posOffset>771525</wp:posOffset>
+                </wp:positionH>
+                <wp:positionV relativeFrom="paragraph">
+                  <wp:posOffset>3056890</wp:posOffset>
+                </wp:positionV>
+                <wp:extent cx="915035" cy="466090"/>
+                <wp:effectExtent l="0" t="0" r="0" b="0"/>
+                <wp:wrapNone/>
+                <wp:docPr id="9" name="Text Frame 1"/>
+                <a:graphic xmlns:a="http://schemas.openxmlformats.org/drawingml/2006/main">
+                  <a:graphicData uri="http://schemas.microsoft.com/office/word/2010/wordprocessingShape">
+                    <wps:wsp>
+                      <wps:cNvSpPr txBox="1"/>
+                      <wps:spPr>
+                        <a:xfrm>
+                          <a:off x="0" y="0"/>
+                          <a:ext cx="914400" cy="465480"/>
+                        </a:xfrm>
+                        <a:prstGeom prst="rect">
+                          <a:avLst/>
+                        </a:prstGeom>
+                        <a:noFill/>
+                        <a:ln w="0">
+                          <a:noFill/>
+                        </a:ln>
+                      </wps:spPr>
+                      <wps:txbx>
+                        <w:txbxContent>
+                          <w:p>
+                            <w:pPr>
+                              <w:overflowPunct w:val="false"/>
+                              <w:spacing w:before="0" w:after="0" w:lineRule="auto" w:line="240"/>
+                              <w:rPr/>
+                            </w:pPr>
+                            <w:r>
+                              <w:rPr>
+                                <w:sz w:val="30"/>
+                                <w:szCs w:val="30"/>
+                                <w:color w:val="FFFF00"/>
+                              </w:rPr>
+                              <w:t>Motrol 1.5</w:t>
+                            </w:r>
+                          </w:p>
+                          <w:p>
+                            <w:pPr>
+                              <w:overflowPunct w:val="false"/>
+                              <w:spacing w:before="0" w:after="0" w:lineRule="auto" w:line="240"/>
+                              <w:rPr/>
+                            </w:pPr>
+                            <w:r>
+                              <w:rPr>
+                                <w:sz w:val="30"/>
+                                <w:szCs w:val="30"/>
+                                <w:color w:val="FFFF00"/>
+                              </w:rPr>
+                              <w:t>(optional)</w:t>
+                            </w:r>
+                          </w:p>
+                        </w:txbxContent>
+                      </wps:txbx>
+                      <wps:bodyPr wrap="square" lIns="0" rIns="0" tIns="0" bIns="0" anchor="t">
+                        <a:noAutofit/>
+                      </wps:bodyPr>
+                    </wps:wsp>
+                  </a:graphicData>
+                </a:graphic>
+              </wp:anchor>
+            </w:drawing>
+          </mc:Choice>
+          <mc:Fallback>
+            <w:pict>
+              <v:shapetype id="_x0000_t202" coordsize="21600,21600" o:spt="202" path="m,l,21600l21600,21600l21600,xe">
+                <v:stroke joinstyle="miter"/>
+                <v:path gradientshapeok="t" o:connecttype="rect"/>
+              </v:shapetype>
+              <v:shape id="shape_0" ID="Text Frame 1" stroked="f" o:allowincell="f" style="position:absolute;margin-left:60.75pt;margin-top:240.7pt;width:71.95pt;height:36.6pt;mso-wrap-style:square;v-text-anchor:top" type="_x0000_t202">
+                <v:textbox>
+                  <w:txbxContent>
+                    <w:p>
+                      <w:pPr>
+                        <w:overflowPunct w:val="false"/>
+                        <w:spacing w:before="0" w:after="0" w:lineRule="auto" w:line="240"/>
+                        <w:rPr/>
+                      </w:pPr>
+                      <w:r>
+                        <w:rPr>
+                          <w:sz w:val="30"/>
+                          <w:szCs w:val="30"/>
+                          <w:color w:val="FFFF00"/>
+                        </w:rPr>
+                        <w:t>Motrol 1.5</w:t>
+                      </w:r>
+                    </w:p>
+                    <w:p>
+                      <w:pPr>
+                        <w:overflowPunct w:val="false"/>
+                        <w:spacing w:before="0" w:after="0" w:lineRule="auto" w:line="240"/>
+                        <w:rPr/>
+                      </w:pPr>
+                      <w:r>
+                        <w:rPr>
+                          <w:sz w:val="30"/>
+                          <w:szCs w:val="30"/>
+                          <w:color w:val="FFFF00"/>
+                        </w:rPr>
+                        <w:t>(optional)</w:t>
+                      </w:r>
+                    </w:p>
+                  </w:txbxContent>
+                </v:textbox>
+                <v:fill o:detectmouseclick="t" on="false"/>
+                <v:stroke color="black" joinstyle="round" endcap="flat"/>
+                <w10:wrap type="none"/>
+              </v:shape>
+            </w:pict>
+          </mc:Fallback>
+        </mc:AlternateContent>
+        <mc:AlternateContent>
+          <mc:Choice Requires="wps">
+            <w:drawing>
+              <wp:anchor behindDoc="0" distT="0" distB="0" distL="0" distR="0" simplePos="0" locked="0" layoutInCell="0" allowOverlap="1" relativeHeight="9">
+                <wp:simplePos x="0" y="0"/>
+                <wp:positionH relativeFrom="column">
+                  <wp:posOffset>2838450</wp:posOffset>
+                </wp:positionH>
+                <wp:positionV relativeFrom="paragraph">
+                  <wp:posOffset>2934970</wp:posOffset>
+                </wp:positionV>
+                <wp:extent cx="2067560" cy="698500"/>
+                <wp:effectExtent l="0" t="0" r="0" b="0"/>
+                <wp:wrapNone/>
+                <wp:docPr id="10" name="Text Frame 2"/>
+                <a:graphic xmlns:a="http://schemas.openxmlformats.org/drawingml/2006/main">
+                  <a:graphicData uri="http://schemas.microsoft.com/office/word/2010/wordprocessingShape">
+                    <wps:wsp>
+                      <wps:cNvSpPr txBox="1"/>
+                      <wps:spPr>
+                        <a:xfrm>
+                          <a:off x="0" y="0"/>
+                          <a:ext cx="2066760" cy="698040"/>
+                        </a:xfrm>
+                        <a:prstGeom prst="rect">
+                          <a:avLst/>
+                        </a:prstGeom>
+                        <a:noFill/>
+                        <a:ln w="0">
+                          <a:noFill/>
+                        </a:ln>
+                      </wps:spPr>
+                      <wps:txbx>
+                        <w:txbxContent>
+                          <w:p>
+                            <w:pPr>
+                              <w:overflowPunct w:val="false"/>
+                              <w:spacing w:before="0" w:after="0" w:lineRule="auto" w:line="240"/>
+                              <w:rPr/>
+                            </w:pPr>
+                            <w:r>
+                              <w:rPr>
+                                <w:sz w:val="30"/>
+                                <w:szCs w:val="30"/>
+                                <w:color w:val="FFFF00"/>
+                              </w:rPr>
+                              <w:t xml:space="preserve">Smartphones </w:t>
+                            </w:r>
+                          </w:p>
+                          <w:p>
+                            <w:pPr>
+                              <w:overflowPunct w:val="false"/>
+                              <w:spacing w:before="0" w:after="0" w:lineRule="auto" w:line="240"/>
+                              <w:rPr/>
+                            </w:pPr>
+                            <w:r>
+                              <w:rPr>
+                                <w:sz w:val="30"/>
+                                <w:szCs w:val="30"/>
+                                <w:color w:val="FFFF00"/>
+                              </w:rPr>
+                              <w:t>powered by Motrol device</w:t>
+                            </w:r>
+                          </w:p>
+                        </w:txbxContent>
+                      </wps:txbx>
+                      <wps:bodyPr wrap="square" lIns="0" rIns="0" tIns="0" bIns="0" anchor="t">
+                        <a:noAutofit/>
+                      </wps:bodyPr>
+                    </wps:wsp>
+                  </a:graphicData>
+                </a:graphic>
+              </wp:anchor>
+            </w:drawing>
+          </mc:Choice>
+          <mc:Fallback>
+            <w:pict>
+              <v:shape id="shape_0" ID="Text Frame 2" stroked="f" o:allowincell="f" style="position:absolute;margin-left:223.5pt;margin-top:231.1pt;width:162.7pt;height:54.9pt;mso-wrap-style:square;v-text-anchor:top" type="_x0000_t202">
+                <v:textbox>
+                  <w:txbxContent>
+                    <w:p>
+                      <w:pPr>
+                        <w:overflowPunct w:val="false"/>
+                        <w:spacing w:before="0" w:after="0" w:lineRule="auto" w:line="240"/>
+                        <w:rPr/>
+                      </w:pPr>
+                      <w:r>
+                        <w:rPr>
+                          <w:sz w:val="30"/>
+                          <w:szCs w:val="30"/>
+                          <w:color w:val="FFFF00"/>
+                        </w:rPr>
+                        <w:t xml:space="preserve">Smartphones </w:t>
+                      </w:r>
+                    </w:p>
+                    <w:p>
+                      <w:pPr>
+                        <w:overflowPunct w:val="false"/>
+                        <w:spacing w:before="0" w:after="0" w:lineRule="auto" w:line="240"/>
+                        <w:rPr/>
+                      </w:pPr>
+                      <w:r>
+                        <w:rPr>
+                          <w:sz w:val="30"/>
+                          <w:szCs w:val="30"/>
+                          <w:color w:val="FFFF00"/>
+                        </w:rPr>
+                        <w:t>powered by Motrol device</w:t>
+                      </w:r>
+                    </w:p>
+                  </w:txbxContent>
+                </v:textbox>
+                <v:fill o:detectmouseclick="t" on="false"/>
+                <v:stroke color="black" joinstyle="round" endcap="flat"/>
+                <w10:wrap type="none"/>
+              </v:shape>
+            </w:pict>
+          </mc:Fallback>
+        </mc:AlternateContent>
+        <mc:AlternateContent>
+          <mc:Choice Requires="wps">
+            <w:drawing>
+              <wp:anchor behindDoc="0" distT="0" distB="0" distL="0" distR="0" simplePos="0" locked="0" layoutInCell="0" allowOverlap="1" relativeHeight="10">
+                <wp:simplePos x="0" y="0"/>
+                <wp:positionH relativeFrom="column">
+                  <wp:posOffset>1600200</wp:posOffset>
+                </wp:positionH>
+                <wp:positionV relativeFrom="paragraph">
+                  <wp:posOffset>525145</wp:posOffset>
+                </wp:positionV>
+                <wp:extent cx="1724660" cy="1200785"/>
+                <wp:effectExtent l="0" t="0" r="0" b="0"/>
+                <wp:wrapNone/>
+                <wp:docPr id="11" name="Text Frame 3"/>
+                <a:graphic xmlns:a="http://schemas.openxmlformats.org/drawingml/2006/main">
+                  <a:graphicData uri="http://schemas.microsoft.com/office/word/2010/wordprocessingShape">
+                    <wps:wsp>
+                      <wps:cNvSpPr txBox="1"/>
+                      <wps:spPr>
+                        <a:xfrm>
+                          <a:off x="0" y="0"/>
+                          <a:ext cx="1724040" cy="1200240"/>
+                        </a:xfrm>
+                        <a:prstGeom prst="rect">
+                          <a:avLst/>
+                        </a:prstGeom>
+                        <a:noFill/>
+                        <a:ln w="0">
+                          <a:noFill/>
+                        </a:ln>
+                      </wps:spPr>
+                      <wps:txbx>
+                        <w:txbxContent>
+                          <w:p>
+                            <w:pPr>
+                              <w:overflowPunct w:val="false"/>
+                              <w:spacing w:before="0" w:after="0" w:lineRule="auto" w:line="240"/>
+                              <w:rPr/>
+                            </w:pPr>
+                            <w:r>
+                              <w:rPr>
+                                <w:sz w:val="30"/>
+                                <w:szCs w:val="30"/>
+                                <w:color w:val="FFFF00"/>
+                              </w:rPr>
+                              <w:t>Scnrunner and emanager_server running in a linux-based laptop</w:t>
+                            </w:r>
+                          </w:p>
+                          <w:p>
+                            <w:pPr>
+                              <w:overflowPunct w:val="false"/>
+                              <w:spacing w:before="0" w:after="0" w:lineRule="auto" w:line="240"/>
+                              <w:rPr/>
+                            </w:pPr>
+                            <w:r>
+                              <w:rPr>
+                                <w:sz w:val="30"/>
+                                <w:szCs w:val="30"/>
+                                <w:color w:val="FFFF00"/>
+                              </w:rPr>
+                            </w:r>
+                          </w:p>
+                        </w:txbxContent>
+                      </wps:txbx>
+                      <wps:bodyPr wrap="square" lIns="0" rIns="0" tIns="0" bIns="0" anchor="t">
+                        <a:noAutofit/>
+                      </wps:bodyPr>
+                    </wps:wsp>
+                  </a:graphicData>
+                </a:graphic>
+              </wp:anchor>
+            </w:drawing>
+          </mc:Choice>
+          <mc:Fallback>
+            <w:pict>
+              <v:shape id="shape_0" ID="Text Frame 3" stroked="f" o:allowincell="f" style="position:absolute;margin-left:126pt;margin-top:41.35pt;width:135.7pt;height:94.45pt;mso-wrap-style:square;v-text-anchor:top" type="_x0000_t202">
+                <v:textbox>
+                  <w:txbxContent>
+                    <w:p>
+                      <w:pPr>
+                        <w:overflowPunct w:val="false"/>
+                        <w:spacing w:before="0" w:after="0" w:lineRule="auto" w:line="240"/>
+                        <w:rPr/>
+                      </w:pPr>
+                      <w:r>
+                        <w:rPr>
+                          <w:sz w:val="30"/>
+                          <w:szCs w:val="30"/>
+                          <w:color w:val="FFFF00"/>
+                        </w:rPr>
+                        <w:t>Scnrunner and emanager_server running in a linux-based laptop</w:t>
+                      </w:r>
+                    </w:p>
+                    <w:p>
+                      <w:pPr>
+                        <w:overflowPunct w:val="false"/>
+                        <w:spacing w:before="0" w:after="0" w:lineRule="auto" w:line="240"/>
+                        <w:rPr/>
+                      </w:pPr>
+                      <w:r>
+                        <w:rPr>
+                          <w:sz w:val="30"/>
+                          <w:szCs w:val="30"/>
+                          <w:color w:val="FFFF00"/>
+                        </w:rPr>
+                      </w:r>
+                    </w:p>
+                  </w:txbxContent>
+                </v:textbox>
+                <v:fill o:detectmouseclick="t" on="false"/>
+                <v:stroke color="black" joinstyle="round" endcap="flat"/>
+                <w10:wrap type="none"/>
+              </v:shape>
+            </w:pict>
+          </mc:Fallback>
+        </mc:AlternateContent>
       </w:r>
     </w:p>
     <w:p>
@@ -2625,7 +3366,33 @@
           <w:lang w:val="en-GB" w:eastAsia="en-GB" w:bidi="ar-SA"/>
         </w:rPr>
         <w:tab/>
-        <w:t>Internally, Motrol 1.0 and Motrol 1.5 use electromechanical relays and provide low-level operations to control energy supply for attached mobile devices. We also provide a mock energy driver to operate the whole platform without Motrol, which prompts the user to manually plug/unplug a specific smartphone</w:t>
+        <w:t xml:space="preserve">Internally, Motrol 1.0 and Motrol 1.5 use electromechanical relays and provide low-level operations to control energy supply for attached mobile devices. We also provide a mock energy </w:t>
+      </w:r>
+      <w:r>
+        <w:rPr>
+          <w:rFonts w:eastAsia="Calibri" w:cs="Arial" w:ascii="Arial" w:hAnsi="Arial"/>
+          <w:i w:val="false"/>
+          <w:iCs w:val="false"/>
+          <w:color w:val="000000"/>
+          <w:kern w:val="0"/>
+          <w:sz w:val="22"/>
+          <w:szCs w:val="22"/>
+          <w:lang w:val="en-GB" w:eastAsia="en-GB" w:bidi="ar-SA"/>
+        </w:rPr>
+        <w:t>manager</w:t>
+      </w:r>
+      <w:r>
+        <w:rPr>
+          <w:rFonts w:eastAsia="Calibri" w:cs="Arial" w:ascii="Arial" w:hAnsi="Arial"/>
+          <w:i w:val="false"/>
+          <w:iCs w:val="false"/>
+          <w:color w:val="000000"/>
+          <w:kern w:val="0"/>
+          <w:sz w:val="22"/>
+          <w:szCs w:val="22"/>
+          <w:lang w:val="en-GB" w:eastAsia="en-GB" w:bidi="ar-SA"/>
+        </w:rPr>
+        <w:t xml:space="preserve"> to operate the whole platform without Motrol, which prompts the user to manually plug/unplug a specific smartphone</w:t>
       </w:r>
       <w:r>
         <w:rPr>
@@ -2652,7 +3419,33 @@
           <w:szCs w:val="22"/>
           <w:lang w:val="en-GB" w:eastAsia="en-GB" w:bidi="ar-SA"/>
         </w:rPr>
-        <w:t xml:space="preserve"> from the power grid during benchmark execution as needed. Naturally, this plug/unplug behavior, when using Motrol, remains automatic.</w:t>
+        <w:t xml:space="preserve"> from the power grid during </w:t>
+      </w:r>
+      <w:r>
+        <w:rPr>
+          <w:rFonts w:eastAsia="Calibri" w:cs="Arial" w:ascii="Arial" w:hAnsi="Arial"/>
+          <w:i w:val="false"/>
+          <w:iCs w:val="false"/>
+          <w:color w:val="000000"/>
+          <w:kern w:val="0"/>
+          <w:sz w:val="22"/>
+          <w:szCs w:val="22"/>
+          <w:lang w:val="en-GB" w:eastAsia="en-GB" w:bidi="ar-SA"/>
+        </w:rPr>
+        <w:t>test</w:t>
+      </w:r>
+      <w:r>
+        <w:rPr>
+          <w:rFonts w:eastAsia="Calibri" w:cs="Arial" w:ascii="Arial" w:hAnsi="Arial"/>
+          <w:i w:val="false"/>
+          <w:iCs w:val="false"/>
+          <w:color w:val="000000"/>
+          <w:kern w:val="0"/>
+          <w:sz w:val="22"/>
+          <w:szCs w:val="22"/>
+          <w:lang w:val="en-GB" w:eastAsia="en-GB" w:bidi="ar-SA"/>
+        </w:rPr>
+        <w:t xml:space="preserve"> execution as needed. Naturally, this plug/unplug behavior, when using Motrol, remains automatic.</w:t>
       </w:r>
     </w:p>
     <w:p>
@@ -4399,7 +5192,648 @@
       </w:r>
       <w:r>
         <w:rPr/>
-        <w:commentReference w:id="6"/>
+        <w:commentReference w:id="7"/>
+      </w:r>
+      <w:r>
+        <w:rPr>
+          <w:rFonts w:cs="Arial" w:ascii="Arial" w:hAnsi="Arial"/>
+          <w:szCs w:val="22"/>
+        </w:rPr>
+        <w:commentReference w:id="8"/>
+      </w:r>
+      <w:r>
+        <w:rPr>
+          <w:rFonts w:cs="Arial" w:ascii="Arial" w:hAnsi="Arial"/>
+          <w:szCs w:val="22"/>
+        </w:rPr>
+        <w:t xml:space="preserve">In respect to scnrunner, it is a subproject designed to </w:t>
+      </w:r>
+      <w:r>
+        <w:rPr>
+          <w:rFonts w:cs="Arial" w:ascii="Arial" w:hAnsi="Arial"/>
+          <w:szCs w:val="22"/>
+        </w:rPr>
+        <w:t>encapsulate</w:t>
+      </w:r>
+      <w:r>
+        <w:rPr>
+          <w:rFonts w:cs="Arial" w:ascii="Arial" w:hAnsi="Arial"/>
+          <w:szCs w:val="22"/>
+        </w:rPr>
+        <w:t xml:space="preserve"> logic that</w:t>
+      </w:r>
+      <w:r>
+        <w:rPr>
+          <w:rFonts w:cs="Arial" w:ascii="Arial" w:hAnsi="Arial"/>
+          <w:caps w:val="false"/>
+          <w:smallCaps w:val="false"/>
+          <w:strike w:val="false"/>
+          <w:dstrike w:val="false"/>
+          <w:color w:val="000000"/>
+          <w:szCs w:val="22"/>
+          <w:u w:val="none"/>
+          <w:effect w:val="none"/>
+          <w:shd w:fill="auto" w:val="clear"/>
+        </w:rPr>
+        <w:t xml:space="preserve"> </w:t>
+      </w:r>
+      <w:r>
+        <w:rPr>
+          <w:rFonts w:cs="Arial" w:ascii="Arial" w:hAnsi="Arial"/>
+          <w:b w:val="false"/>
+          <w:i w:val="false"/>
+          <w:caps w:val="false"/>
+          <w:smallCaps w:val="false"/>
+          <w:strike w:val="false"/>
+          <w:dstrike w:val="false"/>
+          <w:color w:val="000000"/>
+          <w:sz w:val="22"/>
+          <w:szCs w:val="22"/>
+          <w:u w:val="none"/>
+          <w:effect w:val="none"/>
+          <w:shd w:fill="auto" w:val="clear"/>
+        </w:rPr>
+        <w:t>facilitates stream-derived jobs modelling and online execution using real dew computing test beds.</w:t>
+      </w:r>
+    </w:p>
+    <w:p>
+      <w:pPr>
+        <w:pStyle w:val="TextBody"/>
+        <w:bidi w:val="0"/>
+        <w:spacing w:lineRule="auto" w:line="288" w:before="0" w:after="0"/>
+        <w:jc w:val="both"/>
+        <w:rPr>
+          <w:rFonts w:ascii="Arial" w:hAnsi="Arial" w:cs="Arial"/>
+          <w:szCs w:val="22"/>
+        </w:rPr>
+      </w:pPr>
+      <w:r>
+        <w:rPr>
+          <w:rFonts w:ascii="Arial" w:hAnsi="Arial"/>
+          <w:b w:val="false"/>
+          <w:i w:val="false"/>
+          <w:caps w:val="false"/>
+          <w:smallCaps w:val="false"/>
+          <w:strike w:val="false"/>
+          <w:dstrike w:val="false"/>
+          <w:color w:val="000000"/>
+          <w:sz w:val="22"/>
+          <w:u w:val="none"/>
+          <w:effect w:val="none"/>
+          <w:shd w:fill="auto" w:val="clear"/>
+        </w:rPr>
+        <w:t xml:space="preserve">Modelling stream-derived jobs consist in generating partitions from a continuous flow of data, for example, a set of images captured within a time window, so as its processing is treat by the execution </w:t>
+      </w:r>
+      <w:r>
+        <w:rPr>
+          <w:rFonts w:ascii="Arial" w:hAnsi="Arial"/>
+          <w:b w:val="false"/>
+          <w:i w:val="false"/>
+          <w:caps w:val="false"/>
+          <w:smallCaps w:val="false"/>
+          <w:strike w:val="false"/>
+          <w:dstrike w:val="false"/>
+          <w:color w:val="000000"/>
+          <w:sz w:val="22"/>
+          <w:u w:val="none"/>
+          <w:effect w:val="none"/>
+          <w:shd w:fill="auto" w:val="clear"/>
+        </w:rPr>
+        <w:t>support,</w:t>
+      </w:r>
+      <w:r>
+        <w:rPr>
+          <w:rFonts w:ascii="Arial" w:hAnsi="Arial"/>
+          <w:b w:val="false"/>
+          <w:i w:val="false"/>
+          <w:caps w:val="false"/>
+          <w:smallCaps w:val="false"/>
+          <w:strike w:val="false"/>
+          <w:dstrike w:val="false"/>
+          <w:color w:val="000000"/>
+          <w:sz w:val="22"/>
+          <w:u w:val="none"/>
+          <w:effect w:val="none"/>
+          <w:shd w:fill="auto" w:val="clear"/>
+        </w:rPr>
+        <w:t xml:space="preserve"> as an indivisible workload to be solved (atomic job). By online execution using real dew computing test beds</w:t>
+      </w:r>
+      <w:r>
+        <w:rPr>
+          <w:rFonts w:ascii="Arial" w:hAnsi="Arial"/>
+          <w:b w:val="false"/>
+          <w:i w:val="false"/>
+          <w:caps w:val="false"/>
+          <w:smallCaps w:val="false"/>
+          <w:strike w:val="false"/>
+          <w:dstrike w:val="false"/>
+          <w:color w:val="000000"/>
+          <w:sz w:val="22"/>
+          <w:u w:val="none"/>
+          <w:effect w:val="none"/>
+          <w:shd w:fill="auto" w:val="clear"/>
+        </w:rPr>
+        <w:t>,</w:t>
+      </w:r>
+      <w:r>
+        <w:rPr>
+          <w:rFonts w:ascii="Arial" w:hAnsi="Arial"/>
+          <w:b w:val="false"/>
+          <w:i w:val="false"/>
+          <w:caps w:val="false"/>
+          <w:smallCaps w:val="false"/>
+          <w:strike w:val="false"/>
+          <w:dstrike w:val="false"/>
+          <w:color w:val="000000"/>
+          <w:sz w:val="22"/>
+          <w:u w:val="none"/>
+          <w:effect w:val="none"/>
+          <w:shd w:fill="auto" w:val="clear"/>
+        </w:rPr>
+        <w:t xml:space="preserve"> we mean that once an atomic job is available, a scheduling mechanism is activated to delegate its execution to a worker node within the dew computing environment </w:t>
+      </w:r>
+      <w:r>
+        <w:rPr>
+          <w:rFonts w:ascii="Arial" w:hAnsi="Arial"/>
+          <w:b w:val="false"/>
+          <w:i w:val="false"/>
+          <w:caps w:val="false"/>
+          <w:smallCaps w:val="false"/>
+          <w:strike w:val="false"/>
+          <w:dstrike w:val="false"/>
+          <w:color w:val="000000"/>
+          <w:sz w:val="22"/>
+          <w:u w:val="none"/>
+          <w:effect w:val="none"/>
+          <w:shd w:fill="auto" w:val="clear"/>
+        </w:rPr>
+        <w:t>(a smartphone within a smartphone cluster)</w:t>
+      </w:r>
+      <w:r>
+        <w:rPr>
+          <w:rFonts w:ascii="Arial" w:hAnsi="Arial"/>
+          <w:b w:val="false"/>
+          <w:i w:val="false"/>
+          <w:caps w:val="false"/>
+          <w:smallCaps w:val="false"/>
+          <w:strike w:val="false"/>
+          <w:dstrike w:val="false"/>
+          <w:color w:val="000000"/>
+          <w:sz w:val="22"/>
+          <w:u w:val="none"/>
+          <w:effect w:val="none"/>
+          <w:shd w:fill="auto" w:val="clear"/>
+        </w:rPr>
+        <w:t xml:space="preserve">. In its </w:t>
+      </w:r>
+      <w:r>
+        <w:rPr>
+          <w:rFonts w:ascii="Arial" w:hAnsi="Arial"/>
+          <w:b w:val="false"/>
+          <w:i w:val="false"/>
+          <w:caps w:val="false"/>
+          <w:smallCaps w:val="false"/>
+          <w:strike w:val="false"/>
+          <w:dstrike w:val="false"/>
+          <w:color w:val="000000"/>
+          <w:sz w:val="22"/>
+          <w:u w:val="none"/>
+          <w:effect w:val="none"/>
+          <w:shd w:fill="auto" w:val="clear"/>
+        </w:rPr>
+        <w:t>current</w:t>
+      </w:r>
+      <w:r>
+        <w:rPr>
+          <w:rFonts w:ascii="Arial" w:hAnsi="Arial"/>
+          <w:b w:val="false"/>
+          <w:i w:val="false"/>
+          <w:caps w:val="false"/>
+          <w:smallCaps w:val="false"/>
+          <w:strike w:val="false"/>
+          <w:dstrike w:val="false"/>
+          <w:color w:val="000000"/>
+          <w:sz w:val="22"/>
+          <w:u w:val="none"/>
+          <w:effect w:val="none"/>
+          <w:shd w:fill="auto" w:val="clear"/>
+        </w:rPr>
+        <w:t xml:space="preserve"> development state, atomic jobs execution mean to perform objects recognition and classification operations with deep learning using images as input. </w:t>
+      </w:r>
+      <w:r>
+        <w:rPr>
+          <w:rFonts w:ascii="Arial" w:hAnsi="Arial"/>
+          <w:b w:val="false"/>
+          <w:i w:val="false"/>
+          <w:caps w:val="false"/>
+          <w:smallCaps w:val="false"/>
+          <w:strike w:val="false"/>
+          <w:dstrike w:val="false"/>
+          <w:color w:val="000000"/>
+          <w:sz w:val="22"/>
+          <w:u w:val="none"/>
+          <w:effect w:val="none"/>
+          <w:shd w:fill="auto" w:val="clear"/>
+        </w:rPr>
+        <w:t xml:space="preserve">By extending the </w:t>
+      </w:r>
+      <w:r>
+        <w:rPr>
+          <w:rFonts w:eastAsia="Calibri" w:cs="Calibri" w:ascii="Arial" w:hAnsi="Arial"/>
+          <w:b w:val="false"/>
+          <w:i/>
+          <w:iCs/>
+          <w:caps w:val="false"/>
+          <w:smallCaps w:val="false"/>
+          <w:strike w:val="false"/>
+          <w:dstrike w:val="false"/>
+          <w:color w:val="000000"/>
+          <w:kern w:val="0"/>
+          <w:sz w:val="22"/>
+          <w:szCs w:val="20"/>
+          <w:u w:val="none"/>
+          <w:effect w:val="none"/>
+          <w:shd w:fill="auto" w:val="clear"/>
+          <w:lang w:val="en-GB" w:eastAsia="en-GB" w:bidi="ar-SA"/>
+        </w:rPr>
+        <w:t>src/scnrunner/stream.py</w:t>
+      </w:r>
+      <w:r>
+        <w:rPr>
+          <w:rFonts w:ascii="Arial" w:hAnsi="Arial"/>
+          <w:b w:val="false"/>
+          <w:i w:val="false"/>
+          <w:caps w:val="false"/>
+          <w:smallCaps w:val="false"/>
+          <w:strike w:val="false"/>
+          <w:dstrike w:val="false"/>
+          <w:color w:val="000000"/>
+          <w:sz w:val="22"/>
+          <w:u w:val="none"/>
+          <w:effect w:val="none"/>
+          <w:shd w:fill="auto" w:val="clear"/>
+        </w:rPr>
+        <w:t xml:space="preserve"> module, i.e., providing custom implementations to has_items and get_item methods of StreamSource </w:t>
+      </w:r>
+      <w:r>
+        <w:rPr>
+          <w:rFonts w:ascii="Arial" w:hAnsi="Arial"/>
+          <w:b w:val="false"/>
+          <w:i w:val="false"/>
+          <w:caps w:val="false"/>
+          <w:smallCaps w:val="false"/>
+          <w:strike w:val="false"/>
+          <w:dstrike w:val="false"/>
+          <w:color w:val="000000"/>
+          <w:sz w:val="22"/>
+          <w:u w:val="none"/>
+          <w:effect w:val="none"/>
+          <w:shd w:fill="auto" w:val="clear"/>
+        </w:rPr>
+        <w:t xml:space="preserve">class, </w:t>
+      </w:r>
+      <w:r>
+        <w:rPr>
+          <w:rFonts w:ascii="Arial" w:hAnsi="Arial"/>
+          <w:b w:val="false"/>
+          <w:i w:val="false"/>
+          <w:caps w:val="false"/>
+          <w:smallCaps w:val="false"/>
+          <w:strike w:val="false"/>
+          <w:dstrike w:val="false"/>
+          <w:color w:val="000000"/>
+          <w:sz w:val="22"/>
+          <w:u w:val="none"/>
+          <w:effect w:val="none"/>
+          <w:shd w:fill="auto" w:val="clear"/>
+        </w:rPr>
+        <w:t xml:space="preserve">new </w:t>
+      </w:r>
+      <w:r>
+        <w:rPr>
+          <w:rFonts w:ascii="Arial" w:hAnsi="Arial"/>
+          <w:b w:val="false"/>
+          <w:i w:val="false"/>
+          <w:caps w:val="false"/>
+          <w:smallCaps w:val="false"/>
+          <w:strike w:val="false"/>
+          <w:dstrike w:val="false"/>
+          <w:color w:val="000000"/>
+          <w:sz w:val="22"/>
+          <w:u w:val="none"/>
+          <w:effect w:val="none"/>
+          <w:shd w:fill="auto" w:val="clear"/>
+        </w:rPr>
+        <w:t xml:space="preserve">stream </w:t>
+      </w:r>
+      <w:r>
+        <w:rPr>
+          <w:rFonts w:ascii="Arial" w:hAnsi="Arial"/>
+          <w:b w:val="false"/>
+          <w:i w:val="false"/>
+          <w:caps w:val="false"/>
+          <w:smallCaps w:val="false"/>
+          <w:strike w:val="false"/>
+          <w:dstrike w:val="false"/>
+          <w:color w:val="000000"/>
+          <w:sz w:val="22"/>
+          <w:u w:val="none"/>
+          <w:effect w:val="none"/>
+          <w:shd w:fill="auto" w:val="clear"/>
+        </w:rPr>
+        <w:t>type</w:t>
+      </w:r>
+      <w:r>
+        <w:rPr>
+          <w:rFonts w:ascii="Arial" w:hAnsi="Arial"/>
+          <w:b w:val="false"/>
+          <w:i w:val="false"/>
+          <w:caps w:val="false"/>
+          <w:smallCaps w:val="false"/>
+          <w:strike w:val="false"/>
+          <w:dstrike w:val="false"/>
+          <w:color w:val="000000"/>
+          <w:sz w:val="22"/>
+          <w:u w:val="none"/>
+          <w:effect w:val="none"/>
+          <w:shd w:fill="auto" w:val="clear"/>
+        </w:rPr>
+        <w:t>s</w:t>
+      </w:r>
+      <w:r>
+        <w:rPr>
+          <w:rFonts w:ascii="Arial" w:hAnsi="Arial"/>
+          <w:b w:val="false"/>
+          <w:i w:val="false"/>
+          <w:caps w:val="false"/>
+          <w:smallCaps w:val="false"/>
+          <w:strike w:val="false"/>
+          <w:dstrike w:val="false"/>
+          <w:color w:val="000000"/>
+          <w:sz w:val="22"/>
+          <w:u w:val="none"/>
+          <w:effect w:val="none"/>
+          <w:shd w:fill="auto" w:val="clear"/>
+        </w:rPr>
+        <w:t xml:space="preserve"> can be supported, e.g., audio streams, </w:t>
+      </w:r>
+      <w:r>
+        <w:rPr>
+          <w:rFonts w:ascii="Arial" w:hAnsi="Arial"/>
+          <w:b w:val="false"/>
+          <w:i w:val="false"/>
+          <w:caps w:val="false"/>
+          <w:smallCaps w:val="false"/>
+          <w:strike w:val="false"/>
+          <w:dstrike w:val="false"/>
+          <w:color w:val="000000"/>
+          <w:sz w:val="22"/>
+          <w:u w:val="none"/>
+          <w:effect w:val="none"/>
+          <w:shd w:fill="auto" w:val="clear"/>
+        </w:rPr>
+        <w:t>text</w:t>
+      </w:r>
+      <w:r>
+        <w:rPr>
+          <w:rFonts w:ascii="Arial" w:hAnsi="Arial"/>
+          <w:b w:val="false"/>
+          <w:i w:val="false"/>
+          <w:caps w:val="false"/>
+          <w:smallCaps w:val="false"/>
+          <w:strike w:val="false"/>
+          <w:dstrike w:val="false"/>
+          <w:color w:val="000000"/>
+          <w:sz w:val="22"/>
+          <w:u w:val="none"/>
+          <w:effect w:val="none"/>
+          <w:shd w:fill="auto" w:val="clear"/>
+        </w:rPr>
+        <w:t xml:space="preserve"> streams</w:t>
+      </w:r>
+      <w:r>
+        <w:rPr>
+          <w:rFonts w:ascii="Arial" w:hAnsi="Arial"/>
+          <w:b w:val="false"/>
+          <w:i w:val="false"/>
+          <w:caps w:val="false"/>
+          <w:smallCaps w:val="false"/>
+          <w:strike w:val="false"/>
+          <w:dstrike w:val="false"/>
+          <w:color w:val="000000"/>
+          <w:sz w:val="22"/>
+          <w:u w:val="none"/>
+          <w:effect w:val="none"/>
+          <w:shd w:fill="auto" w:val="clear"/>
+        </w:rPr>
+        <w:t>.</w:t>
+      </w:r>
+    </w:p>
+    <w:p>
+      <w:pPr>
+        <w:pStyle w:val="TextBody"/>
+        <w:bidi w:val="0"/>
+        <w:spacing w:lineRule="auto" w:line="288" w:before="0" w:after="0"/>
+        <w:jc w:val="both"/>
+        <w:rPr>
+          <w:rFonts w:ascii="Arial" w:hAnsi="Arial" w:cs="Arial"/>
+          <w:szCs w:val="22"/>
+        </w:rPr>
+      </w:pPr>
+      <w:r>
+        <w:rPr>
+          <w:rFonts w:ascii="Arial" w:hAnsi="Arial"/>
+          <w:b w:val="false"/>
+          <w:i w:val="false"/>
+          <w:caps w:val="false"/>
+          <w:smallCaps w:val="false"/>
+          <w:strike w:val="false"/>
+          <w:dstrike w:val="false"/>
+          <w:color w:val="000000"/>
+          <w:sz w:val="22"/>
+          <w:u w:val="none"/>
+          <w:effect w:val="none"/>
+          <w:shd w:fill="auto" w:val="clear"/>
+        </w:rPr>
+        <w:t xml:space="preserve">In conjuntion with emanager, scnrunner easiest the reproduction of experimental settings (dew computing scenarios) to allow the study impact, e.g., throughput, battery utilization, latency resuting from the application certain scheduling logic under real dew computing environments. An experimental setting </w:t>
+      </w:r>
+      <w:r>
+        <w:rPr>
+          <w:rFonts w:ascii="Arial" w:hAnsi="Arial"/>
+          <w:b w:val="false"/>
+          <w:i w:val="false"/>
+          <w:caps w:val="false"/>
+          <w:smallCaps w:val="false"/>
+          <w:strike w:val="false"/>
+          <w:dstrike w:val="false"/>
+          <w:color w:val="000000"/>
+          <w:sz w:val="22"/>
+          <w:u w:val="none"/>
+          <w:effect w:val="none"/>
+          <w:shd w:fill="auto" w:val="clear"/>
+        </w:rPr>
+        <w:t>is</w:t>
+      </w:r>
+      <w:r>
+        <w:rPr>
+          <w:rFonts w:ascii="Arial" w:hAnsi="Arial"/>
+          <w:b w:val="false"/>
+          <w:i w:val="false"/>
+          <w:caps w:val="false"/>
+          <w:smallCaps w:val="false"/>
+          <w:strike w:val="false"/>
+          <w:dstrike w:val="false"/>
+          <w:color w:val="000000"/>
+          <w:sz w:val="22"/>
+          <w:u w:val="none"/>
+          <w:effect w:val="none"/>
+          <w:shd w:fill="auto" w:val="clear"/>
+        </w:rPr>
+        <w:t xml:space="preserve"> mainly </w:t>
+      </w:r>
+      <w:r>
+        <w:rPr>
+          <w:rFonts w:ascii="Arial" w:hAnsi="Arial"/>
+          <w:b w:val="false"/>
+          <w:i w:val="false"/>
+          <w:caps w:val="false"/>
+          <w:smallCaps w:val="false"/>
+          <w:strike w:val="false"/>
+          <w:dstrike w:val="false"/>
+          <w:color w:val="000000"/>
+          <w:sz w:val="22"/>
+          <w:u w:val="none"/>
+          <w:effect w:val="none"/>
+          <w:shd w:fill="auto" w:val="clear"/>
+        </w:rPr>
+        <w:t>characterized by a</w:t>
+      </w:r>
+      <w:r>
+        <w:rPr>
+          <w:rFonts w:ascii="Arial" w:hAnsi="Arial"/>
+          <w:b w:val="false"/>
+          <w:i w:val="false"/>
+          <w:caps w:val="false"/>
+          <w:smallCaps w:val="false"/>
+          <w:strike w:val="false"/>
+          <w:dstrike w:val="false"/>
+          <w:color w:val="000000"/>
+          <w:sz w:val="22"/>
+          <w:u w:val="none"/>
+          <w:effect w:val="none"/>
+          <w:shd w:fill="auto" w:val="clear"/>
+        </w:rPr>
+        <w:t xml:space="preserve"> workload generation and node states reset.</w:t>
+      </w:r>
+    </w:p>
+    <w:p>
+      <w:pPr>
+        <w:pStyle w:val="TextBody"/>
+        <w:bidi w:val="0"/>
+        <w:spacing w:lineRule="auto" w:line="288" w:before="0" w:after="0"/>
+        <w:jc w:val="both"/>
+        <w:rPr>
+          <w:rFonts w:ascii="Arial" w:hAnsi="Arial" w:cs="Arial"/>
+          <w:szCs w:val="22"/>
+        </w:rPr>
+      </w:pPr>
+      <w:r>
+        <w:rPr>
+          <w:rFonts w:ascii="Arial" w:hAnsi="Arial"/>
+          <w:b w:val="false"/>
+          <w:i w:val="false"/>
+          <w:caps w:val="false"/>
+          <w:smallCaps w:val="false"/>
+          <w:strike w:val="false"/>
+          <w:dstrike w:val="false"/>
+          <w:color w:val="000000"/>
+          <w:sz w:val="22"/>
+          <w:u w:val="none"/>
+          <w:effect w:val="none"/>
+          <w:shd w:fill="auto" w:val="clear"/>
+        </w:rPr>
+        <w:t xml:space="preserve">Scnrunner provides a run.sh script </w:t>
+      </w:r>
+      <w:r>
+        <w:rPr>
+          <w:rFonts w:ascii="Arial" w:hAnsi="Arial"/>
+          <w:b w:val="false"/>
+          <w:i w:val="false"/>
+          <w:caps w:val="false"/>
+          <w:smallCaps w:val="false"/>
+          <w:strike w:val="false"/>
+          <w:dstrike w:val="false"/>
+          <w:color w:val="000000"/>
+          <w:sz w:val="22"/>
+          <w:u w:val="none"/>
+          <w:effect w:val="none"/>
+          <w:shd w:fill="auto" w:val="clear"/>
+        </w:rPr>
+        <w:t>that is</w:t>
+      </w:r>
+      <w:r>
+        <w:rPr>
+          <w:rFonts w:ascii="Arial" w:hAnsi="Arial"/>
+          <w:b w:val="false"/>
+          <w:i w:val="false"/>
+          <w:caps w:val="false"/>
+          <w:smallCaps w:val="false"/>
+          <w:strike w:val="false"/>
+          <w:dstrike w:val="false"/>
+          <w:color w:val="000000"/>
+          <w:sz w:val="22"/>
+          <w:u w:val="none"/>
+          <w:effect w:val="none"/>
+          <w:shd w:fill="auto" w:val="clear"/>
+        </w:rPr>
+        <w:t xml:space="preserve"> the entry point to execute a set of dew computing scenarios. </w:t>
+      </w:r>
+      <w:r>
+        <w:rPr>
+          <w:rFonts w:ascii="Arial" w:hAnsi="Arial"/>
+          <w:b w:val="false"/>
+          <w:i w:val="false"/>
+          <w:caps w:val="false"/>
+          <w:smallCaps w:val="false"/>
+          <w:strike w:val="false"/>
+          <w:dstrike w:val="false"/>
+          <w:color w:val="000000"/>
+          <w:sz w:val="22"/>
+          <w:u w:val="none"/>
+          <w:effect w:val="none"/>
+          <w:shd w:fill="auto" w:val="clear"/>
+        </w:rPr>
+        <w:t>As only required argument, the script</w:t>
+      </w:r>
+      <w:r>
+        <w:rPr>
+          <w:rFonts w:ascii="Arial" w:hAnsi="Arial"/>
+          <w:b w:val="false"/>
+          <w:i w:val="false"/>
+          <w:caps w:val="false"/>
+          <w:smallCaps w:val="false"/>
+          <w:strike w:val="false"/>
+          <w:dstrike w:val="false"/>
+          <w:color w:val="000000"/>
+          <w:sz w:val="22"/>
+          <w:u w:val="none"/>
+          <w:effect w:val="none"/>
+          <w:shd w:fill="auto" w:val="clear"/>
+        </w:rPr>
+        <w:t xml:space="preserve"> receives a path to a directory containing dew computing scenarios descriptor files.</w:t>
+      </w:r>
+    </w:p>
+    <w:p>
+      <w:pPr>
+        <w:pStyle w:val="Normal"/>
+        <w:spacing w:lineRule="auto" w:line="240" w:before="0" w:after="0"/>
+        <w:rPr>
+          <w:rFonts w:ascii="Arial" w:hAnsi="Arial" w:cs="Arial"/>
+          <w:szCs w:val="22"/>
+        </w:rPr>
+      </w:pPr>
+      <w:r>
+        <w:rPr/>
       </w:r>
     </w:p>
     <w:p>
@@ -4484,7 +5918,7 @@
       </w:r>
       <w:r>
         <w:rPr/>
-        <w:commentReference w:id="7"/>
+        <w:commentReference w:id="9"/>
       </w:r>
     </w:p>
     <w:p>
@@ -4550,7 +5984,42 @@
           <w:sz w:val="22"/>
           <w:szCs w:val="22"/>
         </w:rPr>
-        <w:t xml:space="preserve">indicating the total number of mobile devices to be employed in the benchmark session. By default, </w:t>
+        <w:t xml:space="preserve">indicating the total number of mobile devices to be employed in the </w:t>
+      </w:r>
+      <w:r>
+        <w:rPr>
+          <w:rFonts w:eastAsia="Calibri" w:cs="Arial" w:ascii="Arial" w:hAnsi="Arial"/>
+          <w:b w:val="false"/>
+          <w:i w:val="false"/>
+          <w:iCs w:val="false"/>
+          <w:strike w:val="false"/>
+          <w:dstrike w:val="false"/>
+          <w:sz w:val="22"/>
+          <w:szCs w:val="22"/>
+        </w:rPr>
+        <w:t>benchmark</w:t>
+      </w:r>
+      <w:r>
+        <w:rPr>
+          <w:rFonts w:eastAsia="Calibri" w:cs="Arial" w:ascii="Arial" w:hAnsi="Arial"/>
+          <w:b w:val="false"/>
+          <w:i w:val="false"/>
+          <w:iCs w:val="false"/>
+          <w:sz w:val="22"/>
+          <w:szCs w:val="22"/>
+        </w:rPr>
+        <w:t xml:space="preserve"> </w:t>
+      </w:r>
+      <w:r>
+        <w:rPr>
+          <w:rFonts w:eastAsia="Calibri" w:cs="Arial" w:ascii="Arial" w:hAnsi="Arial"/>
+          <w:b w:val="false"/>
+          <w:i w:val="false"/>
+          <w:iCs w:val="false"/>
+          <w:sz w:val="22"/>
+          <w:szCs w:val="22"/>
+        </w:rPr>
+        <w:t xml:space="preserve">session. By default, </w:t>
       </w:r>
       <w:r>
         <w:rPr>
@@ -4951,13 +6420,7 @@
         </w:rPr>
       </w:pPr>
       <w:r>
-        <w:rPr>
-          <w:rFonts w:cs="Arial" w:ascii="Arial" w:hAnsi="Arial"/>
-          <w:bCs/>
-          <w:iCs/>
-          <w:sz w:val="22"/>
-          <w:szCs w:val="22"/>
-        </w:rPr>
+        <w:rPr/>
       </w:r>
     </w:p>
     <w:p>
@@ -4975,7 +6438,478 @@
       </w:pPr>
       <w:r>
         <w:rPr/>
-        <w:commentReference w:id="8"/>
+      </w:r>
+    </w:p>
+    <w:p>
+      <w:pPr>
+        <w:pStyle w:val="Normal"/>
+        <w:spacing w:lineRule="auto" w:line="240" w:before="0" w:after="0"/>
+        <w:contextualSpacing/>
+        <w:rPr>
+          <w:rFonts w:ascii="Arial" w:hAnsi="Arial" w:cs="Arial"/>
+          <w:bCs/>
+          <w:iCs/>
+          <w:sz w:val="22"/>
+          <w:szCs w:val="22"/>
+        </w:rPr>
+      </w:pPr>
+      <w:r>
+        <w:rPr>
+          <w:rFonts w:cs="Arial" w:ascii="Arial" w:hAnsi="Arial"/>
+          <w:bCs/>
+          <w:iCs/>
+          <w:sz w:val="22"/>
+          <w:szCs w:val="22"/>
+        </w:rPr>
+      </w:r>
+      <w:r>
+        <mc:AlternateContent>
+          <mc:Choice Requires="wps">
+            <w:drawing>
+              <wp:anchor behindDoc="0" distT="0" distB="0" distL="0" distR="0" simplePos="0" locked="0" layoutInCell="0" allowOverlap="1" relativeHeight="11">
+                <wp:simplePos x="0" y="0"/>
+                <wp:positionH relativeFrom="column">
+                  <wp:align>center</wp:align>
+                </wp:positionH>
+                <wp:positionV relativeFrom="paragraph">
+                  <wp:posOffset>635</wp:posOffset>
+                </wp:positionV>
+                <wp:extent cx="5943600" cy="2999740"/>
+                <wp:effectExtent l="0" t="0" r="0" b="0"/>
+                <wp:wrapSquare wrapText="largest"/>
+                <wp:docPr id="12" name="Frame3"/>
+                <a:graphic xmlns:a="http://schemas.openxmlformats.org/drawingml/2006/main">
+                  <a:graphicData uri="http://schemas.microsoft.com/office/word/2010/wordprocessingShape">
+                    <wps:wsp>
+                      <wps:cNvSpPr txBox="1"/>
+                      <wps:spPr>
+                        <a:xfrm>
+                          <a:off x="0" y="0"/>
+                          <a:ext cx="5943600" cy="2999740"/>
+                        </a:xfrm>
+                        <a:prstGeom prst="rect"/>
+                        <a:solidFill>
+                          <a:srgbClr val="FFFFFF"/>
+                        </a:solidFill>
+                      </wps:spPr>
+                      <wps:txbx>
+                        <w:txbxContent>
+                          <w:p>
+                            <w:pPr>
+                              <w:pStyle w:val="Figure"/>
+                              <w:spacing w:before="120" w:after="120"/>
+                              <w:rPr/>
+                            </w:pPr>
+                            <w:r>
+                              <w:rPr/>
+                              <w:drawing>
+                                <wp:inline distT="0" distB="0" distL="0" distR="0">
+                                  <wp:extent cx="5943600" cy="2420620"/>
+                                  <wp:effectExtent l="0" t="0" r="0" b="0"/>
+                                  <wp:docPr id="13" name="Image3" descr=""/>
+                                  <wp:cNvGraphicFramePr>
+                                    <a:graphicFrameLocks xmlns:a="http://schemas.openxmlformats.org/drawingml/2006/main" noChangeAspect="1"/>
+                                  </wp:cNvGraphicFramePr>
+                                  <a:graphic xmlns:a="http://schemas.openxmlformats.org/drawingml/2006/main">
+                                    <a:graphicData uri="http://schemas.openxmlformats.org/drawingml/2006/picture">
+                                      <pic:pic xmlns:pic="http://schemas.openxmlformats.org/drawingml/2006/picture">
+                                        <pic:nvPicPr>
+                                          <pic:cNvPr id="13" name="Image3" descr=""/>
+                                          <pic:cNvPicPr>
+                                            <a:picLocks noChangeAspect="1" noChangeArrowheads="1"/>
+                                          </pic:cNvPicPr>
+                                        </pic:nvPicPr>
+                                        <pic:blipFill>
+                                          <a:blip r:embed="rId10"/>
+                                          <a:stretch>
+                                            <a:fillRect/>
+                                          </a:stretch>
+                                        </pic:blipFill>
+                                        <pic:spPr bwMode="auto">
+                                          <a:xfrm>
+                                            <a:off x="0" y="0"/>
+                                            <a:ext cx="5943600" cy="2420620"/>
+                                          </a:xfrm>
+                                          <a:prstGeom prst="rect">
+                                            <a:avLst/>
+                                          </a:prstGeom>
+                                        </pic:spPr>
+                                      </pic:pic>
+                                    </a:graphicData>
+                                  </a:graphic>
+                                </wp:inline>
+                              </w:drawing>
+                              <w:t xml:space="preserve">Figure </w:t>
+                            </w:r>
+                            <w:r>
+                              <w:rPr/>
+                              <w:fldChar w:fldCharType="begin"/>
+                            </w:r>
+                            <w:r>
+                              <w:rPr/>
+                              <w:instrText> SEQ Figure \* ARABIC </w:instrText>
+                            </w:r>
+                            <w:r>
+                              <w:rPr/>
+                              <w:fldChar w:fldCharType="separate"/>
+                            </w:r>
+                            <w:r>
+                              <w:rPr/>
+                              <w:t>3</w:t>
+                            </w:r>
+                            <w:r>
+                              <w:rPr/>
+                              <w:fldChar w:fldCharType="end"/>
+                            </w:r>
+                            <w:r>
+                              <w:rPr/>
+                              <w:t>: dewrunner.py code invoked from run.sh with logic to parse and create stream and processor entities declared in a dew computing scenario descriptor file</w:t>
+                            </w:r>
+                          </w:p>
+                        </w:txbxContent>
+                      </wps:txbx>
+                      <wps:bodyPr anchor="t" lIns="0" tIns="0" rIns="0" bIns="0">
+                        <a:noAutofit/>
+                      </wps:bodyPr>
+                    </wps:wsp>
+                  </a:graphicData>
+                </a:graphic>
+              </wp:anchor>
+            </w:drawing>
+          </mc:Choice>
+          <mc:Fallback>
+            <w:pict>
+              <v:rect style="position:absolute;rotation:0;width:468pt;height:236.2pt;mso-wrap-distance-left:0pt;mso-wrap-distance-right:0pt;mso-wrap-distance-top:0pt;mso-wrap-distance-bottom:0pt;margin-top:0pt;mso-position-vertical:top;mso-position-vertical-relative:text;margin-left:0pt;mso-position-horizontal:center;mso-position-horizontal-relative:text">
+                <v:textbox inset="0in,0in,0in,0in">
+                  <w:txbxContent>
+                    <w:p>
+                      <w:pPr>
+                        <w:pStyle w:val="Figure"/>
+                        <w:spacing w:before="120" w:after="120"/>
+                        <w:rPr/>
+                      </w:pPr>
+                      <w:r>
+                        <w:rPr/>
+                        <w:drawing>
+                          <wp:inline distT="0" distB="0" distL="0" distR="0">
+                            <wp:extent cx="5943600" cy="2420620"/>
+                            <wp:effectExtent l="0" t="0" r="0" b="0"/>
+                            <wp:docPr id="14" name="Image3" descr=""/>
+                            <wp:cNvGraphicFramePr>
+                              <a:graphicFrameLocks xmlns:a="http://schemas.openxmlformats.org/drawingml/2006/main" noChangeAspect="1"/>
+                            </wp:cNvGraphicFramePr>
+                            <a:graphic xmlns:a="http://schemas.openxmlformats.org/drawingml/2006/main">
+                              <a:graphicData uri="http://schemas.openxmlformats.org/drawingml/2006/picture">
+                                <pic:pic xmlns:pic="http://schemas.openxmlformats.org/drawingml/2006/picture">
+                                  <pic:nvPicPr>
+                                    <pic:cNvPr id="14" name="Image3" descr=""/>
+                                    <pic:cNvPicPr>
+                                      <a:picLocks noChangeAspect="1" noChangeArrowheads="1"/>
+                                    </pic:cNvPicPr>
+                                  </pic:nvPicPr>
+                                  <pic:blipFill>
+                                    <a:blip r:embed="rId11"/>
+                                    <a:stretch>
+                                      <a:fillRect/>
+                                    </a:stretch>
+                                  </pic:blipFill>
+                                  <pic:spPr bwMode="auto">
+                                    <a:xfrm>
+                                      <a:off x="0" y="0"/>
+                                      <a:ext cx="5943600" cy="2420620"/>
+                                    </a:xfrm>
+                                    <a:prstGeom prst="rect">
+                                      <a:avLst/>
+                                    </a:prstGeom>
+                                  </pic:spPr>
+                                </pic:pic>
+                              </a:graphicData>
+                            </a:graphic>
+                          </wp:inline>
+                        </w:drawing>
+                        <w:t xml:space="preserve">Figure </w:t>
+                      </w:r>
+                      <w:r>
+                        <w:rPr/>
+                        <w:fldChar w:fldCharType="begin"/>
+                      </w:r>
+                      <w:r>
+                        <w:rPr/>
+                        <w:instrText> SEQ Figure \* ARABIC </w:instrText>
+                      </w:r>
+                      <w:r>
+                        <w:rPr/>
+                        <w:fldChar w:fldCharType="separate"/>
+                      </w:r>
+                      <w:r>
+                        <w:rPr/>
+                        <w:t>3</w:t>
+                      </w:r>
+                      <w:r>
+                        <w:rPr/>
+                        <w:fldChar w:fldCharType="end"/>
+                      </w:r>
+                      <w:r>
+                        <w:rPr/>
+                        <w:t>: dewrunner.py code invoked from run.sh with logic to parse and create stream and processor entities declared in a dew computing scenario descriptor file</w:t>
+                      </w:r>
+                    </w:p>
+                  </w:txbxContent>
+                </v:textbox>
+                <w10:wrap type="square" side="largest"/>
+              </v:rect>
+            </w:pict>
+          </mc:Fallback>
+        </mc:AlternateContent>
+      </w:r>
+    </w:p>
+    <w:p>
+      <w:pPr>
+        <w:pStyle w:val="Normal"/>
+        <w:widowControl/>
+        <w:suppressAutoHyphens w:val="true"/>
+        <w:bidi w:val="0"/>
+        <w:spacing w:lineRule="auto" w:line="240" w:before="0" w:after="0"/>
+        <w:ind w:left="0" w:right="0" w:firstLine="360"/>
+        <w:contextualSpacing/>
+        <w:jc w:val="left"/>
+        <w:rPr>
+          <w:rFonts w:ascii="Arial" w:hAnsi="Arial" w:cs="Arial"/>
+          <w:bCs/>
+          <w:iCs/>
+          <w:sz w:val="22"/>
+          <w:szCs w:val="22"/>
+        </w:rPr>
+      </w:pPr>
+      <w:r>
+        <w:rPr>
+          <w:rFonts w:cs="Arial" w:ascii="Arial" w:hAnsi="Arial"/>
+          <w:bCs/>
+          <w:iCs/>
+          <w:sz w:val="22"/>
+          <w:szCs w:val="22"/>
+        </w:rPr>
+        <w:t xml:space="preserve">Figure 3 </w:t>
+      </w:r>
+      <w:r>
+        <w:rPr>
+          <w:rFonts w:cs="Arial" w:ascii="Arial" w:hAnsi="Arial"/>
+          <w:bCs/>
+          <w:iCs/>
+          <w:sz w:val="22"/>
+          <w:szCs w:val="22"/>
+        </w:rPr>
+        <w:t>shows</w:t>
+      </w:r>
+      <w:r>
+        <w:rPr>
+          <w:rFonts w:cs="Arial" w:ascii="Arial" w:hAnsi="Arial"/>
+          <w:bCs/>
+          <w:iCs/>
+          <w:sz w:val="22"/>
+          <w:szCs w:val="22"/>
+        </w:rPr>
+        <w:t xml:space="preserve"> a code snippet of </w:t>
+      </w:r>
+      <w:r>
+        <w:rPr>
+          <w:rFonts w:cs="Arial" w:ascii="Arial" w:hAnsi="Arial"/>
+          <w:bCs/>
+          <w:iCs/>
+          <w:sz w:val="22"/>
+          <w:szCs w:val="22"/>
+        </w:rPr>
+        <w:t>src/scnrunner/</w:t>
+      </w:r>
+      <w:r>
+        <w:rPr>
+          <w:rFonts w:cs="Arial" w:ascii="Arial" w:hAnsi="Arial"/>
+          <w:bCs/>
+          <w:iCs/>
+          <w:sz w:val="22"/>
+          <w:szCs w:val="22"/>
+        </w:rPr>
+        <w:t xml:space="preserve">dew_runner.py, the </w:t>
+      </w:r>
+      <w:r>
+        <w:rPr>
+          <w:rFonts w:cs="Arial" w:ascii="Arial" w:hAnsi="Arial"/>
+          <w:bCs/>
+          <w:iCs/>
+          <w:sz w:val="22"/>
+          <w:szCs w:val="22"/>
+        </w:rPr>
+        <w:t>module</w:t>
+      </w:r>
+      <w:r>
+        <w:rPr>
+          <w:rFonts w:cs="Arial" w:ascii="Arial" w:hAnsi="Arial"/>
+          <w:bCs/>
+          <w:iCs/>
+          <w:sz w:val="22"/>
+          <w:szCs w:val="22"/>
+        </w:rPr>
+        <w:t xml:space="preserve"> </w:t>
+      </w:r>
+      <w:r>
+        <w:rPr>
+          <w:rFonts w:cs="Arial" w:ascii="Arial" w:hAnsi="Arial"/>
+          <w:bCs/>
+          <w:iCs/>
+          <w:sz w:val="22"/>
+          <w:szCs w:val="22"/>
+        </w:rPr>
+        <w:t xml:space="preserve">with the main method </w:t>
+      </w:r>
+      <w:r>
+        <w:rPr>
+          <w:rFonts w:cs="Arial" w:ascii="Arial" w:hAnsi="Arial"/>
+          <w:bCs/>
+          <w:iCs/>
+          <w:sz w:val="22"/>
+          <w:szCs w:val="22"/>
+        </w:rPr>
+        <w:t xml:space="preserve">of scnrunner project. From line 1 to 9 there </w:t>
+      </w:r>
+      <w:r>
+        <w:rPr>
+          <w:rFonts w:cs="Arial" w:ascii="Arial" w:hAnsi="Arial"/>
+          <w:bCs/>
+          <w:iCs/>
+          <w:sz w:val="22"/>
+          <w:szCs w:val="22"/>
+        </w:rPr>
+        <w:t>is</w:t>
+      </w:r>
+      <w:r>
+        <w:rPr>
+          <w:rFonts w:cs="Arial" w:ascii="Arial" w:hAnsi="Arial"/>
+          <w:bCs/>
+          <w:iCs/>
+          <w:sz w:val="22"/>
+          <w:szCs w:val="22"/>
+        </w:rPr>
+        <w:t xml:space="preserve"> logic to parse the supplied dew computing scenario json file and create the corresponding stream and processor objects. Besides, at line 8, a shared queue is created (and passed </w:t>
+      </w:r>
+      <w:r>
+        <w:rPr>
+          <w:rFonts w:cs="Arial" w:ascii="Arial" w:hAnsi="Arial"/>
+          <w:bCs/>
+          <w:iCs/>
+          <w:sz w:val="22"/>
+          <w:szCs w:val="22"/>
+        </w:rPr>
+        <w:t>as argument in the constructor of build_stream method</w:t>
+      </w:r>
+      <w:r>
+        <w:rPr>
+          <w:rFonts w:cs="Arial" w:ascii="Arial" w:hAnsi="Arial"/>
+          <w:bCs/>
+          <w:iCs/>
+          <w:sz w:val="22"/>
+          <w:szCs w:val="22"/>
+        </w:rPr>
+        <w:t xml:space="preserve">) to enable stream and processor entities communicate using a producer-consumer pattern. Stream entity which acts as </w:t>
+      </w:r>
+      <w:r>
+        <w:rPr>
+          <w:rFonts w:cs="Arial" w:ascii="Arial" w:hAnsi="Arial"/>
+          <w:bCs/>
+          <w:iCs/>
+          <w:sz w:val="22"/>
+          <w:szCs w:val="22"/>
+        </w:rPr>
+        <w:t>an</w:t>
+      </w:r>
+      <w:r>
+        <w:rPr>
+          <w:rFonts w:cs="Arial" w:ascii="Arial" w:hAnsi="Arial"/>
+          <w:bCs/>
+          <w:iCs/>
+          <w:sz w:val="22"/>
+          <w:szCs w:val="22"/>
+        </w:rPr>
+        <w:t xml:space="preserve"> items producer runs in a separate thread which is started upon invocation </w:t>
+      </w:r>
+      <w:r>
+        <w:rPr>
+          <w:rFonts w:cs="Arial" w:ascii="Arial" w:hAnsi="Arial"/>
+          <w:bCs/>
+          <w:iCs/>
+          <w:sz w:val="22"/>
+          <w:szCs w:val="22"/>
+        </w:rPr>
+        <w:t>of</w:t>
+      </w:r>
+      <w:r>
+        <w:rPr>
+          <w:rFonts w:cs="Arial" w:ascii="Arial" w:hAnsi="Arial"/>
+          <w:bCs/>
+          <w:iCs/>
+          <w:sz w:val="22"/>
+          <w:szCs w:val="22"/>
+        </w:rPr>
+        <w:t xml:space="preserve"> </w:t>
+      </w:r>
+      <w:r>
+        <w:rPr>
+          <w:rFonts w:cs="Arial" w:ascii="Arial" w:hAnsi="Arial"/>
+          <w:bCs/>
+          <w:i/>
+          <w:iCs/>
+          <w:sz w:val="22"/>
+          <w:szCs w:val="22"/>
+        </w:rPr>
+        <w:t>stream.yield_items()</w:t>
+      </w:r>
+      <w:r>
+        <w:rPr>
+          <w:rFonts w:cs="Arial" w:ascii="Arial" w:hAnsi="Arial"/>
+          <w:bCs/>
+          <w:iCs/>
+          <w:sz w:val="22"/>
+          <w:szCs w:val="22"/>
+        </w:rPr>
+        <w:t xml:space="preserve"> at line 11. Futhermore, processor entity runs in the main thread consumming items from the shared queue when invocation to </w:t>
+      </w:r>
+      <w:r>
+        <w:rPr>
+          <w:rFonts w:cs="Arial" w:ascii="Arial" w:hAnsi="Arial"/>
+          <w:bCs/>
+          <w:i/>
+          <w:iCs/>
+          <w:sz w:val="22"/>
+          <w:szCs w:val="22"/>
+        </w:rPr>
+        <w:t>jobs_queue.get()</w:t>
+      </w:r>
+      <w:r>
+        <w:rPr>
+          <w:rFonts w:cs="Arial" w:ascii="Arial" w:hAnsi="Arial"/>
+          <w:bCs/>
+          <w:iCs/>
+          <w:sz w:val="22"/>
+          <w:szCs w:val="22"/>
+        </w:rPr>
+        <w:t xml:space="preserve"> is done at line 15.</w:t>
+      </w:r>
+    </w:p>
+    <w:p>
+      <w:pPr>
+        <w:pStyle w:val="Normal"/>
+        <w:spacing w:lineRule="auto" w:line="240" w:before="0" w:after="0"/>
+        <w:contextualSpacing/>
+        <w:rPr>
+          <w:rFonts w:ascii="Arial" w:hAnsi="Arial" w:cs="Arial"/>
+          <w:bCs/>
+          <w:iCs/>
+          <w:sz w:val="22"/>
+          <w:szCs w:val="22"/>
+        </w:rPr>
+      </w:pPr>
+      <w:r>
+        <w:rPr/>
+        <w:commentReference w:id="10"/>
       </w:r>
     </w:p>
     <w:p>
@@ -5011,14 +6945,54 @@
           <w:szCs w:val="22"/>
         </w:rPr>
       </w:pPr>
-      <w:r>
-        <w:rPr>
-          <w:rFonts w:eastAsia="Calibri" w:cs="Arial" w:ascii="Arial" w:hAnsi="Arial"/>
-          <w:iCs/>
-          <w:sz w:val="22"/>
-          <w:szCs w:val="22"/>
-        </w:rPr>
-        <w:t>Illustrative examples</w:t>
+      <w:commentRangeStart w:id="11"/>
+      <w:r>
+        <w:rPr>
+          <w:rFonts w:eastAsia="Calibri" w:cs="Arial" w:ascii="Arial" w:hAnsi="Arial"/>
+          <w:iCs/>
+          <w:sz w:val="22"/>
+          <w:szCs w:val="22"/>
+        </w:rPr>
+        <w:t>Illustrative ex</w:t>
+      </w:r>
+      <w:r>
+        <w:rPr>
+          <w:rFonts w:eastAsia="Calibri" w:cs="Arial" w:ascii="Arial" w:hAnsi="Arial"/>
+          <w:iCs/>
+          <w:sz w:val="22"/>
+          <w:szCs w:val="22"/>
+        </w:rPr>
+        <w:commentReference w:id="12"/>
+      </w:r>
+      <w:r>
+        <w:rPr>
+          <w:rFonts w:eastAsia="Calibri" w:cs="Arial" w:ascii="Arial" w:hAnsi="Arial"/>
+          <w:iCs/>
+          <w:sz w:val="22"/>
+          <w:szCs w:val="22"/>
+        </w:rPr>
+        <w:t>ample</w:t>
+      </w:r>
+      <w:r>
+        <w:rPr>
+          <w:rFonts w:eastAsia="Calibri" w:cs="Arial" w:ascii="Arial" w:hAnsi="Arial"/>
+          <w:iCs/>
+          <w:sz w:val="22"/>
+          <w:szCs w:val="22"/>
+        </w:rPr>
+      </w:r>
+      <w:commentRangeEnd w:id="11"/>
+      <w:r>
+        <w:commentReference w:id="11"/>
+      </w:r>
+      <w:r>
+        <w:rPr>
+          <w:rFonts w:eastAsia="Calibri" w:cs="Arial" w:ascii="Arial" w:hAnsi="Arial"/>
+          <w:iCs/>
+          <w:sz w:val="22"/>
+          <w:szCs w:val="22"/>
+        </w:rPr>
+        <w:commentReference w:id="13"/>
       </w:r>
     </w:p>
     <w:p>
@@ -5046,24 +7020,591 @@
     <w:p>
       <w:pPr>
         <w:pStyle w:val="Normal"/>
+        <w:widowControl/>
+        <w:suppressAutoHyphens w:val="true"/>
+        <w:bidi w:val="0"/>
         <w:spacing w:lineRule="auto" w:line="240" w:before="0" w:after="0"/>
-        <w:ind w:left="360" w:hanging="359"/>
+        <w:ind w:left="0" w:right="0" w:firstLine="360"/>
         <w:contextualSpacing/>
-        <w:rPr>
-          <w:rFonts w:ascii="Arial" w:hAnsi="Arial" w:eastAsia="Calibri" w:cs="Arial"/>
-          <w:iCs/>
-          <w:sz w:val="22"/>
-          <w:szCs w:val="22"/>
-        </w:rPr>
-      </w:pPr>
-      <w:r>
-        <w:rPr>
-          <w:rFonts w:eastAsia="Calibri" w:cs="Arial" w:ascii="Arial" w:hAnsi="Arial"/>
-          <w:iCs/>
-          <w:sz w:val="22"/>
-          <w:szCs w:val="22"/>
-        </w:rPr>
-        <w:t>Aca para mi hay que hacer enfasis en scnrunner … por ejemplo, meter un archivo de configuracion de ciertos parametros, y ver lo que da como salida el tool</w:t>
+        <w:jc w:val="both"/>
+        <w:rPr/>
+      </w:pPr>
+      <w:r>
+        <w:rPr>
+          <w:rFonts w:eastAsia="Calibri" w:cs="Arial" w:ascii="Arial" w:hAnsi="Arial"/>
+          <w:iCs/>
+          <w:sz w:val="22"/>
+          <w:szCs w:val="22"/>
+        </w:rPr>
+        <w:t xml:space="preserve">Figure 4 shows an example of a dew computing scenario configuration file. The </w:t>
+      </w:r>
+      <w:r>
+        <w:rPr>
+          <w:rFonts w:eastAsia="Calibri" w:cs="Arial" w:ascii="Arial" w:hAnsi="Arial"/>
+          <w:i/>
+          <w:iCs/>
+          <w:sz w:val="22"/>
+          <w:szCs w:val="22"/>
+        </w:rPr>
+        <w:t>src/scnrunner/run.sh</w:t>
+      </w:r>
+      <w:r>
+        <w:rPr>
+          <w:rFonts w:eastAsia="Calibri" w:cs="Arial" w:ascii="Arial" w:hAnsi="Arial"/>
+          <w:iCs/>
+          <w:sz w:val="22"/>
+          <w:szCs w:val="22"/>
+        </w:rPr>
+        <w:t xml:space="preserve"> bash script accepts a directory path </w:t>
+      </w:r>
+      <w:r>
+        <w:rPr>
+          <w:rFonts w:eastAsia="Calibri" w:cs="Arial" w:ascii="Arial" w:hAnsi="Arial"/>
+          <w:iCs/>
+          <w:sz w:val="22"/>
+          <w:szCs w:val="22"/>
+        </w:rPr>
+        <w:t>with</w:t>
+      </w:r>
+      <w:r>
+        <w:rPr>
+          <w:rFonts w:eastAsia="Calibri" w:cs="Arial" w:ascii="Arial" w:hAnsi="Arial"/>
+          <w:iCs/>
+          <w:sz w:val="22"/>
+          <w:szCs w:val="22"/>
+        </w:rPr>
+        <w:t xml:space="preserve"> at least one of these JSON format</w:t>
+      </w:r>
+      <w:r>
+        <w:rPr>
+          <w:rFonts w:eastAsia="Calibri" w:cs="Arial" w:ascii="Arial" w:hAnsi="Arial"/>
+          <w:iCs/>
+          <w:sz w:val="22"/>
+          <w:szCs w:val="22"/>
+        </w:rPr>
+        <w:t>ted</w:t>
+      </w:r>
+      <w:r>
+        <w:rPr>
+          <w:rFonts w:eastAsia="Calibri" w:cs="Arial" w:ascii="Arial" w:hAnsi="Arial"/>
+          <w:iCs/>
+          <w:sz w:val="22"/>
+          <w:szCs w:val="22"/>
+        </w:rPr>
+        <w:t xml:space="preserve"> files. </w:t>
+      </w:r>
+      <w:r>
+        <w:rPr>
+          <w:rFonts w:eastAsia="Calibri" w:cs="Arial" w:ascii="Arial" w:hAnsi="Arial"/>
+          <w:i/>
+          <w:iCs/>
+          <w:sz w:val="22"/>
+          <w:szCs w:val="22"/>
+        </w:rPr>
+        <w:t>s</w:t>
+      </w:r>
+      <w:r>
+        <w:rPr>
+          <w:rFonts w:eastAsia="Calibri" w:cs="Arial" w:ascii="Arial" w:hAnsi="Arial"/>
+          <w:i/>
+          <w:iCs/>
+          <w:sz w:val="22"/>
+          <w:szCs w:val="22"/>
+        </w:rPr>
+        <w:t>cn_id</w:t>
+      </w:r>
+      <w:r>
+        <w:rPr>
+          <w:rFonts w:eastAsia="Calibri" w:cs="Arial" w:ascii="Arial" w:hAnsi="Arial"/>
+          <w:iCs/>
+          <w:sz w:val="22"/>
+          <w:szCs w:val="22"/>
+        </w:rPr>
+        <w:t xml:space="preserve"> </w:t>
+      </w:r>
+      <w:r>
+        <w:rPr>
+          <w:rFonts w:eastAsia="Calibri" w:cs="Arial" w:ascii="Arial" w:hAnsi="Arial"/>
+          <w:iCs/>
+          <w:sz w:val="22"/>
+          <w:szCs w:val="22"/>
+        </w:rPr>
+        <w:t xml:space="preserve">filed </w:t>
+      </w:r>
+      <w:r>
+        <w:rPr>
+          <w:rFonts w:eastAsia="Calibri" w:cs="Arial" w:ascii="Arial" w:hAnsi="Arial"/>
+          <w:iCs/>
+          <w:sz w:val="22"/>
+          <w:szCs w:val="22"/>
+        </w:rPr>
+        <w:t>is a user defined string t</w:t>
+      </w:r>
+      <w:r>
+        <w:rPr>
+          <w:rFonts w:eastAsia="Calibri" w:cs="Arial" w:ascii="Arial" w:hAnsi="Arial"/>
+          <w:iCs/>
+          <w:sz w:val="22"/>
+          <w:szCs w:val="22"/>
+        </w:rPr>
+        <w:t>o</w:t>
+      </w:r>
+      <w:r>
+        <w:rPr>
+          <w:rFonts w:eastAsia="Calibri" w:cs="Arial" w:ascii="Arial" w:hAnsi="Arial"/>
+          <w:iCs/>
+          <w:sz w:val="22"/>
+          <w:szCs w:val="22"/>
+        </w:rPr>
+        <w:t xml:space="preserve"> identif</w:t>
+      </w:r>
+      <w:r>
+        <w:rPr>
+          <w:rFonts w:eastAsia="Calibri" w:cs="Arial" w:ascii="Arial" w:hAnsi="Arial"/>
+          <w:iCs/>
+          <w:sz w:val="22"/>
+          <w:szCs w:val="22"/>
+        </w:rPr>
+        <w:t>y</w:t>
+      </w:r>
+      <w:r>
+        <w:rPr>
+          <w:rFonts w:eastAsia="Calibri" w:cs="Arial" w:ascii="Arial" w:hAnsi="Arial"/>
+          <w:iCs/>
+          <w:sz w:val="22"/>
+          <w:szCs w:val="22"/>
+        </w:rPr>
+        <w:t xml:space="preserve"> an scenario.  As can be seen in lines 4 and 5, the string is used to conform the results directory name and </w:t>
+      </w:r>
+      <w:r>
+        <w:rPr>
+          <w:rFonts w:eastAsia="Calibri" w:cs="Arial" w:ascii="Arial" w:hAnsi="Arial"/>
+          <w:iCs/>
+          <w:sz w:val="22"/>
+          <w:szCs w:val="22"/>
+        </w:rPr>
+        <w:t xml:space="preserve">an </w:t>
+      </w:r>
+      <w:r>
+        <w:rPr>
+          <w:rFonts w:eastAsia="Calibri" w:cs="Arial" w:ascii="Arial" w:hAnsi="Arial"/>
+          <w:iCs/>
+          <w:sz w:val="22"/>
+          <w:szCs w:val="22"/>
+        </w:rPr>
+        <w:t xml:space="preserve">output log file name, </w:t>
+      </w:r>
+      <w:r>
+        <w:rPr>
+          <w:rFonts w:eastAsia="Calibri" w:cs="Arial" w:ascii="Arial" w:hAnsi="Arial"/>
+          <w:iCs/>
+          <w:sz w:val="22"/>
+          <w:szCs w:val="22"/>
+        </w:rPr>
+        <w:t xml:space="preserve">all created by the platform and where it stores </w:t>
+      </w:r>
+      <w:r>
+        <w:rPr>
+          <w:rFonts w:eastAsia="Calibri" w:cs="Arial" w:ascii="Arial" w:hAnsi="Arial"/>
+          <w:iCs/>
+          <w:sz w:val="22"/>
+          <w:szCs w:val="22"/>
+        </w:rPr>
+        <w:t xml:space="preserve">scenario execution </w:t>
+      </w:r>
+      <w:r>
+        <w:rPr>
+          <w:rFonts w:eastAsia="Calibri" w:cs="Arial" w:ascii="Arial" w:hAnsi="Arial"/>
+          <w:iCs/>
+          <w:sz w:val="22"/>
+          <w:szCs w:val="22"/>
+        </w:rPr>
+        <w:t>related</w:t>
+      </w:r>
+      <w:r>
+        <w:rPr>
+          <w:rFonts w:eastAsia="Calibri" w:cs="Arial" w:ascii="Arial" w:hAnsi="Arial"/>
+          <w:iCs/>
+          <w:sz w:val="22"/>
+          <w:szCs w:val="22"/>
+        </w:rPr>
+        <w:t xml:space="preserve"> </w:t>
+      </w:r>
+      <w:r>
+        <w:rPr>
+          <w:rFonts w:eastAsia="Calibri" w:cs="Arial" w:ascii="Arial" w:hAnsi="Arial"/>
+          <w:iCs/>
+          <w:sz w:val="22"/>
+          <w:szCs w:val="22"/>
+        </w:rPr>
+        <w:t>information</w:t>
+      </w:r>
+      <w:r>
+        <w:rPr>
+          <w:rFonts w:eastAsia="Calibri" w:cs="Arial" w:ascii="Arial" w:hAnsi="Arial"/>
+          <w:iCs/>
+          <w:sz w:val="22"/>
+          <w:szCs w:val="22"/>
+        </w:rPr>
+        <w:t>. From line 6 to 2</w:t>
+      </w:r>
+      <w:r>
+        <w:rPr>
+          <w:rFonts w:eastAsia="Calibri" w:cs="Arial" w:ascii="Arial" w:hAnsi="Arial"/>
+          <w:iCs/>
+          <w:sz w:val="22"/>
+          <w:szCs w:val="22"/>
+        </w:rPr>
+        <w:t>0</w:t>
+      </w:r>
+      <w:r>
+        <w:rPr>
+          <w:rFonts w:eastAsia="Calibri" w:cs="Arial" w:ascii="Arial" w:hAnsi="Arial"/>
+          <w:iCs/>
+          <w:sz w:val="22"/>
+          <w:szCs w:val="22"/>
+        </w:rPr>
+        <w:t xml:space="preserve">, </w:t>
+      </w:r>
+      <w:r>
+        <w:rPr>
+          <w:rFonts w:eastAsia="Calibri" w:cs="Arial" w:ascii="Arial" w:hAnsi="Arial"/>
+          <w:iCs/>
+          <w:sz w:val="22"/>
+          <w:szCs w:val="22"/>
+        </w:rPr>
+        <w:t>the JSON contains</w:t>
+      </w:r>
+      <w:r>
+        <w:rPr>
+          <w:rFonts w:eastAsia="Calibri" w:cs="Arial" w:ascii="Arial" w:hAnsi="Arial"/>
+          <w:iCs/>
+          <w:sz w:val="22"/>
+          <w:szCs w:val="22"/>
+        </w:rPr>
+        <w:t xml:space="preserve"> configuration </w:t>
+      </w:r>
+      <w:r>
+        <w:rPr>
+          <w:rFonts w:eastAsia="Calibri" w:cs="Arial" w:ascii="Arial" w:hAnsi="Arial"/>
+          <w:iCs/>
+          <w:sz w:val="22"/>
+          <w:szCs w:val="22"/>
+        </w:rPr>
+        <w:t xml:space="preserve">parameters </w:t>
+      </w:r>
+      <w:r>
+        <w:rPr>
+          <w:rFonts w:eastAsia="Calibri" w:cs="Arial" w:ascii="Arial" w:hAnsi="Arial"/>
+          <w:iCs/>
+          <w:sz w:val="22"/>
+          <w:szCs w:val="22"/>
+        </w:rPr>
+        <w:t xml:space="preserve">of the stream entity mentioned in Section 2.3. For instance, </w:t>
+      </w:r>
+      <w:r>
+        <w:rPr>
+          <w:rFonts w:eastAsia="Calibri" w:cs="Arial" w:ascii="Arial" w:hAnsi="Arial"/>
+          <w:i/>
+          <w:iCs/>
+          <w:sz w:val="22"/>
+          <w:szCs w:val="22"/>
+        </w:rPr>
+        <w:t>img_folder</w:t>
+      </w:r>
+      <w:r>
+        <w:rPr>
+          <w:rFonts w:eastAsia="Calibri" w:cs="Arial" w:ascii="Arial" w:hAnsi="Arial"/>
+          <w:iCs/>
+          <w:sz w:val="22"/>
+          <w:szCs w:val="22"/>
+        </w:rPr>
+        <w:t xml:space="preserve"> indicates the path where input images are located within the filesystem, </w:t>
+      </w:r>
+      <w:r>
+        <w:rPr>
+          <w:rFonts w:eastAsia="Calibri" w:cs="Arial" w:ascii="Arial" w:hAnsi="Arial"/>
+          <w:i/>
+          <w:iCs/>
+          <w:sz w:val="22"/>
+          <w:szCs w:val="22"/>
+        </w:rPr>
+        <w:t>per_job_frames</w:t>
+      </w:r>
+      <w:r>
+        <w:rPr>
+          <w:rFonts w:eastAsia="Calibri" w:cs="Arial" w:ascii="Arial" w:hAnsi="Arial"/>
+          <w:iCs/>
+          <w:sz w:val="22"/>
+          <w:szCs w:val="22"/>
+        </w:rPr>
+        <w:t xml:space="preserve">, </w:t>
+      </w:r>
+      <w:r>
+        <w:rPr>
+          <w:rFonts w:eastAsia="Calibri" w:cs="Arial" w:ascii="Arial" w:hAnsi="Arial"/>
+          <w:i/>
+          <w:iCs/>
+          <w:sz w:val="22"/>
+          <w:szCs w:val="22"/>
+        </w:rPr>
+        <w:t>per_burst_jobs</w:t>
+      </w:r>
+      <w:r>
+        <w:rPr>
+          <w:rFonts w:eastAsia="Calibri" w:cs="Arial" w:ascii="Arial" w:hAnsi="Arial"/>
+          <w:iCs/>
+          <w:sz w:val="22"/>
+          <w:szCs w:val="22"/>
+        </w:rPr>
+        <w:t xml:space="preserve">, </w:t>
+      </w:r>
+      <w:r>
+        <w:rPr>
+          <w:rFonts w:eastAsia="Calibri" w:cs="Arial" w:ascii="Arial" w:hAnsi="Arial"/>
+          <w:i/>
+          <w:iCs/>
+          <w:sz w:val="22"/>
+          <w:szCs w:val="22"/>
+        </w:rPr>
+        <w:t>millis_btw_jobs</w:t>
+      </w:r>
+      <w:r>
+        <w:rPr>
+          <w:rFonts w:eastAsia="Calibri" w:cs="Arial" w:ascii="Arial" w:hAnsi="Arial"/>
+          <w:iCs/>
+          <w:sz w:val="22"/>
+          <w:szCs w:val="22"/>
+        </w:rPr>
+        <w:t xml:space="preserve"> and </w:t>
+      </w:r>
+      <w:r>
+        <w:rPr>
+          <w:rFonts w:eastAsia="Calibri" w:cs="Arial" w:ascii="Arial" w:hAnsi="Arial"/>
+          <w:i/>
+          <w:iCs/>
+          <w:sz w:val="22"/>
+          <w:szCs w:val="22"/>
+        </w:rPr>
+        <w:t>millis_btw_bursts</w:t>
+      </w:r>
+      <w:r>
+        <w:rPr>
+          <w:rFonts w:eastAsia="Calibri" w:cs="Arial" w:ascii="Arial" w:hAnsi="Arial"/>
+          <w:iCs/>
+          <w:sz w:val="22"/>
+          <w:szCs w:val="22"/>
+        </w:rPr>
+        <w:t xml:space="preserve"> are parameters used to </w:t>
+      </w:r>
+      <w:r>
+        <w:rPr>
+          <w:rFonts w:eastAsia="Calibri" w:cs="Arial" w:ascii="Arial" w:hAnsi="Arial"/>
+          <w:iCs/>
+          <w:sz w:val="22"/>
+          <w:szCs w:val="22"/>
+        </w:rPr>
+        <w:t>shape</w:t>
+      </w:r>
+      <w:r>
+        <w:rPr>
+          <w:rFonts w:eastAsia="Calibri" w:cs="Arial" w:ascii="Arial" w:hAnsi="Arial"/>
+          <w:iCs/>
+          <w:sz w:val="22"/>
+          <w:szCs w:val="22"/>
+        </w:rPr>
+        <w:t xml:space="preserve"> the </w:t>
+      </w:r>
+      <w:r>
+        <w:rPr>
+          <w:rFonts w:eastAsia="Calibri" w:cs="Arial" w:ascii="Arial" w:hAnsi="Arial"/>
+          <w:iCs/>
+          <w:sz w:val="22"/>
+          <w:szCs w:val="22"/>
+        </w:rPr>
+        <w:t xml:space="preserve">stream </w:t>
+      </w:r>
+      <w:r>
+        <w:rPr>
+          <w:rFonts w:eastAsia="Calibri" w:cs="Arial" w:ascii="Arial" w:hAnsi="Arial"/>
+          <w:iCs/>
+          <w:sz w:val="22"/>
+          <w:szCs w:val="22"/>
+        </w:rPr>
+        <w:t>speed</w:t>
+      </w:r>
+      <w:r>
+        <w:rPr>
+          <w:rFonts w:eastAsia="Calibri" w:cs="Arial" w:ascii="Arial" w:hAnsi="Arial"/>
+          <w:iCs/>
+          <w:sz w:val="22"/>
+          <w:szCs w:val="22"/>
+        </w:rPr>
+        <w:t xml:space="preserve"> </w:t>
+      </w:r>
+      <w:r>
+        <w:rPr>
+          <w:rFonts w:eastAsia="Calibri" w:cs="Arial" w:ascii="Arial" w:hAnsi="Arial"/>
+          <w:iCs/>
+          <w:sz w:val="22"/>
+          <w:szCs w:val="22"/>
+        </w:rPr>
+        <w:t xml:space="preserve">and load </w:t>
+      </w:r>
+      <w:r>
+        <w:rPr>
+          <w:rFonts w:eastAsia="Calibri" w:cs="Arial" w:ascii="Arial" w:hAnsi="Arial"/>
+          <w:iCs/>
+          <w:sz w:val="22"/>
+          <w:szCs w:val="22"/>
+        </w:rPr>
+        <w:t>introduced to the system</w:t>
+      </w:r>
+      <w:r>
+        <w:rPr>
+          <w:rFonts w:eastAsia="Calibri" w:cs="Arial" w:ascii="Arial" w:hAnsi="Arial"/>
+          <w:iCs/>
+          <w:sz w:val="22"/>
+          <w:szCs w:val="22"/>
+        </w:rPr>
+        <w:t xml:space="preserve">. </w:t>
+      </w:r>
+      <w:r>
+        <w:rPr>
+          <w:rFonts w:eastAsia="Calibri" w:cs="Arial" w:ascii="Arial" w:hAnsi="Arial"/>
+          <w:iCs/>
+          <w:sz w:val="22"/>
+          <w:szCs w:val="22"/>
+        </w:rPr>
+        <w:t xml:space="preserve">In the example, jobs are composed of 30 consecutive frames and these jobs are generated every one second </w:t>
+      </w:r>
+      <w:r>
+        <w:rPr>
+          <w:rFonts w:eastAsia="Calibri" w:cs="Arial" w:ascii="Arial" w:hAnsi="Arial"/>
+          <w:iCs/>
+          <w:sz w:val="22"/>
+          <w:szCs w:val="22"/>
+        </w:rPr>
+        <w:t xml:space="preserve">(millis_btw_bursts). </w:t>
+      </w:r>
+      <w:r>
+        <w:rPr>
+          <w:rFonts w:eastAsia="Calibri" w:cs="Arial" w:ascii="Arial" w:hAnsi="Arial"/>
+          <w:iCs/>
+          <w:sz w:val="22"/>
+          <w:szCs w:val="22"/>
+        </w:rPr>
+        <w:t>J</w:t>
+      </w:r>
+      <w:r>
+        <w:rPr>
+          <w:rFonts w:eastAsia="Calibri" w:cs="Arial" w:ascii="Arial" w:hAnsi="Arial"/>
+          <w:iCs/>
+          <w:sz w:val="22"/>
+          <w:szCs w:val="22"/>
+        </w:rPr>
+        <w:t>obs generation finishes when</w:t>
+      </w:r>
+      <w:r>
+        <w:rPr>
+          <w:rFonts w:eastAsia="Calibri" w:cs="Arial" w:ascii="Arial" w:hAnsi="Arial"/>
+          <w:iCs/>
+          <w:sz w:val="22"/>
+          <w:szCs w:val="22"/>
+        </w:rPr>
+        <w:t xml:space="preserve"> </w:t>
+      </w:r>
+      <w:r>
+        <w:rPr>
+          <w:rFonts w:eastAsia="Calibri" w:cs="Arial" w:ascii="Arial" w:hAnsi="Arial"/>
+          <w:iCs/>
+          <w:sz w:val="22"/>
+          <w:szCs w:val="22"/>
+        </w:rPr>
+        <w:t>consumming</w:t>
+      </w:r>
+      <w:r>
+        <w:rPr>
+          <w:rFonts w:eastAsia="Calibri" w:cs="Arial" w:ascii="Arial" w:hAnsi="Arial"/>
+          <w:iCs/>
+          <w:sz w:val="22"/>
+          <w:szCs w:val="22"/>
+        </w:rPr>
+        <w:t xml:space="preserve"> all images</w:t>
+      </w:r>
+      <w:r>
+        <w:rPr>
+          <w:rFonts w:eastAsia="Calibri" w:cs="Arial" w:ascii="Arial" w:hAnsi="Arial"/>
+          <w:iCs/>
+          <w:sz w:val="22"/>
+          <w:szCs w:val="22"/>
+        </w:rPr>
+        <w:t xml:space="preserve"> </w:t>
+      </w:r>
+      <w:r>
+        <w:rPr>
+          <w:rFonts w:eastAsia="Calibri" w:cs="Arial" w:ascii="Arial" w:hAnsi="Arial"/>
+          <w:iCs/>
+          <w:sz w:val="22"/>
+          <w:szCs w:val="22"/>
+        </w:rPr>
+        <w:t>of</w:t>
+      </w:r>
+      <w:r>
+        <w:rPr>
+          <w:rFonts w:eastAsia="Calibri" w:cs="Arial" w:ascii="Arial" w:hAnsi="Arial"/>
+          <w:iCs/>
+          <w:sz w:val="22"/>
+          <w:szCs w:val="22"/>
+        </w:rPr>
+        <w:t xml:space="preserve"> </w:t>
+      </w:r>
+      <w:r>
+        <w:rPr>
+          <w:rFonts w:eastAsia="Calibri" w:cs="Arial" w:ascii="Arial" w:hAnsi="Arial"/>
+          <w:i/>
+          <w:iCs/>
+          <w:sz w:val="22"/>
+          <w:szCs w:val="22"/>
+        </w:rPr>
+        <w:t>img_folder</w:t>
+      </w:r>
+      <w:r>
+        <w:rPr>
+          <w:rFonts w:eastAsia="Calibri" w:cs="Arial" w:ascii="Arial" w:hAnsi="Arial"/>
+          <w:iCs/>
+          <w:sz w:val="22"/>
+          <w:szCs w:val="22"/>
+        </w:rPr>
+        <w:t xml:space="preserve">. </w:t>
+      </w:r>
+      <w:r>
+        <w:rPr>
+          <w:rFonts w:eastAsia="Calibri" w:cs="Arial" w:ascii="Arial" w:hAnsi="Arial"/>
+          <w:iCs/>
+          <w:sz w:val="22"/>
+          <w:szCs w:val="22"/>
+        </w:rPr>
+        <w:t xml:space="preserve">Images are served to Normapp through an HTTP server which can be access through the port specified in line 16. From line 17 to 20 it is configured the python class which is dynamically loaded by the platform whose resposibility is to create the next job item every time the </w:t>
+      </w:r>
+      <w:r>
+        <w:rPr>
+          <w:rFonts w:eastAsia="Calibri" w:cs="Arial" w:ascii="Arial" w:hAnsi="Arial"/>
+          <w:i/>
+          <w:iCs/>
+          <w:sz w:val="22"/>
+          <w:szCs w:val="22"/>
+        </w:rPr>
+        <w:t>get_item()</w:t>
+      </w:r>
+      <w:r>
+        <w:rPr>
+          <w:rFonts w:eastAsia="Calibri" w:cs="Arial" w:ascii="Arial" w:hAnsi="Arial"/>
+          <w:iCs/>
+          <w:sz w:val="22"/>
+          <w:szCs w:val="22"/>
+        </w:rPr>
+        <w:t xml:space="preserve"> method mentioned in the previous section is invoked by the platform.</w:t>
       </w:r>
     </w:p>
     <w:p>
@@ -5080,12 +7621,207 @@
         </w:rPr>
       </w:pPr>
       <w:r>
-        <w:rPr>
-          <w:rFonts w:eastAsia="Calibri" w:cs="Arial" w:ascii="Arial" w:hAnsi="Arial"/>
-          <w:iCs/>
-          <w:sz w:val="22"/>
-          <w:szCs w:val="22"/>
-        </w:rPr>
+        <w:rPr/>
+      </w:r>
+      <w:r>
+        <mc:AlternateContent>
+          <mc:Choice Requires="wps">
+            <w:drawing>
+              <wp:anchor behindDoc="0" distT="0" distB="0" distL="0" distR="0" simplePos="0" locked="0" layoutInCell="0" allowOverlap="1" relativeHeight="13">
+                <wp:simplePos x="0" y="0"/>
+                <wp:positionH relativeFrom="column">
+                  <wp:posOffset>635</wp:posOffset>
+                </wp:positionH>
+                <wp:positionV relativeFrom="paragraph">
+                  <wp:posOffset>50800</wp:posOffset>
+                </wp:positionV>
+                <wp:extent cx="5942965" cy="5449570"/>
+                <wp:effectExtent l="0" t="0" r="0" b="0"/>
+                <wp:wrapSquare wrapText="largest"/>
+                <wp:docPr id="15" name="Frame4"/>
+                <a:graphic xmlns:a="http://schemas.openxmlformats.org/drawingml/2006/main">
+                  <a:graphicData uri="http://schemas.microsoft.com/office/word/2010/wordprocessingShape">
+                    <wps:wsp>
+                      <wps:cNvSpPr txBox="1"/>
+                      <wps:spPr>
+                        <a:xfrm>
+                          <a:off x="0" y="0"/>
+                          <a:ext cx="5942965" cy="5449570"/>
+                        </a:xfrm>
+                        <a:prstGeom prst="rect"/>
+                        <a:solidFill>
+                          <a:srgbClr val="FFFFFF"/>
+                        </a:solidFill>
+                      </wps:spPr>
+                      <wps:txbx>
+                        <w:txbxContent>
+                          <w:p>
+                            <w:pPr>
+                              <w:pStyle w:val="Figure"/>
+                              <w:spacing w:before="120" w:after="120"/>
+                              <w:rPr/>
+                            </w:pPr>
+                            <w:r>
+                              <w:rPr/>
+                              <w:drawing>
+                                <wp:inline distT="0" distB="0" distL="0" distR="0">
+                                  <wp:extent cx="5942965" cy="5083810"/>
+                                  <wp:effectExtent l="0" t="0" r="0" b="0"/>
+                                  <wp:docPr id="16" name="Image4" descr=""/>
+                                  <wp:cNvGraphicFramePr>
+                                    <a:graphicFrameLocks xmlns:a="http://schemas.openxmlformats.org/drawingml/2006/main" noChangeAspect="1"/>
+                                  </wp:cNvGraphicFramePr>
+                                  <a:graphic xmlns:a="http://schemas.openxmlformats.org/drawingml/2006/main">
+                                    <a:graphicData uri="http://schemas.openxmlformats.org/drawingml/2006/picture">
+                                      <pic:pic xmlns:pic="http://schemas.openxmlformats.org/drawingml/2006/picture">
+                                        <pic:nvPicPr>
+                                          <pic:cNvPr id="16" name="Image4" descr=""/>
+                                          <pic:cNvPicPr>
+                                            <a:picLocks noChangeAspect="1" noChangeArrowheads="1"/>
+                                          </pic:cNvPicPr>
+                                        </pic:nvPicPr>
+                                        <pic:blipFill>
+                                          <a:blip r:embed="rId12"/>
+                                          <a:stretch>
+                                            <a:fillRect/>
+                                          </a:stretch>
+                                        </pic:blipFill>
+                                        <pic:spPr bwMode="auto">
+                                          <a:xfrm>
+                                            <a:off x="0" y="0"/>
+                                            <a:ext cx="5942965" cy="5083810"/>
+                                          </a:xfrm>
+                                          <a:prstGeom prst="rect">
+                                            <a:avLst/>
+                                          </a:prstGeom>
+                                        </pic:spPr>
+                                      </pic:pic>
+                                    </a:graphicData>
+                                  </a:graphic>
+                                </wp:inline>
+                              </w:drawing>
+                              <w:t xml:space="preserve">Figure </w:t>
+                            </w:r>
+                            <w:r>
+                              <w:rPr/>
+                              <w:fldChar w:fldCharType="begin"/>
+                            </w:r>
+                            <w:r>
+                              <w:rPr/>
+                              <w:instrText> SEQ Figure \* ARABIC </w:instrText>
+                            </w:r>
+                            <w:r>
+                              <w:rPr/>
+                              <w:fldChar w:fldCharType="separate"/>
+                            </w:r>
+                            <w:r>
+                              <w:rPr/>
+                              <w:t>4</w:t>
+                            </w:r>
+                            <w:r>
+                              <w:rPr/>
+                              <w:fldChar w:fldCharType="end"/>
+                            </w:r>
+                            <w:r>
+                              <w:rPr/>
+                              <w:t>: Dew Computing scenario file descriptor</w:t>
+                            </w:r>
+                          </w:p>
+                        </w:txbxContent>
+                      </wps:txbx>
+                      <wps:bodyPr anchor="t" lIns="0" tIns="0" rIns="0" bIns="0">
+                        <a:noAutofit/>
+                      </wps:bodyPr>
+                    </wps:wsp>
+                  </a:graphicData>
+                </a:graphic>
+              </wp:anchor>
+            </w:drawing>
+          </mc:Choice>
+          <mc:Fallback>
+            <w:pict>
+              <v:rect style="position:absolute;rotation:0;width:467.95pt;height:429.1pt;mso-wrap-distance-left:0pt;mso-wrap-distance-right:0pt;mso-wrap-distance-top:0pt;mso-wrap-distance-bottom:0pt;margin-top:4pt;mso-position-vertical-relative:text;margin-left:0.05pt;mso-position-horizontal-relative:text">
+                <v:textbox inset="0in,0in,0in,0in">
+                  <w:txbxContent>
+                    <w:p>
+                      <w:pPr>
+                        <w:pStyle w:val="Figure"/>
+                        <w:spacing w:before="120" w:after="120"/>
+                        <w:rPr/>
+                      </w:pPr>
+                      <w:r>
+                        <w:rPr/>
+                        <w:drawing>
+                          <wp:inline distT="0" distB="0" distL="0" distR="0">
+                            <wp:extent cx="5942965" cy="5083810"/>
+                            <wp:effectExtent l="0" t="0" r="0" b="0"/>
+                            <wp:docPr id="17" name="Image4" descr=""/>
+                            <wp:cNvGraphicFramePr>
+                              <a:graphicFrameLocks xmlns:a="http://schemas.openxmlformats.org/drawingml/2006/main" noChangeAspect="1"/>
+                            </wp:cNvGraphicFramePr>
+                            <a:graphic xmlns:a="http://schemas.openxmlformats.org/drawingml/2006/main">
+                              <a:graphicData uri="http://schemas.openxmlformats.org/drawingml/2006/picture">
+                                <pic:pic xmlns:pic="http://schemas.openxmlformats.org/drawingml/2006/picture">
+                                  <pic:nvPicPr>
+                                    <pic:cNvPr id="17" name="Image4" descr=""/>
+                                    <pic:cNvPicPr>
+                                      <a:picLocks noChangeAspect="1" noChangeArrowheads="1"/>
+                                    </pic:cNvPicPr>
+                                  </pic:nvPicPr>
+                                  <pic:blipFill>
+                                    <a:blip r:embed="rId13"/>
+                                    <a:stretch>
+                                      <a:fillRect/>
+                                    </a:stretch>
+                                  </pic:blipFill>
+                                  <pic:spPr bwMode="auto">
+                                    <a:xfrm>
+                                      <a:off x="0" y="0"/>
+                                      <a:ext cx="5942965" cy="5083810"/>
+                                    </a:xfrm>
+                                    <a:prstGeom prst="rect">
+                                      <a:avLst/>
+                                    </a:prstGeom>
+                                  </pic:spPr>
+                                </pic:pic>
+                              </a:graphicData>
+                            </a:graphic>
+                          </wp:inline>
+                        </w:drawing>
+                        <w:t xml:space="preserve">Figure </w:t>
+                      </w:r>
+                      <w:r>
+                        <w:rPr/>
+                        <w:fldChar w:fldCharType="begin"/>
+                      </w:r>
+                      <w:r>
+                        <w:rPr/>
+                        <w:instrText> SEQ Figure \* ARABIC </w:instrText>
+                      </w:r>
+                      <w:r>
+                        <w:rPr/>
+                        <w:fldChar w:fldCharType="separate"/>
+                      </w:r>
+                      <w:r>
+                        <w:rPr/>
+                        <w:t>4</w:t>
+                      </w:r>
+                      <w:r>
+                        <w:rPr/>
+                        <w:fldChar w:fldCharType="end"/>
+                      </w:r>
+                      <w:r>
+                        <w:rPr/>
+                        <w:t>: Dew Computing scenario file descriptor</w:t>
+                      </w:r>
+                    </w:p>
+                  </w:txbxContent>
+                </v:textbox>
+                <w10:wrap type="square" side="largest"/>
+              </v:rect>
+            </w:pict>
+          </mc:Fallback>
+        </mc:AlternateContent>
       </w:r>
     </w:p>
     <w:p>
@@ -5102,77 +7838,862 @@
         </w:rPr>
       </w:pPr>
       <w:r>
-        <w:rPr>
-          <w:rFonts w:eastAsia="Calibri" w:cs="Arial" w:ascii="Arial" w:hAnsi="Arial"/>
-          <w:iCs/>
-          <w:sz w:val="22"/>
-          <w:szCs w:val="22"/>
-        </w:rPr>
+        <w:rPr/>
       </w:r>
     </w:p>
     <w:p>
       <w:pPr>
         <w:pStyle w:val="Normal"/>
+        <w:widowControl/>
+        <w:suppressAutoHyphens w:val="true"/>
+        <w:bidi w:val="0"/>
         <w:spacing w:lineRule="auto" w:line="240" w:before="0" w:after="0"/>
-        <w:ind w:left="360" w:hanging="0"/>
-        <w:rPr>
-          <w:rFonts w:ascii="Arial" w:hAnsi="Arial" w:cs="Arial"/>
+        <w:ind w:left="0" w:right="0" w:firstLine="360"/>
+        <w:contextualSpacing/>
+        <w:jc w:val="left"/>
+        <w:rPr>
+          <w:rFonts w:ascii="Arial" w:hAnsi="Arial" w:eastAsia="Calibri" w:cs="Arial"/>
+          <w:iCs/>
+          <w:sz w:val="22"/>
+          <w:szCs w:val="22"/>
+        </w:rPr>
+      </w:pPr>
+      <w:r>
+        <w:rPr>
+          <w:rFonts w:eastAsia="Calibri" w:cs="Arial" w:ascii="Arial" w:hAnsi="Arial"/>
+          <w:iCs/>
+          <w:sz w:val="22"/>
+          <w:szCs w:val="22"/>
+        </w:rPr>
+        <w:t xml:space="preserve">The </w:t>
+      </w:r>
+      <w:r>
+        <w:rPr>
+          <w:rFonts w:eastAsia="Calibri" w:cs="Arial" w:ascii="Arial" w:hAnsi="Arial"/>
           <w:i/>
+          <w:iCs/>
+          <w:sz w:val="22"/>
+          <w:szCs w:val="22"/>
+        </w:rPr>
+        <w:t>processor</w:t>
+      </w:r>
+      <w:r>
+        <w:rPr>
+          <w:rFonts w:eastAsia="Calibri" w:cs="Arial" w:ascii="Arial" w:hAnsi="Arial"/>
+          <w:iCs/>
+          <w:sz w:val="22"/>
+          <w:szCs w:val="22"/>
+        </w:rPr>
+        <w:t xml:space="preserve"> key is where parameters of the processor entity are configured (</w:t>
+      </w:r>
+      <w:r>
+        <w:rPr>
+          <w:rFonts w:eastAsia="Calibri" w:cs="Arial" w:ascii="Arial" w:hAnsi="Arial"/>
+          <w:iCs/>
+          <w:sz w:val="22"/>
+          <w:szCs w:val="22"/>
+        </w:rPr>
+        <w:t xml:space="preserve">line 26 to </w:t>
+      </w:r>
+      <w:r>
+        <w:rPr>
+          <w:rFonts w:eastAsia="Calibri" w:cs="Arial" w:ascii="Arial" w:hAnsi="Arial"/>
+          <w:iCs/>
+          <w:sz w:val="22"/>
+          <w:szCs w:val="22"/>
+        </w:rPr>
+        <w:t xml:space="preserve">line </w:t>
+      </w:r>
+      <w:r>
+        <w:rPr>
+          <w:rFonts w:eastAsia="Calibri" w:cs="Arial" w:ascii="Arial" w:hAnsi="Arial"/>
+          <w:iCs/>
+          <w:sz w:val="22"/>
+          <w:szCs w:val="22"/>
+        </w:rPr>
+        <w:t>40</w:t>
+      </w:r>
+      <w:r>
+        <w:rPr>
+          <w:rFonts w:eastAsia="Calibri" w:cs="Arial" w:ascii="Arial" w:hAnsi="Arial"/>
+          <w:iCs/>
+          <w:sz w:val="22"/>
+          <w:szCs w:val="22"/>
+        </w:rPr>
+        <w:t xml:space="preserve">). </w:t>
+      </w:r>
+      <w:r>
+        <w:rPr>
+          <w:rFonts w:eastAsia="Calibri" w:cs="Arial" w:ascii="Arial" w:hAnsi="Arial"/>
+          <w:iCs/>
+          <w:sz w:val="22"/>
+          <w:szCs w:val="22"/>
+        </w:rPr>
+        <w:t>More specifically,</w:t>
+      </w:r>
+      <w:r>
+        <w:rPr>
+          <w:rFonts w:eastAsia="Calibri" w:cs="Arial" w:ascii="Arial" w:hAnsi="Arial"/>
+          <w:iCs/>
+          <w:sz w:val="22"/>
+          <w:szCs w:val="22"/>
+        </w:rPr>
+        <w:t xml:space="preserve"> </w:t>
+      </w:r>
+      <w:r>
+        <w:rPr>
+          <w:rFonts w:eastAsia="Calibri" w:cs="Arial" w:ascii="Arial" w:hAnsi="Arial"/>
           <w:i/>
           <w:iCs/>
-          <w:szCs w:val="22"/>
-        </w:rPr>
-      </w:pPr>
-      <w:r>
-        <w:rPr>
-          <w:rFonts w:cs="Arial" w:ascii="Arial" w:hAnsi="Arial"/>
+          <w:sz w:val="22"/>
+          <w:szCs w:val="22"/>
+        </w:rPr>
+        <w:t>hardsupp.mobile_cluster.LabMobileCluster</w:t>
+      </w:r>
+      <w:r>
+        <w:rPr>
+          <w:rFonts w:eastAsia="Calibri" w:cs="Arial" w:ascii="Arial" w:hAnsi="Arial"/>
+          <w:iCs/>
+          <w:sz w:val="22"/>
+          <w:szCs w:val="22"/>
+        </w:rPr>
+        <w:t xml:space="preserve"> class is loaded and instantiate by the platform to perform nodes initialization and jobs scheduling. To accomplish this, the class uses the emanager_server API. Nodes in this case are four smartphones whose model names and init battery level are indicated under the </w:t>
+      </w:r>
+      <w:r>
+        <w:rPr>
+          <w:rFonts w:eastAsia="Calibri" w:cs="Arial" w:ascii="Arial" w:hAnsi="Arial"/>
           <w:i/>
-          <w:szCs w:val="22"/>
-        </w:rPr>
-        <w:t>Provide at least one illustrative example to demonstrate the major functions of your software/code.</w:t>
-      </w:r>
-      <w:r>
-        <w:rPr>
-          <w:rFonts w:cs="Arial" w:ascii="Arial" w:hAnsi="Arial"/>
-          <w:b/>
+          <w:iCs/>
+          <w:sz w:val="22"/>
+          <w:szCs w:val="22"/>
+        </w:rPr>
+        <w:t>devs_batt_init</w:t>
+      </w:r>
+      <w:r>
+        <w:rPr>
+          <w:rFonts w:eastAsia="Calibri" w:cs="Arial" w:ascii="Arial" w:hAnsi="Arial"/>
+          <w:iCs/>
+          <w:sz w:val="22"/>
+          <w:szCs w:val="22"/>
+        </w:rPr>
+        <w:t xml:space="preserve"> key. Battery level are values in the range [0-1] being 0 equivalent to 0% and 100% respectively. Besides, a -1 value is interpreted as “any battery level”. </w:t>
+      </w:r>
+      <w:r>
+        <w:rPr>
+          <w:rFonts w:eastAsia="Calibri" w:cs="Arial" w:ascii="Arial" w:hAnsi="Arial"/>
+          <w:iCs/>
+          <w:sz w:val="22"/>
+          <w:szCs w:val="22"/>
+        </w:rPr>
+        <w:t>Lastly</w:t>
+      </w:r>
+      <w:r>
+        <w:rPr>
+          <w:rFonts w:eastAsia="Calibri" w:cs="Arial" w:ascii="Arial" w:hAnsi="Arial"/>
+          <w:iCs/>
+          <w:sz w:val="22"/>
+          <w:szCs w:val="22"/>
+        </w:rPr>
+        <w:t xml:space="preserve">, scheduling logic is configured </w:t>
+      </w:r>
+      <w:r>
+        <w:rPr>
+          <w:rFonts w:eastAsia="Calibri" w:cs="Arial" w:ascii="Arial" w:hAnsi="Arial"/>
+          <w:iCs/>
+          <w:sz w:val="22"/>
+          <w:szCs w:val="22"/>
+        </w:rPr>
+        <w:t xml:space="preserve">by providing the path using dot notation of the class that implements a processor logic, in this case, </w:t>
+      </w:r>
+      <w:r>
+        <w:rPr>
+          <w:rFonts w:eastAsia="Calibri" w:cs="Arial" w:ascii="Arial" w:hAnsi="Arial"/>
           <w:i/>
-          <w:szCs w:val="22"/>
-        </w:rPr>
-        <w:br/>
-      </w:r>
-      <w:r>
-        <w:rPr>
-          <w:rFonts w:cs="Arial" w:ascii="Arial" w:hAnsi="Arial"/>
+          <w:iCs/>
+          <w:sz w:val="22"/>
+          <w:szCs w:val="22"/>
+        </w:rPr>
+        <w:t>job.job_scheduling.RoundRobin</w:t>
+      </w:r>
+      <w:r>
+        <w:rPr>
+          <w:rFonts w:eastAsia="Calibri" w:cs="Arial" w:ascii="Arial" w:hAnsi="Arial"/>
+          <w:i w:val="false"/>
+          <w:iCs w:val="false"/>
+          <w:sz w:val="22"/>
+          <w:szCs w:val="22"/>
+        </w:rPr>
+        <w:t>. Notice that paths are indicated relative to where dew_runner.py is located within the livestreamdew project.</w:t>
+      </w:r>
+    </w:p>
+    <w:p>
+      <w:pPr>
+        <w:pStyle w:val="Normal"/>
+        <w:spacing w:lineRule="auto" w:line="240" w:before="0" w:after="0"/>
+        <w:ind w:left="360" w:hanging="359"/>
+        <w:contextualSpacing/>
+        <w:rPr>
+          <w:rFonts w:ascii="Arial" w:hAnsi="Arial" w:eastAsia="Calibri" w:cs="Arial"/>
+          <w:iCs/>
+          <w:sz w:val="22"/>
+          <w:szCs w:val="22"/>
+        </w:rPr>
+      </w:pPr>
+      <w:r>
+        <w:rPr/>
+      </w:r>
+    </w:p>
+    <w:p>
+      <w:pPr>
+        <w:pStyle w:val="Normal"/>
+        <w:spacing w:lineRule="auto" w:line="240" w:before="0" w:after="0"/>
+        <w:ind w:left="360" w:hanging="359"/>
+        <w:contextualSpacing/>
+        <w:rPr>
+          <w:rFonts w:ascii="Arial" w:hAnsi="Arial" w:eastAsia="Calibri" w:cs="Arial"/>
+          <w:iCs/>
+          <w:sz w:val="22"/>
+          <w:szCs w:val="22"/>
+        </w:rPr>
+      </w:pPr>
+      <w:r>
+        <w:rPr/>
+      </w:r>
+      <w:r>
+        <mc:AlternateContent>
+          <mc:Choice Requires="wps">
+            <w:drawing>
+              <wp:anchor behindDoc="0" distT="0" distB="0" distL="0" distR="0" simplePos="0" locked="0" layoutInCell="0" allowOverlap="1" relativeHeight="15">
+                <wp:simplePos x="0" y="0"/>
+                <wp:positionH relativeFrom="column">
+                  <wp:align>center</wp:align>
+                </wp:positionH>
+                <wp:positionV relativeFrom="paragraph">
+                  <wp:posOffset>635</wp:posOffset>
+                </wp:positionV>
+                <wp:extent cx="5942965" cy="5450840"/>
+                <wp:effectExtent l="0" t="0" r="0" b="0"/>
+                <wp:wrapSquare wrapText="largest"/>
+                <wp:docPr id="18" name="Frame5"/>
+                <a:graphic xmlns:a="http://schemas.openxmlformats.org/drawingml/2006/main">
+                  <a:graphicData uri="http://schemas.microsoft.com/office/word/2010/wordprocessingShape">
+                    <wps:wsp>
+                      <wps:cNvSpPr txBox="1"/>
+                      <wps:spPr>
+                        <a:xfrm>
+                          <a:off x="0" y="0"/>
+                          <a:ext cx="5942965" cy="5450840"/>
+                        </a:xfrm>
+                        <a:prstGeom prst="rect"/>
+                        <a:solidFill>
+                          <a:srgbClr val="FFFFFF"/>
+                        </a:solidFill>
+                      </wps:spPr>
+                      <wps:txbx>
+                        <w:txbxContent>
+                          <w:p>
+                            <w:pPr>
+                              <w:pStyle w:val="Figure"/>
+                              <w:spacing w:before="120" w:after="120"/>
+                              <w:rPr/>
+                            </w:pPr>
+                            <w:r>
+                              <w:rPr/>
+                              <w:drawing>
+                                <wp:inline distT="0" distB="0" distL="0" distR="0">
+                                  <wp:extent cx="5942965" cy="5085080"/>
+                                  <wp:effectExtent l="0" t="0" r="0" b="0"/>
+                                  <wp:docPr id="19" name="Image5" descr=""/>
+                                  <wp:cNvGraphicFramePr>
+                                    <a:graphicFrameLocks xmlns:a="http://schemas.openxmlformats.org/drawingml/2006/main" noChangeAspect="1"/>
+                                  </wp:cNvGraphicFramePr>
+                                  <a:graphic xmlns:a="http://schemas.openxmlformats.org/drawingml/2006/main">
+                                    <a:graphicData uri="http://schemas.openxmlformats.org/drawingml/2006/picture">
+                                      <pic:pic xmlns:pic="http://schemas.openxmlformats.org/drawingml/2006/picture">
+                                        <pic:nvPicPr>
+                                          <pic:cNvPr id="19" name="Image5" descr=""/>
+                                          <pic:cNvPicPr>
+                                            <a:picLocks noChangeAspect="1" noChangeArrowheads="1"/>
+                                          </pic:cNvPicPr>
+                                        </pic:nvPicPr>
+                                        <pic:blipFill>
+                                          <a:blip r:embed="rId14"/>
+                                          <a:stretch>
+                                            <a:fillRect/>
+                                          </a:stretch>
+                                        </pic:blipFill>
+                                        <pic:spPr bwMode="auto">
+                                          <a:xfrm>
+                                            <a:off x="0" y="0"/>
+                                            <a:ext cx="5942965" cy="5085080"/>
+                                          </a:xfrm>
+                                          <a:prstGeom prst="rect">
+                                            <a:avLst/>
+                                          </a:prstGeom>
+                                        </pic:spPr>
+                                      </pic:pic>
+                                    </a:graphicData>
+                                  </a:graphic>
+                                </wp:inline>
+                              </w:drawing>
+                              <w:t xml:space="preserve">Figure </w:t>
+                            </w:r>
+                            <w:r>
+                              <w:rPr/>
+                              <w:fldChar w:fldCharType="begin"/>
+                            </w:r>
+                            <w:r>
+                              <w:rPr/>
+                              <w:instrText> SEQ Figure \* ARABIC </w:instrText>
+                            </w:r>
+                            <w:r>
+                              <w:rPr/>
+                              <w:fldChar w:fldCharType="separate"/>
+                            </w:r>
+                            <w:r>
+                              <w:rPr/>
+                              <w:t>5</w:t>
+                            </w:r>
+                            <w:r>
+                              <w:rPr/>
+                              <w:fldChar w:fldCharType="end"/>
+                            </w:r>
+                            <w:r>
+                              <w:rPr/>
+                              <w:t>: Output sample: Directory tree generated, events log and results file</w:t>
+                            </w:r>
+                          </w:p>
+                        </w:txbxContent>
+                      </wps:txbx>
+                      <wps:bodyPr anchor="t" lIns="0" tIns="0" rIns="0" bIns="0">
+                        <a:noAutofit/>
+                      </wps:bodyPr>
+                    </wps:wsp>
+                  </a:graphicData>
+                </a:graphic>
+              </wp:anchor>
+            </w:drawing>
+          </mc:Choice>
+          <mc:Fallback>
+            <w:pict>
+              <v:rect style="position:absolute;rotation:0;width:467.95pt;height:429.2pt;mso-wrap-distance-left:0pt;mso-wrap-distance-right:0pt;mso-wrap-distance-top:0pt;mso-wrap-distance-bottom:0pt;margin-top:0pt;mso-position-vertical:top;mso-position-vertical-relative:text;margin-left:0.05pt;mso-position-horizontal:center;mso-position-horizontal-relative:text">
+                <v:textbox inset="0in,0in,0in,0in">
+                  <w:txbxContent>
+                    <w:p>
+                      <w:pPr>
+                        <w:pStyle w:val="Figure"/>
+                        <w:spacing w:before="120" w:after="120"/>
+                        <w:rPr/>
+                      </w:pPr>
+                      <w:r>
+                        <w:rPr/>
+                        <w:drawing>
+                          <wp:inline distT="0" distB="0" distL="0" distR="0">
+                            <wp:extent cx="5942965" cy="5085080"/>
+                            <wp:effectExtent l="0" t="0" r="0" b="0"/>
+                            <wp:docPr id="20" name="Image5" descr=""/>
+                            <wp:cNvGraphicFramePr>
+                              <a:graphicFrameLocks xmlns:a="http://schemas.openxmlformats.org/drawingml/2006/main" noChangeAspect="1"/>
+                            </wp:cNvGraphicFramePr>
+                            <a:graphic xmlns:a="http://schemas.openxmlformats.org/drawingml/2006/main">
+                              <a:graphicData uri="http://schemas.openxmlformats.org/drawingml/2006/picture">
+                                <pic:pic xmlns:pic="http://schemas.openxmlformats.org/drawingml/2006/picture">
+                                  <pic:nvPicPr>
+                                    <pic:cNvPr id="20" name="Image5" descr=""/>
+                                    <pic:cNvPicPr>
+                                      <a:picLocks noChangeAspect="1" noChangeArrowheads="1"/>
+                                    </pic:cNvPicPr>
+                                  </pic:nvPicPr>
+                                  <pic:blipFill>
+                                    <a:blip r:embed="rId15"/>
+                                    <a:stretch>
+                                      <a:fillRect/>
+                                    </a:stretch>
+                                  </pic:blipFill>
+                                  <pic:spPr bwMode="auto">
+                                    <a:xfrm>
+                                      <a:off x="0" y="0"/>
+                                      <a:ext cx="5942965" cy="5085080"/>
+                                    </a:xfrm>
+                                    <a:prstGeom prst="rect">
+                                      <a:avLst/>
+                                    </a:prstGeom>
+                                  </pic:spPr>
+                                </pic:pic>
+                              </a:graphicData>
+                            </a:graphic>
+                          </wp:inline>
+                        </w:drawing>
+                        <w:t xml:space="preserve">Figure </w:t>
+                      </w:r>
+                      <w:r>
+                        <w:rPr/>
+                        <w:fldChar w:fldCharType="begin"/>
+                      </w:r>
+                      <w:r>
+                        <w:rPr/>
+                        <w:instrText> SEQ Figure \* ARABIC </w:instrText>
+                      </w:r>
+                      <w:r>
+                        <w:rPr/>
+                        <w:fldChar w:fldCharType="separate"/>
+                      </w:r>
+                      <w:r>
+                        <w:rPr/>
+                        <w:t>5</w:t>
+                      </w:r>
+                      <w:r>
+                        <w:rPr/>
+                        <w:fldChar w:fldCharType="end"/>
+                      </w:r>
+                      <w:r>
+                        <w:rPr/>
+                        <w:t>: Output sample: Directory tree generated, events log and results file</w:t>
+                      </w:r>
+                    </w:p>
+                  </w:txbxContent>
+                </v:textbox>
+                <w10:wrap type="square" side="largest"/>
+              </v:rect>
+            </w:pict>
+          </mc:Fallback>
+        </mc:AlternateContent>
+      </w:r>
+    </w:p>
+    <w:p>
+      <w:pPr>
+        <w:pStyle w:val="Normal"/>
+        <w:widowControl/>
+        <w:suppressAutoHyphens w:val="true"/>
+        <w:bidi w:val="0"/>
+        <w:spacing w:lineRule="auto" w:line="240" w:before="0" w:after="0"/>
+        <w:ind w:left="0" w:right="0" w:firstLine="269"/>
+        <w:contextualSpacing/>
+        <w:jc w:val="left"/>
+        <w:rPr>
+          <w:rFonts w:ascii="Arial" w:hAnsi="Arial" w:eastAsia="Calibri" w:cs="Arial"/>
+          <w:iCs/>
+          <w:sz w:val="22"/>
+          <w:szCs w:val="22"/>
+        </w:rPr>
+      </w:pPr>
+      <w:r>
+        <w:rPr>
+          <w:rFonts w:eastAsia="Calibri" w:cs="Arial" w:ascii="Arial" w:hAnsi="Arial"/>
+          <w:iCs/>
+          <w:sz w:val="22"/>
+          <w:szCs w:val="22"/>
+        </w:rPr>
+        <w:t>T</w:t>
+      </w:r>
+      <w:r>
+        <w:rPr>
+          <w:rFonts w:eastAsia="Calibri" w:cs="Arial" w:ascii="Arial" w:hAnsi="Arial"/>
+          <w:iCs/>
+          <w:sz w:val="22"/>
+          <w:szCs w:val="22"/>
+        </w:rPr>
+        <w:t xml:space="preserve">o conclude this example, Figure 5 shows, </w:t>
+      </w:r>
+      <w:r>
+        <w:rPr>
+          <w:rFonts w:eastAsia="Calibri" w:cs="Arial" w:ascii="Arial" w:hAnsi="Arial"/>
+          <w:iCs/>
+          <w:sz w:val="22"/>
+          <w:szCs w:val="22"/>
+        </w:rPr>
+        <w:t>on</w:t>
+      </w:r>
+      <w:r>
+        <w:rPr>
+          <w:rFonts w:eastAsia="Calibri" w:cs="Arial" w:ascii="Arial" w:hAnsi="Arial"/>
+          <w:iCs/>
+          <w:sz w:val="22"/>
+          <w:szCs w:val="22"/>
+        </w:rPr>
+        <w:t xml:space="preserve"> top, a sample directory tree </w:t>
+      </w:r>
+      <w:r>
+        <w:rPr>
+          <w:rFonts w:eastAsia="Calibri" w:cs="Arial" w:ascii="Arial" w:hAnsi="Arial"/>
+          <w:iCs/>
+          <w:sz w:val="22"/>
+          <w:szCs w:val="22"/>
+        </w:rPr>
+        <w:t xml:space="preserve">of files generated by the platform </w:t>
+      </w:r>
+      <w:r>
+        <w:rPr>
+          <w:rFonts w:eastAsia="Calibri" w:cs="Arial" w:ascii="Arial" w:hAnsi="Arial"/>
+          <w:iCs/>
+          <w:sz w:val="22"/>
+          <w:szCs w:val="22"/>
+        </w:rPr>
+        <w:t xml:space="preserve">after </w:t>
+      </w:r>
+      <w:r>
+        <w:rPr>
+          <w:rFonts w:eastAsia="Calibri" w:cs="Arial" w:ascii="Arial" w:hAnsi="Arial"/>
+          <w:iCs/>
+          <w:sz w:val="22"/>
+          <w:szCs w:val="22"/>
+        </w:rPr>
+        <w:t>running</w:t>
+      </w:r>
+      <w:r>
+        <w:rPr>
+          <w:rFonts w:eastAsia="Calibri" w:cs="Arial" w:ascii="Arial" w:hAnsi="Arial"/>
+          <w:iCs/>
+          <w:sz w:val="22"/>
+          <w:szCs w:val="22"/>
+        </w:rPr>
+        <w:t xml:space="preserve"> </w:t>
+      </w:r>
+      <w:r>
+        <w:rPr>
+          <w:rFonts w:eastAsia="Calibri" w:cs="Arial" w:ascii="Arial" w:hAnsi="Arial"/>
+          <w:iCs/>
+          <w:sz w:val="22"/>
+          <w:szCs w:val="22"/>
+        </w:rPr>
+        <w:t xml:space="preserve">a </w:t>
+      </w:r>
+      <w:r>
+        <w:rPr>
+          <w:rFonts w:eastAsia="Calibri" w:cs="Arial" w:ascii="Arial" w:hAnsi="Arial"/>
+          <w:iCs/>
+          <w:sz w:val="22"/>
+          <w:szCs w:val="22"/>
+        </w:rPr>
+        <w:t xml:space="preserve">test. </w:t>
+      </w:r>
+      <w:r>
+        <w:rPr>
+          <w:rFonts w:eastAsia="Calibri" w:cs="Arial" w:ascii="Arial" w:hAnsi="Arial"/>
+          <w:iCs/>
+          <w:sz w:val="22"/>
+          <w:szCs w:val="22"/>
+        </w:rPr>
+        <w:t>T</w:t>
+      </w:r>
+      <w:r>
+        <w:rPr>
+          <w:rFonts w:eastAsia="Calibri" w:cs="Arial" w:ascii="Arial" w:hAnsi="Arial"/>
+          <w:iCs/>
+          <w:sz w:val="22"/>
+          <w:szCs w:val="22"/>
+        </w:rPr>
+        <w:t xml:space="preserve">he </w:t>
+      </w:r>
+      <w:r>
+        <w:rPr>
+          <w:rFonts w:eastAsia="Calibri" w:cs="Arial" w:ascii="Arial" w:hAnsi="Arial"/>
           <w:i/>
-          <w:szCs w:val="22"/>
-        </w:rPr>
-        <w:t xml:space="preserve">OPTIONAL: </w:t>
+          <w:iCs/>
+          <w:sz w:val="22"/>
+          <w:szCs w:val="22"/>
+        </w:rPr>
+        <w:t>scn_id</w:t>
+      </w:r>
+      <w:r>
+        <w:rPr>
+          <w:rFonts w:eastAsia="Calibri" w:cs="Arial" w:ascii="Arial" w:hAnsi="Arial"/>
+          <w:iCs/>
+          <w:sz w:val="22"/>
+          <w:szCs w:val="22"/>
+        </w:rPr>
+        <w:t xml:space="preserve"> specified in a scenario descriptor file </w:t>
+      </w:r>
+      <w:r>
+        <w:rPr>
+          <w:rFonts w:eastAsia="Calibri" w:cs="Arial" w:ascii="Arial" w:hAnsi="Arial"/>
+          <w:iCs/>
+          <w:sz w:val="22"/>
+          <w:szCs w:val="22"/>
+        </w:rPr>
+        <w:t>and</w:t>
+      </w:r>
+      <w:r>
+        <w:rPr>
+          <w:rFonts w:eastAsia="Calibri" w:cs="Arial" w:ascii="Arial" w:hAnsi="Arial"/>
+          <w:iCs/>
+          <w:sz w:val="22"/>
+          <w:szCs w:val="22"/>
+        </w:rPr>
+        <w:t xml:space="preserve"> the system date </w:t>
+      </w:r>
+      <w:r>
+        <w:rPr>
+          <w:rFonts w:eastAsia="Calibri" w:cs="Arial" w:ascii="Arial" w:hAnsi="Arial"/>
+          <w:iCs/>
+          <w:sz w:val="22"/>
+          <w:szCs w:val="22"/>
+        </w:rPr>
+        <w:t>are</w:t>
+      </w:r>
+      <w:r>
+        <w:rPr>
+          <w:rFonts w:eastAsia="Calibri" w:cs="Arial" w:ascii="Arial" w:hAnsi="Arial"/>
+          <w:iCs/>
+          <w:sz w:val="22"/>
+          <w:szCs w:val="22"/>
+        </w:rPr>
+        <w:t xml:space="preserve"> used to </w:t>
+      </w:r>
+      <w:r>
+        <w:rPr>
+          <w:rFonts w:eastAsia="Calibri" w:cs="Arial" w:ascii="Arial" w:hAnsi="Arial"/>
+          <w:iCs/>
+          <w:sz w:val="22"/>
+          <w:szCs w:val="22"/>
+        </w:rPr>
+        <w:t>identify and</w:t>
+      </w:r>
+      <w:r>
+        <w:rPr>
+          <w:rFonts w:eastAsia="Calibri" w:cs="Arial" w:ascii="Arial" w:hAnsi="Arial"/>
+          <w:iCs/>
+          <w:sz w:val="22"/>
+          <w:szCs w:val="22"/>
+        </w:rPr>
+        <w:t xml:space="preserve"> create a directory </w:t>
+      </w:r>
+      <w:r>
+        <w:rPr>
+          <w:rFonts w:eastAsia="Calibri" w:cs="Arial" w:ascii="Arial" w:hAnsi="Arial"/>
+          <w:iCs/>
+          <w:sz w:val="22"/>
+          <w:szCs w:val="22"/>
+        </w:rPr>
+        <w:t xml:space="preserve">where </w:t>
+      </w:r>
+      <w:r>
+        <w:rPr>
+          <w:rFonts w:eastAsia="Calibri" w:cs="Arial" w:ascii="Arial" w:hAnsi="Arial"/>
+          <w:iCs/>
+          <w:sz w:val="22"/>
+          <w:szCs w:val="22"/>
+        </w:rPr>
+        <w:t xml:space="preserve">to locate </w:t>
+      </w:r>
+      <w:r>
+        <w:rPr>
+          <w:rFonts w:eastAsia="Calibri" w:cs="Arial" w:ascii="Arial" w:hAnsi="Arial"/>
+          <w:iCs/>
+          <w:sz w:val="22"/>
+          <w:szCs w:val="22"/>
+        </w:rPr>
+        <w:t>all</w:t>
+      </w:r>
+      <w:r>
+        <w:rPr>
+          <w:rFonts w:eastAsia="Calibri" w:cs="Arial" w:ascii="Arial" w:hAnsi="Arial"/>
+          <w:iCs/>
+          <w:sz w:val="22"/>
+          <w:szCs w:val="22"/>
+        </w:rPr>
+        <w:t xml:space="preserve"> output files </w:t>
+      </w:r>
+      <w:r>
+        <w:rPr>
+          <w:rFonts w:eastAsia="Calibri" w:cs="Arial" w:ascii="Arial" w:hAnsi="Arial"/>
+          <w:iCs/>
+          <w:sz w:val="22"/>
+          <w:szCs w:val="22"/>
+        </w:rPr>
+        <w:t>generated by</w:t>
+      </w:r>
+      <w:r>
+        <w:rPr>
+          <w:rFonts w:eastAsia="Calibri" w:cs="Arial" w:ascii="Arial" w:hAnsi="Arial"/>
+          <w:iCs/>
+          <w:sz w:val="22"/>
+          <w:szCs w:val="22"/>
+        </w:rPr>
+        <w:t xml:space="preserve"> a test </w:t>
+      </w:r>
+      <w:r>
+        <w:rPr>
+          <w:rFonts w:eastAsia="Calibri" w:cs="Arial" w:ascii="Arial" w:hAnsi="Arial"/>
+          <w:iCs/>
+          <w:sz w:val="22"/>
+          <w:szCs w:val="22"/>
+        </w:rPr>
+        <w:t>(</w:t>
+      </w:r>
+      <w:r>
+        <w:rPr>
+          <w:rFonts w:eastAsia="Calibri" w:cs="Arial" w:ascii="Arial" w:hAnsi="Arial"/>
+          <w:i/>
+          <w:iCs/>
+          <w:sz w:val="22"/>
+          <w:szCs w:val="22"/>
+        </w:rPr>
+        <w:t>dogs_finder_app/results/cs402_scn002/jue_10_feb_2022_15:28:35_-03</w:t>
+      </w:r>
+      <w:r>
+        <w:rPr>
+          <w:rFonts w:eastAsia="Calibri" w:cs="Arial" w:ascii="Arial" w:hAnsi="Arial"/>
+          <w:iCs/>
+          <w:sz w:val="22"/>
+          <w:szCs w:val="22"/>
+        </w:rPr>
+        <w:t>)</w:t>
+      </w:r>
+      <w:r>
+        <w:rPr>
+          <w:rFonts w:eastAsia="Calibri" w:cs="Arial" w:ascii="Arial" w:hAnsi="Arial"/>
+          <w:iCs/>
+          <w:sz w:val="22"/>
+          <w:szCs w:val="22"/>
+        </w:rPr>
+        <w:t xml:space="preserve">. </w:t>
+      </w:r>
+      <w:r>
+        <w:rPr>
+          <w:rFonts w:eastAsia="Calibri" w:cs="Arial" w:ascii="Arial" w:hAnsi="Arial"/>
+          <w:iCs/>
+          <w:sz w:val="22"/>
+          <w:szCs w:val="22"/>
+        </w:rPr>
+        <w:t xml:space="preserve">Such directory includes a plain text log containing </w:t>
+      </w:r>
+      <w:r>
+        <w:rPr>
+          <w:rFonts w:eastAsia="Calibri" w:cs="Arial" w:ascii="Arial" w:hAnsi="Arial"/>
+          <w:iCs/>
+          <w:sz w:val="22"/>
+          <w:szCs w:val="22"/>
+        </w:rPr>
+        <w:t xml:space="preserve">chronologically ordered events </w:t>
+      </w:r>
+      <w:r>
+        <w:rPr>
+          <w:rFonts w:eastAsia="Calibri" w:cs="Arial" w:ascii="Arial" w:hAnsi="Arial"/>
+          <w:iCs/>
+          <w:sz w:val="22"/>
+          <w:szCs w:val="22"/>
+        </w:rPr>
+        <w:t>(see sample log at the middle part of Figure 5)</w:t>
+      </w:r>
+      <w:r>
+        <w:rPr>
+          <w:rFonts w:eastAsia="Calibri" w:cs="Arial" w:ascii="Arial" w:hAnsi="Arial"/>
+          <w:iCs/>
+          <w:sz w:val="22"/>
+          <w:szCs w:val="22"/>
+        </w:rPr>
+        <w:t xml:space="preserve">. </w:t>
+      </w:r>
+      <w:r>
+        <w:rPr>
+          <w:rFonts w:eastAsia="Calibri" w:cs="Arial" w:ascii="Arial" w:hAnsi="Arial"/>
+          <w:iCs/>
+          <w:sz w:val="22"/>
+          <w:szCs w:val="22"/>
+        </w:rPr>
+        <w:t>Depending on which entity is logging information, entries of the event log are tagged with [STREAM] or [PROCESSOR]. There is also scenario descriptor file information to easily identify which log corresponds to which input parameters</w:t>
+      </w:r>
+      <w:r>
+        <w:rPr>
+          <w:rFonts w:eastAsia="Calibri" w:cs="Arial" w:ascii="Arial" w:hAnsi="Arial"/>
+          <w:iCs/>
+          <w:sz w:val="22"/>
+          <w:szCs w:val="22"/>
+        </w:rPr>
+        <w:t>.</w:t>
+      </w:r>
+      <w:r>
+        <w:rPr>
+          <w:rFonts w:eastAsia="Calibri" w:cs="Arial" w:ascii="Arial" w:hAnsi="Arial"/>
+          <w:iCs/>
+          <w:sz w:val="22"/>
+          <w:szCs w:val="22"/>
+        </w:rPr>
+        <w:t xml:space="preserve"> </w:t>
+      </w:r>
+      <w:r>
+        <w:rPr>
+          <w:rFonts w:eastAsia="Calibri" w:cs="Arial" w:ascii="Arial" w:hAnsi="Arial"/>
+          <w:iCs/>
+          <w:sz w:val="22"/>
+          <w:szCs w:val="22"/>
+        </w:rPr>
+        <w:t>Lastly, the bottom part of Figure 5 shows an</w:t>
+      </w:r>
+      <w:r>
+        <w:rPr>
+          <w:rFonts w:eastAsia="Calibri" w:cs="Arial" w:ascii="Arial" w:hAnsi="Arial"/>
+          <w:iCs/>
+          <w:sz w:val="22"/>
+          <w:szCs w:val="22"/>
+        </w:rPr>
+        <w:t xml:space="preserve"> </w:t>
+      </w:r>
+      <w:r>
+        <w:rPr>
+          <w:rFonts w:eastAsia="Calibri" w:cs="Arial" w:ascii="Arial" w:hAnsi="Arial"/>
+          <w:iCs/>
+          <w:sz w:val="22"/>
+          <w:szCs w:val="22"/>
+        </w:rPr>
+        <w:t>example</w:t>
+      </w:r>
+      <w:r>
+        <w:rPr>
+          <w:rFonts w:eastAsia="Calibri" w:cs="Arial" w:ascii="Arial" w:hAnsi="Arial"/>
+          <w:iCs/>
+          <w:sz w:val="22"/>
+          <w:szCs w:val="22"/>
+        </w:rPr>
+        <w:t xml:space="preserve"> of results.csv file, </w:t>
+      </w:r>
+      <w:r>
+        <w:rPr>
+          <w:rFonts w:eastAsia="Calibri" w:cs="Arial" w:ascii="Arial" w:hAnsi="Arial"/>
+          <w:iCs/>
+          <w:sz w:val="22"/>
+          <w:szCs w:val="22"/>
+        </w:rPr>
+        <w:t>a file which is built by the platform by merging individual results sent by each mobile device to the emanager_server through the corresponding device service</w:t>
+      </w:r>
+      <w:r>
+        <w:rPr>
+          <w:rFonts w:eastAsia="Calibri" w:cs="Arial" w:ascii="Arial" w:hAnsi="Arial"/>
+          <w:iCs/>
+          <w:sz w:val="22"/>
+          <w:szCs w:val="22"/>
+        </w:rPr>
+        <w:t xml:space="preserve">. </w:t>
+      </w:r>
+      <w:r>
+        <w:rPr>
+          <w:rFonts w:eastAsia="Calibri" w:cs="Arial" w:ascii="Arial" w:hAnsi="Arial"/>
+          <w:iCs/>
+          <w:sz w:val="22"/>
+          <w:szCs w:val="22"/>
+        </w:rPr>
+        <w:t>It contains information of which images were</w:t>
+      </w:r>
+      <w:r>
+        <w:rPr>
+          <w:rFonts w:eastAsia="Calibri" w:cs="Arial" w:ascii="Arial" w:hAnsi="Arial"/>
+          <w:iCs/>
+          <w:sz w:val="22"/>
+          <w:szCs w:val="22"/>
+        </w:rPr>
+        <w:t xml:space="preserve"> </w:t>
+      </w:r>
+      <w:r>
+        <w:rPr>
+          <w:rFonts w:eastAsia="Calibri" w:cs="Arial" w:ascii="Arial" w:hAnsi="Arial"/>
+          <w:iCs/>
+          <w:sz w:val="22"/>
+          <w:szCs w:val="22"/>
+        </w:rPr>
+        <w:t>sent to which device, how much time the device spent in downloading input image –inputTransferTime(millis) column-- and performing the inference over the image --detectTime(millis) column--. It also records rssi indicator, battery level at the time of starting downloading and finish the inference and the resulting object recognition.</w:t>
       </w:r>
       <w:bookmarkStart w:id="2" w:name="_Hlk73537978"/>
-      <w:r>
-        <w:rPr>
-          <w:rFonts w:cs="Arial" w:ascii="Arial" w:hAnsi="Arial"/>
-          <w:i/>
-          <w:szCs w:val="22"/>
-        </w:rPr>
-        <w:t>You may submit an explanatory video or screencast</w:t>
-      </w:r>
-      <w:r>
-        <w:rPr>
-          <w:rFonts w:cs="Arial" w:ascii="Arial" w:hAnsi="Arial"/>
-          <w:szCs w:val="22"/>
-        </w:rPr>
-        <w:t xml:space="preserve">. </w:t>
-      </w:r>
-      <w:r>
-        <w:rPr>
-          <w:rFonts w:cs="Arial" w:ascii="Arial" w:hAnsi="Arial"/>
-          <w:i/>
-          <w:iCs/>
-          <w:szCs w:val="22"/>
-        </w:rPr>
-        <w:t xml:space="preserve">Only one MP4 formatted video (max. size 150MB) is possible per article and this should be uploaded as a single supplementary file with your submission. Recommended video dimensions are 640 x 480 at a maximum of 30 frames / second. </w:t>
-      </w:r>
       <w:bookmarkEnd w:id="2"/>
     </w:p>
     <w:p>
@@ -5240,7 +8761,7 @@
         </w:rPr>
         <w:t xml:space="preserve">This is the </w:t>
       </w:r>
-      <w:commentRangeStart w:id="9"/>
+      <w:commentRangeStart w:id="14"/>
       <w:r>
         <w:rPr>
           <w:rFonts w:cs="Arial" w:ascii="Arial" w:hAnsi="Arial"/>
@@ -5258,9 +8779,9 @@
           <w:szCs w:val="22"/>
         </w:rPr>
       </w:r>
-      <w:commentRangeEnd w:id="9"/>
-      <w:r>
-        <w:commentReference w:id="9"/>
+      <w:commentRangeEnd w:id="14"/>
+      <w:r>
+        <w:commentReference w:id="14"/>
       </w:r>
       <w:r>
         <w:rPr>
@@ -5594,7 +9115,7 @@
         </w:rPr>
         <w:t>We thank Eng. Pablo Sanabria (</w:t>
       </w:r>
-      <w:hyperlink r:id="rId10">
+      <w:hyperlink r:id="rId16">
         <w:r>
           <w:rPr>
             <w:rStyle w:val="InternetLink"/>
@@ -5989,7 +9510,7 @@
         </w:rPr>
         <w:t xml:space="preserve">4. BrowserStack. </w:t>
       </w:r>
-      <w:hyperlink r:id="rId11">
+      <w:hyperlink r:id="rId17">
         <w:r>
           <w:rPr>
             <w:rStyle w:val="InternetLink"/>
@@ -6445,8 +9966,8 @@
       </w:r>
     </w:p>
     <w:sectPr>
-      <w:headerReference w:type="default" r:id="rId12"/>
-      <w:footerReference w:type="default" r:id="rId13"/>
+      <w:headerReference w:type="default" r:id="rId18"/>
+      <w:footerReference w:type="default" r:id="rId19"/>
       <w:footnotePr>
         <w:numFmt w:val="decimal"/>
       </w:footnotePr>
@@ -6774,7 +10295,40 @@
       </w:r>
     </w:p>
   </w:comment>
-  <w:comment w:id="5" w:author="Unknown Author" w:date="2022-05-19T18:47:01Z" w:initials="">
+  <w:comment w:id="5" w:author="Unknown Author" w:date="2022-06-01T09:07:25Z" w:initials="">
+    <w:p>
+      <w:r>
+        <w:rPr>
+          <w:rFonts w:eastAsia="Calibri" w:cs="Calibri" w:ascii="Calibri" w:hAnsi="Calibri"/>
+          <w:b w:val="false"/>
+          <w:bCs w:val="false"/>
+          <w:i w:val="false"/>
+          <w:iCs w:val="false"/>
+          <w:caps w:val="false"/>
+          <w:smallCaps w:val="false"/>
+          <w:strike w:val="false"/>
+          <w:dstrike w:val="false"/>
+          <w:outline w:val="false"/>
+          <w:shadow w:val="false"/>
+          <w:emboss w:val="false"/>
+          <w:imprint w:val="false"/>
+          <w:color w:val="000000"/>
+          <w:spacing w:val="0"/>
+          <w:w w:val="100"/>
+          <w:kern w:val="0"/>
+          <w:position w:val="0"/>
+          <w:sz w:val="20"/>
+          <w:szCs w:val="20"/>
+          <w:u w:val="none"/>
+          <w:vertAlign w:val="baseline"/>
+          <w:em w:val="none"/>
+          <w:lang w:bidi="ar-SA" w:eastAsia="en-GB" w:val="en-GB"/>
+        </w:rPr>
+        <w:t>Creo que estos datos ya son muy específicos. Reemplazaría la frase por la que sigue donde se da algo de contexto de para qué sirve conectar los móviles al motrol independiente de cuál versión de motrol sea.</w:t>
+      </w:r>
+    </w:p>
+  </w:comment>
+  <w:comment w:id="6" w:author="Unknown Author" w:date="2022-05-19T18:47:01Z" w:initials="">
     <w:p>
       <w:r>
         <w:rPr>
@@ -6808,7 +10362,7 @@
       </w:r>
     </w:p>
   </w:comment>
-  <w:comment w:id="6" w:author="Unknown Author" w:date="2022-05-24T11:03:54Z" w:initials="">
+  <w:comment w:id="7" w:author="Unknown Author" w:date="2022-05-24T11:03:54Z" w:initials="">
     <w:p>
       <w:r>
         <w:rPr>
@@ -6842,7 +10396,52 @@
       </w:r>
     </w:p>
   </w:comment>
-  <w:comment w:id="7" w:author="Unknown Author" w:date="2022-05-19T12:53:18Z" w:initials="">
+  <w:comment w:id="8" w:author="Unknown Author" w:date="2022-06-01T09:24:44Z" w:initials="">
+    <w:p>
+      <w:r>
+        <w:rPr>
+          <w:rFonts w:eastAsia="Calibri" w:cs="Calibri" w:ascii="Calibri" w:hAnsi="Calibri"/>
+          <w:b w:val="false"/>
+          <w:bCs w:val="false"/>
+          <w:i/>
+          <w:iCs w:val="false"/>
+          <w:caps w:val="false"/>
+          <w:smallCaps w:val="false"/>
+          <w:strike w:val="false"/>
+          <w:dstrike w:val="false"/>
+          <w:outline w:val="false"/>
+          <w:shadow w:val="false"/>
+          <w:emboss w:val="false"/>
+          <w:imprint w:val="false"/>
+          <w:color w:val="000000"/>
+          <w:spacing w:val="0"/>
+          <w:w w:val="100"/>
+          <w:kern w:val="0"/>
+          <w:position w:val="0"/>
+          <w:sz w:val="16"/>
+          <w:sz w:val="16"/>
+          <w:szCs w:val="20"/>
+          <w:u w:val="none"/>
+          <w:vertAlign w:val="baseline"/>
+          <w:em w:val="none"/>
+          <w:lang w:bidi="ar-SA" w:eastAsia="en-GB" w:val="en-GB"/>
+        </w:rPr>
+        <w:t>Reply to Unknown Author (05/24/2022, 11:03): "..."</w:t>
+      </w:r>
+    </w:p>
+    <w:p>
+      <w:r>
+        <w:rPr>
+          <w:rFonts w:ascii="Liberation Serif" w:hAnsi="Liberation Serif" w:eastAsia="DejaVu Sans" w:cs="DejaVu Sans"/>
+          <w:color w:val="auto"/>
+          <w:sz w:val="24"/>
+          <w:szCs w:val="24"/>
+          <w:lang w:val="en-US" w:eastAsia="en-US" w:bidi="en-US"/>
+        </w:rPr>
+      </w:r>
+    </w:p>
+  </w:comment>
+  <w:comment w:id="9" w:author="Unknown Author" w:date="2022-05-19T12:53:18Z" w:initials="">
     <w:p>
       <w:r>
         <w:rPr>
@@ -6876,7 +10475,7 @@
       </w:r>
     </w:p>
   </w:comment>
-  <w:comment w:id="8" w:author="Unknown Author" w:date="2022-05-24T11:05:03Z" w:initials="">
+  <w:comment w:id="10" w:author="Unknown Author" w:date="2022-05-24T11:05:03Z" w:initials="">
     <w:p>
       <w:r>
         <w:rPr>
@@ -6910,14 +10509,14 @@
       </w:r>
     </w:p>
   </w:comment>
-  <w:comment w:id="9" w:author="Unknown Author" w:date="2022-05-24T11:09:23Z" w:initials="">
+  <w:comment w:id="12" w:author="Unknown Author" w:date="2022-06-02T15:39:26Z" w:initials="">
     <w:p>
       <w:r>
         <w:rPr>
-          <w:rFonts w:ascii="Calibri" w:hAnsi="Calibri" w:eastAsia="Calibri" w:cs="Calibri"/>
+          <w:rFonts w:eastAsia="Calibri" w:cs="Arial" w:ascii="Arial" w:hAnsi="Arial"/>
           <w:b w:val="false"/>
           <w:bCs w:val="false"/>
-          <w:i w:val="false"/>
+          <w:i/>
           <w:iCs w:val="false"/>
           <w:caps w:val="false"/>
           <w:smallCaps w:val="false"/>
@@ -6940,11 +10539,251 @@
           <w:em w:val="none"/>
           <w:lang w:val="en-GB" w:eastAsia="en-GB" w:bidi="ar-SA"/>
         </w:rPr>
+        <w:t>Provide at least one illustrative example to demonstrate the major functions of your software/code.</w:t>
+      </w:r>
+      <w:r>
+        <w:rPr>
+          <w:rFonts w:eastAsia="Calibri" w:cs="Arial" w:ascii="Arial" w:hAnsi="Arial"/>
+          <w:b/>
+          <w:bCs w:val="false"/>
+          <w:i/>
+          <w:iCs w:val="false"/>
+          <w:caps w:val="false"/>
+          <w:smallCaps w:val="false"/>
+          <w:strike w:val="false"/>
+          <w:dstrike w:val="false"/>
+          <w:outline w:val="false"/>
+          <w:shadow w:val="false"/>
+          <w:emboss w:val="false"/>
+          <w:imprint w:val="false"/>
+          <w:color w:val="000000"/>
+          <w:spacing w:val="0"/>
+          <w:w w:val="100"/>
+          <w:kern w:val="0"/>
+          <w:position w:val="0"/>
+          <w:sz w:val="20"/>
+          <w:sz w:val="20"/>
+          <w:szCs w:val="20"/>
+          <w:u w:val="none"/>
+          <w:vertAlign w:val="baseline"/>
+          <w:em w:val="none"/>
+          <w:lang w:val="en-GB" w:eastAsia="en-GB" w:bidi="ar-SA"/>
+        </w:rPr>
+      </w:r>
+      <w:r>
+        <w:rPr>
+          <w:rFonts w:eastAsia="Calibri" w:cs="Arial" w:ascii="Arial" w:hAnsi="Arial"/>
+          <w:b w:val="false"/>
+          <w:bCs w:val="false"/>
+          <w:i/>
+          <w:iCs w:val="false"/>
+          <w:caps w:val="false"/>
+          <w:smallCaps w:val="false"/>
+          <w:strike w:val="false"/>
+          <w:dstrike w:val="false"/>
+          <w:outline w:val="false"/>
+          <w:shadow w:val="false"/>
+          <w:emboss w:val="false"/>
+          <w:imprint w:val="false"/>
+          <w:color w:val="000000"/>
+          <w:spacing w:val="0"/>
+          <w:w w:val="100"/>
+          <w:kern w:val="0"/>
+          <w:position w:val="0"/>
+          <w:sz w:val="20"/>
+          <w:sz w:val="20"/>
+          <w:szCs w:val="20"/>
+          <w:u w:val="none"/>
+          <w:vertAlign w:val="baseline"/>
+          <w:em w:val="none"/>
+          <w:lang w:val="en-GB" w:eastAsia="en-GB" w:bidi="ar-SA"/>
+        </w:rPr>
+        <w:t>OPTIONAL: You may submit an explanatory video or screencast</w:t>
+      </w:r>
+      <w:r>
+        <w:rPr>
+          <w:rFonts w:eastAsia="Calibri" w:cs="Calibri" w:ascii="Calibri" w:hAnsi="Calibri"/>
+          <w:b w:val="false"/>
+          <w:bCs w:val="false"/>
+          <w:i w:val="false"/>
+          <w:iCs w:val="false"/>
+          <w:caps w:val="false"/>
+          <w:smallCaps w:val="false"/>
+          <w:strike w:val="false"/>
+          <w:dstrike w:val="false"/>
+          <w:outline w:val="false"/>
+          <w:shadow w:val="false"/>
+          <w:emboss w:val="false"/>
+          <w:imprint w:val="false"/>
+          <w:color w:val="000000"/>
+          <w:spacing w:val="0"/>
+          <w:w w:val="100"/>
+          <w:kern w:val="0"/>
+          <w:position w:val="0"/>
+          <w:sz w:val="20"/>
+          <w:sz w:val="20"/>
+          <w:szCs w:val="20"/>
+          <w:u w:val="none"/>
+          <w:vertAlign w:val="baseline"/>
+          <w:em w:val="none"/>
+          <w:lang w:val="en-GB" w:eastAsia="en-GB" w:bidi="ar-SA"/>
+        </w:rPr>
+        <w:t xml:space="preserve">. </w:t>
+      </w:r>
+      <w:r>
+        <w:rPr>
+          <w:rFonts w:eastAsia="Calibri" w:ascii="Arial" w:hAnsi="Arial" w:cs="Arial"/>
+          <w:b w:val="false"/>
+          <w:bCs w:val="false"/>
+          <w:i/>
+          <w:iCs/>
+          <w:caps w:val="false"/>
+          <w:smallCaps w:val="false"/>
+          <w:strike w:val="false"/>
+          <w:dstrike w:val="false"/>
+          <w:outline w:val="false"/>
+          <w:shadow w:val="false"/>
+          <w:emboss w:val="false"/>
+          <w:imprint w:val="false"/>
+          <w:color w:val="000000"/>
+          <w:spacing w:val="0"/>
+          <w:w w:val="100"/>
+          <w:kern w:val="0"/>
+          <w:position w:val="0"/>
+          <w:sz w:val="20"/>
+          <w:sz w:val="20"/>
+          <w:szCs w:val="20"/>
+          <w:u w:val="none"/>
+          <w:vertAlign w:val="baseline"/>
+          <w:em w:val="none"/>
+          <w:lang w:val="en-GB" w:eastAsia="en-GB" w:bidi="ar-SA"/>
+        </w:rPr>
+        <w:t>Only one MP4 formatted video (max. size 150MB) is possible per article and this should be uploaded as a single supplementary file with your submission. Recommended video dimensions are 640 x 480 at a maximum of 30 frames / second.</w:t>
+      </w:r>
+    </w:p>
+  </w:comment>
+  <w:comment w:id="11" w:author="Unknown Author" w:date="2022-06-02T15:38:18Z" w:initials="">
+    <w:p>
+      <w:r>
+        <w:rPr>
+          <w:rFonts w:ascii="Calibri" w:hAnsi="Calibri" w:eastAsia="Calibri" w:cs="Calibri"/>
+          <w:b w:val="false"/>
+          <w:bCs w:val="false"/>
+          <w:i w:val="false"/>
+          <w:iCs w:val="false"/>
+          <w:caps w:val="false"/>
+          <w:smallCaps w:val="false"/>
+          <w:strike w:val="false"/>
+          <w:dstrike w:val="false"/>
+          <w:outline w:val="false"/>
+          <w:shadow w:val="false"/>
+          <w:emboss w:val="false"/>
+          <w:imprint w:val="false"/>
+          <w:color w:val="000000"/>
+          <w:spacing w:val="0"/>
+          <w:w w:val="100"/>
+          <w:kern w:val="0"/>
+          <w:position w:val="0"/>
+          <w:sz w:val="20"/>
+          <w:sz w:val="20"/>
+          <w:szCs w:val="20"/>
+          <w:u w:val="none"/>
+          <w:vertAlign w:val="baseline"/>
+          <w:em w:val="none"/>
+          <w:lang w:val="en-GB" w:eastAsia="en-GB" w:bidi="ar-SA"/>
+        </w:rPr>
+        <w:t>Aca para mi hay que hacer enfasis en scnrunner … por ejemplo, meter un archivo de configuracion de ciertos parametros, y ver lo que da como salida el tool</w:t>
+      </w:r>
+    </w:p>
+  </w:comment>
+  <w:comment w:id="13" w:author="Unknown Author" w:date="2022-06-02T15:38:23Z" w:initials="">
+    <w:p>
+      <w:r>
+        <w:rPr>
+          <w:rFonts w:eastAsia="Calibri" w:cs="Calibri" w:ascii="Calibri" w:hAnsi="Calibri"/>
+          <w:b w:val="false"/>
+          <w:bCs w:val="false"/>
+          <w:i/>
+          <w:iCs w:val="false"/>
+          <w:caps w:val="false"/>
+          <w:smallCaps w:val="false"/>
+          <w:strike w:val="false"/>
+          <w:dstrike w:val="false"/>
+          <w:outline w:val="false"/>
+          <w:shadow w:val="false"/>
+          <w:emboss w:val="false"/>
+          <w:imprint w:val="false"/>
+          <w:color w:val="000000"/>
+          <w:spacing w:val="0"/>
+          <w:w w:val="100"/>
+          <w:kern w:val="0"/>
+          <w:position w:val="0"/>
+          <w:sz w:val="16"/>
+          <w:sz w:val="16"/>
+          <w:szCs w:val="20"/>
+          <w:u w:val="none"/>
+          <w:vertAlign w:val="baseline"/>
+          <w:em w:val="none"/>
+          <w:lang w:bidi="ar-SA" w:eastAsia="en-GB" w:val="en-GB"/>
+        </w:rPr>
+        <w:t>Reply to Unknown Author (06/02/2022, 15:38): "..."</w:t>
+      </w:r>
+    </w:p>
+    <w:p>
+      <w:r>
+        <w:rPr>
+          <w:rFonts w:ascii="Liberation Serif" w:hAnsi="Liberation Serif" w:eastAsia="DejaVu Sans" w:cs="DejaVu Sans"/>
+          <w:color w:val="auto"/>
+          <w:sz w:val="20"/>
+          <w:szCs w:val="24"/>
+          <w:lang w:bidi="ar-SA" w:eastAsia="en-GB" w:val="en-GB"/>
+        </w:rPr>
+        <w:t>Done.</w:t>
+      </w:r>
+    </w:p>
+  </w:comment>
+  <w:comment w:id="14" w:author="Unknown Author" w:date="2022-05-24T11:09:23Z" w:initials="">
+    <w:p>
+      <w:r>
+        <w:rPr>
+          <w:rFonts w:ascii="Calibri" w:hAnsi="Calibri" w:eastAsia="Calibri" w:cs="Calibri"/>
+          <w:b w:val="false"/>
+          <w:bCs w:val="false"/>
+          <w:i w:val="false"/>
+          <w:iCs w:val="false"/>
+          <w:caps w:val="false"/>
+          <w:smallCaps w:val="false"/>
+          <w:strike w:val="false"/>
+          <w:dstrike w:val="false"/>
+          <w:outline w:val="false"/>
+          <w:shadow w:val="false"/>
+          <w:emboss w:val="false"/>
+          <w:imprint w:val="false"/>
+          <w:color w:val="000000"/>
+          <w:spacing w:val="0"/>
+          <w:w w:val="100"/>
+          <w:kern w:val="0"/>
+          <w:position w:val="0"/>
+          <w:sz w:val="20"/>
+          <w:sz w:val="20"/>
+          <w:szCs w:val="20"/>
+          <w:u w:val="none"/>
+          <w:vertAlign w:val="baseline"/>
+          <w:em w:val="none"/>
+          <w:lang w:val="en-GB" w:eastAsia="en-GB" w:bidi="ar-SA"/>
+        </w:rPr>
         <w:t>Habrá que esmerarse :)</w:t>
       </w:r>
     </w:p>
   </w:comment>
 </w:comments>
+</file>
+
+<file path=word/commentsExtended.xml><?xml version="1.0" encoding="utf-8"?>
+<w15:commentsEx xmlns:mc="http://schemas.openxmlformats.org/markup-compatibility/2006" xmlns:w15="http://schemas.microsoft.com/office/word/2012/wordml" mc:Ignorable="w15">
+  <w15:commentEx w15:paraId="01000000" w15:done="1"/>
+  <w15:commentEx w15:paraId="02000000" w15:done="1"/>
+</w15:commentsEx>
 </file>
 
 <file path=word/footer1.xml><?xml version="1.0" encoding="utf-8"?>
@@ -6955,7 +10794,7 @@
         <w:docPartGallery w:val="Page Numbers (Bottom of Page)"/>
         <w:docPartUnique w:val="true"/>
       </w:docPartObj>
-      <w:id w:val="1714442329"/>
+      <w:id w:val="75458782"/>
     </w:sdtPr>
     <w:sdtContent>
       <w:p>
@@ -6978,7 +10817,7 @@
         </w:r>
         <w:r>
           <w:rPr/>
-          <w:t>7</w:t>
+          <w:t>10</w:t>
         </w:r>
         <w:r>
           <w:rPr/>

</xml_diff>